<commit_message>
Login for students of different classes - ok
</commit_message>
<xml_diff>
--- a/ExaminerB/.appCatalog/ExaminerB notes 1404.docx
+++ b/ExaminerB/.appCatalog/ExaminerB notes 1404.docx
@@ -371,6 +371,72 @@
           <w:p>
             <w:pPr>
               <w:rPr>
+                <w:sz w:val="18"/>
+                <w:szCs w:val="18"/>
+                <w:lang w:bidi="fa-IR"/>
+              </w:rPr>
+            </w:pPr>
+            <w:r>
+              <w:rPr>
+                <w:color w:val="FF0000"/>
+                <w:sz w:val="18"/>
+                <w:szCs w:val="18"/>
+                <w:lang w:bidi="fa-IR"/>
+              </w:rPr>
+              <w:t>List</w:t>
+            </w:r>
+            <w:r>
+              <w:rPr>
+                <w:sz w:val="18"/>
+                <w:szCs w:val="18"/>
+                <w:lang w:bidi="fa-IR"/>
+              </w:rPr>
+              <w:t>&lt;</w:t>
+            </w:r>
+            <w:r>
+              <w:rPr>
+                <w:sz w:val="18"/>
+                <w:szCs w:val="18"/>
+                <w:lang w:bidi="fa-IR"/>
+              </w:rPr>
+              <w:t>Message</w:t>
+            </w:r>
+            <w:r>
+              <w:rPr>
+                <w:sz w:val="18"/>
+                <w:szCs w:val="18"/>
+                <w:lang w:bidi="fa-IR"/>
+              </w:rPr>
+              <w:t xml:space="preserve">&gt; </w:t>
+            </w:r>
+            <w:r>
+              <w:rPr>
+                <w:sz w:val="18"/>
+                <w:szCs w:val="18"/>
+                <w:lang w:bidi="fa-IR"/>
+              </w:rPr>
+              <w:t xml:space="preserve">      </w:t>
+            </w:r>
+            <w:r>
+              <w:rPr>
+                <w:sz w:val="18"/>
+                <w:szCs w:val="18"/>
+                <w:lang w:bidi="fa-IR"/>
+              </w:rPr>
+              <w:t>Messag</w:t>
+            </w:r>
+            <w:r>
+              <w:rPr>
+                <w:sz w:val="18"/>
+                <w:szCs w:val="18"/>
+                <w:lang w:bidi="fa-IR"/>
+              </w:rPr>
+              <w:t>es</w:t>
+            </w:r>
+          </w:p>
+          <w:p>
+            <w:pPr>
+              <w:rPr>
                 <w:b/>
                 <w:bCs/>
                 <w:sz w:val="18"/>
@@ -3525,6 +3591,237 @@
                 <w:lang w:bidi="fa-IR"/>
               </w:rPr>
               <w:t>&lt;TestOption&gt;? TestOptions</w:t>
+            </w:r>
+          </w:p>
+          <w:p>
+            <w:pPr>
+              <w:rPr>
+                <w:sz w:val="18"/>
+                <w:szCs w:val="18"/>
+                <w:lang w:bidi="fa-IR"/>
+              </w:rPr>
+            </w:pPr>
+          </w:p>
+          <w:p>
+            <w:pPr>
+              <w:rPr>
+                <w:b/>
+                <w:bCs/>
+                <w:sz w:val="18"/>
+                <w:szCs w:val="18"/>
+                <w:lang w:bidi="fa-IR"/>
+              </w:rPr>
+            </w:pPr>
+            <w:r>
+              <w:rPr>
+                <w:b/>
+                <w:bCs/>
+                <w:sz w:val="18"/>
+                <w:szCs w:val="18"/>
+                <w:lang w:bidi="fa-IR"/>
+              </w:rPr>
+              <w:t>//1</w:t>
+            </w:r>
+            <w:r>
+              <w:rPr>
+                <w:b/>
+                <w:bCs/>
+                <w:sz w:val="18"/>
+                <w:szCs w:val="18"/>
+                <w:lang w:bidi="fa-IR"/>
+              </w:rPr>
+              <w:t>5 Message</w:t>
+            </w:r>
+          </w:p>
+          <w:p>
+            <w:pPr>
+              <w:rPr>
+                <w:sz w:val="18"/>
+                <w:szCs w:val="18"/>
+                <w:lang w:bidi="fa-IR"/>
+              </w:rPr>
+            </w:pPr>
+            <w:r>
+              <w:rPr>
+                <w:sz w:val="18"/>
+                <w:szCs w:val="18"/>
+                <w:lang w:bidi="fa-IR"/>
+              </w:rPr>
+              <w:t>int    Message</w:t>
+            </w:r>
+            <w:r>
+              <w:rPr>
+                <w:sz w:val="18"/>
+                <w:szCs w:val="18"/>
+                <w:lang w:bidi="fa-IR"/>
+              </w:rPr>
+              <w:t>Id</w:t>
+            </w:r>
+          </w:p>
+          <w:p>
+            <w:pPr>
+              <w:rPr>
+                <w:sz w:val="18"/>
+                <w:szCs w:val="18"/>
+                <w:lang w:bidi="fa-IR"/>
+              </w:rPr>
+            </w:pPr>
+            <w:r>
+              <w:rPr>
+                <w:sz w:val="18"/>
+                <w:szCs w:val="18"/>
+                <w:lang w:bidi="fa-IR"/>
+              </w:rPr>
+              <w:t>int    From</w:t>
+            </w:r>
+            <w:r>
+              <w:rPr>
+                <w:sz w:val="18"/>
+                <w:szCs w:val="18"/>
+                <w:lang w:bidi="fa-IR"/>
+              </w:rPr>
+              <w:t>Id</w:t>
+            </w:r>
+          </w:p>
+          <w:p>
+            <w:pPr>
+              <w:rPr>
+                <w:sz w:val="18"/>
+                <w:szCs w:val="18"/>
+                <w:lang w:bidi="fa-IR"/>
+              </w:rPr>
+            </w:pPr>
+            <w:r>
+              <w:rPr>
+                <w:sz w:val="18"/>
+                <w:szCs w:val="18"/>
+                <w:lang w:bidi="fa-IR"/>
+              </w:rPr>
+              <w:t>int    To</w:t>
+            </w:r>
+            <w:r>
+              <w:rPr>
+                <w:sz w:val="18"/>
+                <w:szCs w:val="18"/>
+                <w:lang w:bidi="fa-IR"/>
+              </w:rPr>
+              <w:t>Id</w:t>
+            </w:r>
+          </w:p>
+          <w:p>
+            <w:pPr>
+              <w:rPr>
+                <w:sz w:val="18"/>
+                <w:szCs w:val="18"/>
+                <w:lang w:bidi="fa-IR"/>
+              </w:rPr>
+            </w:pPr>
+            <w:r>
+              <w:rPr>
+                <w:sz w:val="18"/>
+                <w:szCs w:val="18"/>
+                <w:lang w:bidi="fa-IR"/>
+              </w:rPr>
+              <w:t>string DateTime</w:t>
+            </w:r>
+            <w:r>
+              <w:rPr>
+                <w:sz w:val="18"/>
+                <w:szCs w:val="18"/>
+                <w:lang w:bidi="fa-IR"/>
+              </w:rPr>
+              <w:t>Sent</w:t>
+            </w:r>
+            <w:r>
+              <w:rPr>
+                <w:sz w:val="18"/>
+                <w:szCs w:val="18"/>
+                <w:lang w:bidi="fa-IR"/>
+              </w:rPr>
+              <w:t xml:space="preserve"> </w:t>
+            </w:r>
+          </w:p>
+          <w:p>
+            <w:pPr>
+              <w:rPr>
+                <w:sz w:val="18"/>
+                <w:szCs w:val="18"/>
+                <w:lang w:bidi="fa-IR"/>
+              </w:rPr>
+            </w:pPr>
+            <w:r>
+              <w:rPr>
+                <w:sz w:val="18"/>
+                <w:szCs w:val="18"/>
+                <w:lang w:bidi="fa-IR"/>
+              </w:rPr>
+              <w:t>string DateTime</w:t>
+            </w:r>
+            <w:r>
+              <w:rPr>
+                <w:sz w:val="18"/>
+                <w:szCs w:val="18"/>
+                <w:lang w:bidi="fa-IR"/>
+              </w:rPr>
+              <w:t>Read</w:t>
+            </w:r>
+            <w:r>
+              <w:rPr>
+                <w:sz w:val="18"/>
+                <w:szCs w:val="18"/>
+                <w:lang w:bidi="fa-IR"/>
+              </w:rPr>
+              <w:t xml:space="preserve"> </w:t>
+            </w:r>
+          </w:p>
+          <w:p>
+            <w:pPr>
+              <w:rPr>
+                <w:sz w:val="18"/>
+                <w:szCs w:val="18"/>
+                <w:lang w:bidi="fa-IR"/>
+              </w:rPr>
+            </w:pPr>
+            <w:r>
+              <w:rPr>
+                <w:sz w:val="18"/>
+                <w:szCs w:val="18"/>
+                <w:lang w:bidi="fa-IR"/>
+              </w:rPr>
+              <w:t xml:space="preserve">string </w:t>
+            </w:r>
+            <w:r>
+              <w:rPr>
+                <w:sz w:val="18"/>
+                <w:szCs w:val="18"/>
+                <w:lang w:bidi="fa-IR"/>
+              </w:rPr>
+              <w:t>MessageText</w:t>
+            </w:r>
+            <w:r>
+              <w:rPr>
+                <w:sz w:val="18"/>
+                <w:szCs w:val="18"/>
+                <w:lang w:bidi="fa-IR"/>
+              </w:rPr>
+              <w:t xml:space="preserve"> </w:t>
+            </w:r>
+          </w:p>
+          <w:p>
+            <w:pPr>
+              <w:rPr>
+                <w:sz w:val="18"/>
+                <w:szCs w:val="18"/>
+                <w:lang w:bidi="fa-IR"/>
+              </w:rPr>
+            </w:pPr>
+            <w:r>
+              <w:rPr>
+                <w:sz w:val="18"/>
+                <w:szCs w:val="18"/>
+                <w:lang w:bidi="fa-IR"/>
+              </w:rPr>
+              <w:t>int    MessageTags</w:t>
             </w:r>
           </w:p>
           <w:p>

</xml_diff>

<commit_message>
- Report Student Exam Points - Link to Report Studen ExamTests
</commit_message>
<xml_diff>
--- a/ExaminerB/.appCatalog/ExaminerB notes 1404.docx
+++ b/ExaminerB/.appCatalog/ExaminerB notes 1404.docx
@@ -78,31 +78,7 @@
         <w:rPr>
           <w:rFonts w:ascii="Open Sans Light" w:hAnsi="Open Sans Light" w:cs="Open Sans Light"/>
         </w:rPr>
-        <w:t>D</w:t>
-      </w:r>
-      <w:r>
-        <w:rPr>
-          <w:rFonts w:ascii="Open Sans Light" w:hAnsi="Open Sans Light" w:cs="Open Sans Light"/>
-        </w:rPr>
-        <w:t>63</w:t>
-      </w:r>
-      <w:r>
-        <w:rPr>
-          <w:rFonts w:ascii="Open Sans Light" w:hAnsi="Open Sans Light" w:cs="Open Sans Light"/>
-        </w:rPr>
-        <w:t>E</w:t>
-      </w:r>
-      <w:r>
-        <w:rPr>
-          <w:rFonts w:ascii="Open Sans Light" w:hAnsi="Open Sans Light" w:cs="Open Sans Light"/>
-        </w:rPr>
-        <w:t>E</w:t>
-      </w:r>
-      <w:r>
-        <w:rPr>
-          <w:rFonts w:ascii="Open Sans Light" w:hAnsi="Open Sans Light" w:cs="Open Sans Light"/>
-        </w:rPr>
-        <w:t>E</w:t>
+        <w:t>135024F</w:t>
       </w:r>
     </w:p>
     <w:p>
@@ -581,6 +557,32 @@
                 <w:lang w:bidi="fa-IR"/>
               </w:rPr>
             </w:pPr>
+            <w:r>
+              <w:rPr>
+                <w:color w:val="FF0000"/>
+                <w:sz w:val="18"/>
+                <w:szCs w:val="18"/>
+                <w:lang w:bidi="fa-IR"/>
+              </w:rPr>
+              <w:t>List</w:t>
+            </w:r>
+            <w:r>
+              <w:rPr>
+                <w:sz w:val="18"/>
+                <w:szCs w:val="18"/>
+                <w:lang w:bidi="fa-IR"/>
+              </w:rPr>
+              <w:t>&lt;User&gt; Students</w:t>
+            </w:r>
+          </w:p>
+          <w:p>
+            <w:pPr>
+              <w:rPr>
+                <w:sz w:val="18"/>
+                <w:szCs w:val="18"/>
+                <w:lang w:bidi="fa-IR"/>
+              </w:rPr>
+            </w:pPr>
           </w:p>
           <w:p>
             <w:pPr>
@@ -1129,6 +1131,32 @@
                 <w:lang w:bidi="fa-IR"/>
               </w:rPr>
             </w:pPr>
+            <w:r>
+              <w:rPr>
+                <w:color w:val="FF0000"/>
+                <w:sz w:val="18"/>
+                <w:szCs w:val="18"/>
+                <w:lang w:bidi="fa-IR"/>
+              </w:rPr>
+              <w:t>List</w:t>
+            </w:r>
+            <w:r>
+              <w:rPr>
+                <w:sz w:val="18"/>
+                <w:szCs w:val="18"/>
+                <w:lang w:bidi="fa-IR"/>
+              </w:rPr>
+              <w:t>&lt;User&gt; Students</w:t>
+            </w:r>
+          </w:p>
+          <w:p>
+            <w:pPr>
+              <w:rPr>
+                <w:sz w:val="18"/>
+                <w:szCs w:val="18"/>
+                <w:lang w:bidi="fa-IR"/>
+              </w:rPr>
+            </w:pPr>
           </w:p>
           <w:p>
             <w:pPr>
@@ -1616,6 +1644,39 @@
                 <w:lang w:bidi="fa-IR"/>
               </w:rPr>
               <w:t xml:space="preserve">int StudentId </w:t>
+            </w:r>
+          </w:p>
+          <w:p>
+            <w:pPr>
+              <w:rPr>
+                <w:sz w:val="18"/>
+                <w:szCs w:val="18"/>
+                <w:lang w:bidi="fa-IR"/>
+              </w:rPr>
+            </w:pPr>
+            <w:r>
+              <w:rPr>
+                <w:sz w:val="18"/>
+                <w:szCs w:val="18"/>
+                <w:lang w:bidi="fa-IR"/>
+              </w:rPr>
+              <w:t xml:space="preserve">string </w:t>
+            </w:r>
+            <w:r>
+              <w:rPr>
+                <w:sz w:val="18"/>
+                <w:szCs w:val="18"/>
+                <w:lang w:bidi="fa-IR"/>
+              </w:rPr>
+              <w:t>Student</w:t>
+            </w:r>
+            <w:r>
+              <w:rPr>
+                <w:sz w:val="18"/>
+                <w:szCs w:val="18"/>
+                <w:lang w:bidi="fa-IR"/>
+              </w:rPr>
+              <w:t xml:space="preserve">Name </w:t>
             </w:r>
           </w:p>
           <w:p>
@@ -9674,7 +9735,7 @@
   <w:style w:type="paragraph" w:default="1" w:styleId="Normal">
     <w:name w:val="Normal"/>
     <w:qFormat/>
-    <w:rsid w:val="000F334B"/>
+    <w:rsid w:val="000F51C5"/>
     <w:rPr>
       <w:rFonts w:ascii="Consolas" w:eastAsia="Calibri" w:hAnsi="Consolas" w:cstheme="majorHAnsi"/>
       <w:sz w:val="20"/>

</xml_diff>

<commit_message>
- page ocdes errors eliminated but not necessary correct!
</commit_message>
<xml_diff>
--- a/ExaminerB/.appCatalog/ExaminerB notes 1404.docx
+++ b/ExaminerB/.appCatalog/ExaminerB notes 1404.docx
@@ -4095,6 +4095,1915 @@
           <w:rFonts w:ascii="Open Sans Light" w:hAnsi="Open Sans Light" w:cs="Open Sans Light"/>
         </w:rPr>
       </w:pPr>
+    </w:p>
+    <w:p>
+      <w:pPr>
+        <w:rPr>
+          <w:rFonts w:ascii="Open Sans Light" w:hAnsi="Open Sans Light" w:cs="Open Sans Light"/>
+        </w:rPr>
+      </w:pPr>
+      <w:r>
+        <w:rPr>
+          <w:rFonts w:ascii="Open Sans Light" w:hAnsi="Open Sans Light" w:cs="Open Sans Light"/>
+        </w:rPr>
+        <w:br w:type="page"/>
+      </w:r>
+    </w:p>
+    <w:tbl>
+      <w:tblPr>
+        <w:tblStyle w:val="TableGrid"/>
+        <w:tblW w:w="0" w:type="auto"/>
+        <w:tblLook w:val="04A0" w:firstRow="1" w:lastRow="0" w:firstColumn="1" w:lastColumn="0" w:noHBand="0" w:noVBand="1"/>
+      </w:tblPr>
+      <w:tblGrid>
+        <w:gridCol w:w="7959"/>
+        <w:gridCol w:w="7960"/>
+      </w:tblGrid>
+      <w:tr>
+        <w:tc>
+          <w:tcPr>
+            <w:tcW w:w="7959" w:type="dxa"/>
+          </w:tcPr>
+          <w:p/>
+        </w:tc>
+        <w:tc>
+          <w:tcPr>
+            <w:tcW w:w="7960" w:type="dxa"/>
+          </w:tcPr>
+          <w:p/>
+        </w:tc>
+      </w:tr>
+    </w:tbl>
+    <w:p/>
+    <w:p>
+      <w:pPr>
+        <w:pStyle w:val="Heading1"/>
+      </w:pPr>
+      <w:r>
+        <w:t xml:space="preserve"># </w:t>
+      </w:r>
+      <w:r>
+        <w:t>Login</w:t>
+      </w:r>
+    </w:p>
+    <w:p>
+      <w:pPr>
+        <w:rPr>
+          <w:rFonts w:ascii="Open Sans Light" w:hAnsi="Open Sans Light" w:cs="Open Sans Light"/>
+        </w:rPr>
+      </w:pPr>
+      <w:r>
+        <w:rPr>
+          <w:rFonts w:ascii="Open Sans Light" w:hAnsi="Open Sans Light" w:cs="Open Sans Light"/>
+        </w:rPr>
+        <w:t xml:space="preserve">        Task&lt;User?&gt; LoginTeacherAsync (User user);</w:t>
+      </w:r>
+    </w:p>
+    <w:p>
+      <w:pPr>
+        <w:rPr>
+          <w:rFonts w:ascii="Open Sans Light" w:hAnsi="Open Sans Light" w:cs="Open Sans Light"/>
+        </w:rPr>
+      </w:pPr>
+      <w:r>
+        <w:rPr>
+          <w:rFonts w:ascii="Open Sans Light" w:hAnsi="Open Sans Light" w:cs="Open Sans Light"/>
+        </w:rPr>
+        <w:t xml:space="preserve">        Task&lt;User?&gt; LoginStudentAsync (User user);</w:t>
+      </w:r>
+    </w:p>
+    <w:p>
+      <w:pPr>
+        <w:rPr>
+          <w:rFonts w:ascii="Open Sans Light" w:hAnsi="Open Sans Light" w:cs="Open Sans Light"/>
+        </w:rPr>
+      </w:pPr>
+      <w:r>
+        <w:rPr>
+          <w:rFonts w:ascii="Open Sans Light" w:hAnsi="Open Sans Light" w:cs="Open Sans Light"/>
+        </w:rPr>
+        <w:t xml:space="preserve">        Task LogAsync (int userId, SqlConnection cnn);</w:t>
+      </w:r>
+    </w:p>
+    <w:p>
+      <w:pPr>
+        <w:pStyle w:val="Heading1"/>
+      </w:pPr>
+      <w:r>
+        <w:t xml:space="preserve"># </w:t>
+      </w:r>
+      <w:r>
+        <w:t>U</w:t>
+      </w:r>
+    </w:p>
+    <w:p>
+      <w:pPr>
+        <w:rPr>
+          <w:rFonts w:ascii="Open Sans Light" w:hAnsi="Open Sans Light" w:cs="Open Sans Light"/>
+        </w:rPr>
+      </w:pPr>
+      <w:r>
+        <w:rPr>
+          <w:rFonts w:ascii="Open Sans Light" w:hAnsi="Open Sans Light" w:cs="Open Sans Light"/>
+        </w:rPr>
+        <w:t xml:space="preserve">        Task&lt;int&gt; Create_TeacherAsync (User user);</w:t>
+      </w:r>
+    </w:p>
+    <w:p>
+      <w:pPr>
+        <w:rPr>
+          <w:rFonts w:ascii="Open Sans Light" w:hAnsi="Open Sans Light" w:cs="Open Sans Light"/>
+        </w:rPr>
+      </w:pPr>
+      <w:r>
+        <w:rPr>
+          <w:rFonts w:ascii="Open Sans Light" w:hAnsi="Open Sans Light" w:cs="Open Sans Light"/>
+        </w:rPr>
+        <w:t xml:space="preserve">        Task&lt;List&lt;User&gt;&gt; Read_TeachersAsync ();</w:t>
+      </w:r>
+    </w:p>
+    <w:p>
+      <w:pPr>
+        <w:rPr>
+          <w:rFonts w:ascii="Open Sans Light" w:hAnsi="Open Sans Light" w:cs="Open Sans Light"/>
+        </w:rPr>
+      </w:pPr>
+      <w:r>
+        <w:rPr>
+          <w:rFonts w:ascii="Open Sans Light" w:hAnsi="Open Sans Light" w:cs="Open Sans Light"/>
+        </w:rPr>
+        <w:t xml:space="preserve">        Task&lt;bool&gt; Update_TeacherPasswordAsync (User user);</w:t>
+      </w:r>
+    </w:p>
+    <w:p>
+      <w:pPr>
+        <w:rPr>
+          <w:rFonts w:ascii="Open Sans Light" w:hAnsi="Open Sans Light" w:cs="Open Sans Light"/>
+        </w:rPr>
+      </w:pPr>
+      <w:r>
+        <w:rPr>
+          <w:rFonts w:ascii="Open Sans Light" w:hAnsi="Open Sans Light" w:cs="Open Sans Light"/>
+        </w:rPr>
+        <w:t xml:space="preserve">        Task&lt;bool&gt; Delete_TeacherAsync (int userId);</w:t>
+      </w:r>
+    </w:p>
+    <w:p>
+      <w:pPr>
+        <w:pStyle w:val="Heading1"/>
+      </w:pPr>
+      <w:r>
+        <w:t xml:space="preserve"># </w:t>
+      </w:r>
+      <w:r>
+        <w:t>S</w:t>
+      </w:r>
+    </w:p>
+    <w:p>
+      <w:pPr>
+        <w:rPr>
+          <w:rFonts w:ascii="Open Sans Light" w:hAnsi="Open Sans Light" w:cs="Open Sans Light"/>
+        </w:rPr>
+      </w:pPr>
+      <w:r>
+        <w:rPr>
+          <w:rFonts w:ascii="Open Sans Light" w:hAnsi="Open Sans Light" w:cs="Open Sans Light"/>
+        </w:rPr>
+        <w:t xml:space="preserve">        Task&lt;int&gt; Create_StudentAsync (User student);</w:t>
+      </w:r>
+    </w:p>
+    <w:p>
+      <w:pPr>
+        <w:rPr>
+          <w:rFonts w:ascii="Open Sans Light" w:hAnsi="Open Sans Light" w:cs="Open Sans Light"/>
+        </w:rPr>
+      </w:pPr>
+      <w:r>
+        <w:rPr>
+          <w:rFonts w:ascii="Open Sans Light" w:hAnsi="Open Sans Light" w:cs="Open Sans Light"/>
+        </w:rPr>
+        <w:t xml:space="preserve">        Task&lt;List&lt;User&gt;&gt; Read_StudentsByKeywordAsync (int userId, string keyword, int readStudentGCEM);</w:t>
+      </w:r>
+    </w:p>
+    <w:p>
+      <w:pPr>
+        <w:rPr>
+          <w:rFonts w:ascii="Open Sans Light" w:hAnsi="Open Sans Light" w:cs="Open Sans Light"/>
+        </w:rPr>
+      </w:pPr>
+      <w:r>
+        <w:rPr>
+          <w:rFonts w:ascii="Open Sans Light" w:hAnsi="Open Sans Light" w:cs="Open Sans Light"/>
+        </w:rPr>
+        <w:t xml:space="preserve">        Task&lt;List&lt;User&gt;&gt; Read_StudentsByGCEMSIdAsync (int Id, string mode, int readStudentGCEM);</w:t>
+      </w:r>
+    </w:p>
+    <w:p>
+      <w:pPr>
+        <w:rPr>
+          <w:rFonts w:ascii="Open Sans Light" w:hAnsi="Open Sans Light" w:cs="Open Sans Light"/>
+        </w:rPr>
+      </w:pPr>
+      <w:r>
+        <w:rPr>
+          <w:rFonts w:ascii="Open Sans Light" w:hAnsi="Open Sans Light" w:cs="Open Sans Light"/>
+        </w:rPr>
+        <w:t xml:space="preserve">        Task&lt;bool&gt; Update_StudentAsync (User student);</w:t>
+      </w:r>
+    </w:p>
+    <w:p>
+      <w:pPr>
+        <w:rPr>
+          <w:rFonts w:ascii="Open Sans Light" w:hAnsi="Open Sans Light" w:cs="Open Sans Light"/>
+        </w:rPr>
+      </w:pPr>
+      <w:r>
+        <w:rPr>
+          <w:rFonts w:ascii="Open Sans Light" w:hAnsi="Open Sans Light" w:cs="Open Sans Light"/>
+        </w:rPr>
+        <w:t xml:space="preserve">        Task&lt;bool&gt; Remove_StudentFromListAsync (int studentId, string mode);</w:t>
+      </w:r>
+    </w:p>
+    <w:p>
+      <w:pPr>
+        <w:rPr>
+          <w:rFonts w:ascii="Open Sans Light" w:hAnsi="Open Sans Light" w:cs="Open Sans Light"/>
+        </w:rPr>
+      </w:pPr>
+      <w:r>
+        <w:rPr>
+          <w:rFonts w:ascii="Open Sans Light" w:hAnsi="Open Sans Light" w:cs="Open Sans Light"/>
+        </w:rPr>
+        <w:t xml:space="preserve">        Task&lt;bool&gt; Delete_StudentAsync (int studentId);</w:t>
+      </w:r>
+    </w:p>
+    <w:p>
+      <w:pPr>
+        <w:pStyle w:val="Heading1"/>
+      </w:pPr>
+      <w:r>
+        <w:t xml:space="preserve"># </w:t>
+      </w:r>
+      <w:r>
+        <w:t>G</w:t>
+      </w:r>
+    </w:p>
+    <w:p>
+      <w:pPr>
+        <w:rPr>
+          <w:rFonts w:ascii="Open Sans Light" w:hAnsi="Open Sans Light" w:cs="Open Sans Light"/>
+        </w:rPr>
+      </w:pPr>
+      <w:r>
+        <w:rPr>
+          <w:rFonts w:ascii="Open Sans Light" w:hAnsi="Open Sans Light" w:cs="Open Sans Light"/>
+        </w:rPr>
+        <w:t xml:space="preserve">        Task&lt;int&gt; Create_GroupAsync (Group group);</w:t>
+      </w:r>
+    </w:p>
+    <w:p>
+      <w:pPr>
+        <w:rPr>
+          <w:rFonts w:ascii="Open Sans Light" w:hAnsi="Open Sans Light" w:cs="Open Sans Light"/>
+        </w:rPr>
+      </w:pPr>
+      <w:r>
+        <w:rPr>
+          <w:rFonts w:ascii="Open Sans Light" w:hAnsi="Open Sans Light" w:cs="Open Sans Light"/>
+        </w:rPr>
+        <w:t xml:space="preserve">        Task&lt;List&lt;Group&gt;&gt; Read_GroupsAsync (User user, bool getGroupStudents);</w:t>
+      </w:r>
+    </w:p>
+    <w:p>
+      <w:pPr>
+        <w:rPr>
+          <w:rFonts w:ascii="Open Sans Light" w:hAnsi="Open Sans Light" w:cs="Open Sans Light"/>
+        </w:rPr>
+      </w:pPr>
+      <w:r>
+        <w:rPr>
+          <w:rFonts w:ascii="Open Sans Light" w:hAnsi="Open Sans Light" w:cs="Open Sans Light"/>
+        </w:rPr>
+        <w:t xml:space="preserve">        Task&lt;Group&gt; Read_GroupAsync (int groupId);</w:t>
+      </w:r>
+    </w:p>
+    <w:p>
+      <w:pPr>
+        <w:rPr>
+          <w:rFonts w:ascii="Open Sans Light" w:hAnsi="Open Sans Light" w:cs="Open Sans Light"/>
+        </w:rPr>
+      </w:pPr>
+      <w:r>
+        <w:rPr>
+          <w:rFonts w:ascii="Open Sans Light" w:hAnsi="Open Sans Light" w:cs="Open Sans Light"/>
+        </w:rPr>
+        <w:t xml:space="preserve">        Task&lt;bool&gt; Update_GroupAsync (Group group);</w:t>
+      </w:r>
+    </w:p>
+    <w:p>
+      <w:pPr>
+        <w:rPr>
+          <w:rFonts w:ascii="Open Sans Light" w:hAnsi="Open Sans Light" w:cs="Open Sans Light"/>
+        </w:rPr>
+      </w:pPr>
+      <w:r>
+        <w:rPr>
+          <w:rFonts w:ascii="Open Sans Light" w:hAnsi="Open Sans Light" w:cs="Open Sans Light"/>
+        </w:rPr>
+        <w:t xml:space="preserve">        Task&lt;int&gt; Delete_GroupAsync (int groupId);</w:t>
+      </w:r>
+    </w:p>
+    <w:p>
+      <w:pPr>
+        <w:pStyle w:val="Heading1"/>
+      </w:pPr>
+      <w:r>
+        <w:t xml:space="preserve"># </w:t>
+      </w:r>
+      <w:r>
+        <w:t>SG</w:t>
+      </w:r>
+    </w:p>
+    <w:p>
+      <w:pPr>
+        <w:rPr>
+          <w:rFonts w:ascii="Open Sans Light" w:hAnsi="Open Sans Light" w:cs="Open Sans Light"/>
+        </w:rPr>
+      </w:pPr>
+      <w:r>
+        <w:rPr>
+          <w:rFonts w:ascii="Open Sans Light" w:hAnsi="Open Sans Light" w:cs="Open Sans Light"/>
+        </w:rPr>
+        <w:t xml:space="preserve">        Task&lt;List&lt;StudentGroup&gt;&gt; Read_StudentGroupsAsync (int Id, string mode);</w:t>
+      </w:r>
+    </w:p>
+    <w:p>
+      <w:pPr>
+        <w:pStyle w:val="Heading1"/>
+      </w:pPr>
+      <w:r>
+        <w:t xml:space="preserve"># </w:t>
+      </w:r>
+      <w:r>
+        <w:t>C</w:t>
+      </w:r>
+    </w:p>
+    <w:p>
+      <w:pPr>
+        <w:rPr>
+          <w:rFonts w:ascii="Open Sans Light" w:hAnsi="Open Sans Light" w:cs="Open Sans Light"/>
+        </w:rPr>
+      </w:pPr>
+      <w:r>
+        <w:rPr>
+          <w:rFonts w:ascii="Open Sans Light" w:hAnsi="Open Sans Light" w:cs="Open Sans Light"/>
+        </w:rPr>
+        <w:t xml:space="preserve">        Task&lt;int&gt; Create_CourseAsync (Course course);</w:t>
+      </w:r>
+    </w:p>
+    <w:p>
+      <w:pPr>
+        <w:rPr>
+          <w:rFonts w:ascii="Open Sans Light" w:hAnsi="Open Sans Light" w:cs="Open Sans Light"/>
+        </w:rPr>
+      </w:pPr>
+      <w:r>
+        <w:rPr>
+          <w:rFonts w:ascii="Open Sans Light" w:hAnsi="Open Sans Light" w:cs="Open Sans Light"/>
+        </w:rPr>
+        <w:t xml:space="preserve">        Task&lt;List&lt;Course&gt;&gt; Read_CoursesAsync (int userId);</w:t>
+      </w:r>
+    </w:p>
+    <w:p>
+      <w:pPr>
+        <w:rPr>
+          <w:rFonts w:ascii="Open Sans Light" w:hAnsi="Open Sans Light" w:cs="Open Sans Light"/>
+        </w:rPr>
+      </w:pPr>
+      <w:r>
+        <w:rPr>
+          <w:rFonts w:ascii="Open Sans Light" w:hAnsi="Open Sans Light" w:cs="Open Sans Light"/>
+        </w:rPr>
+        <w:t xml:space="preserve">        Task&lt;Course&gt; Read_CourseAsync (int courseId, bool getStudentsList);</w:t>
+      </w:r>
+    </w:p>
+    <w:p>
+      <w:pPr>
+        <w:rPr>
+          <w:rFonts w:ascii="Open Sans Light" w:hAnsi="Open Sans Light" w:cs="Open Sans Light"/>
+        </w:rPr>
+      </w:pPr>
+      <w:r>
+        <w:rPr>
+          <w:rFonts w:ascii="Open Sans Light" w:hAnsi="Open Sans Light" w:cs="Open Sans Light"/>
+        </w:rPr>
+        <w:t xml:space="preserve">        Task&lt;bool&gt; Update_CourseAsync (Course course);</w:t>
+      </w:r>
+    </w:p>
+    <w:p>
+      <w:pPr>
+        <w:rPr>
+          <w:rFonts w:ascii="Open Sans Light" w:hAnsi="Open Sans Light" w:cs="Open Sans Light"/>
+        </w:rPr>
+      </w:pPr>
+      <w:r>
+        <w:rPr>
+          <w:rFonts w:ascii="Open Sans Light" w:hAnsi="Open Sans Light" w:cs="Open Sans Light"/>
+        </w:rPr>
+        <w:t xml:space="preserve">        Task&lt;bool&gt; Delete_CourseAsync (int courseId);</w:t>
+      </w:r>
+    </w:p>
+    <w:p>
+      <w:pPr>
+        <w:pStyle w:val="Heading1"/>
+      </w:pPr>
+      <w:r>
+        <w:t xml:space="preserve"># </w:t>
+      </w:r>
+      <w:r>
+        <w:t>CF</w:t>
+      </w:r>
+    </w:p>
+    <w:p>
+      <w:pPr>
+        <w:rPr>
+          <w:rFonts w:ascii="Open Sans Light" w:hAnsi="Open Sans Light" w:cs="Open Sans Light"/>
+        </w:rPr>
+      </w:pPr>
+      <w:r>
+        <w:rPr>
+          <w:rFonts w:ascii="Open Sans Light" w:hAnsi="Open Sans Light" w:cs="Open Sans Light"/>
+        </w:rPr>
+        <w:t xml:space="preserve">        Task&lt;int&gt; Create_CourseFolderAsync (CourseFolder courseFolder);</w:t>
+      </w:r>
+    </w:p>
+    <w:p>
+      <w:pPr>
+        <w:rPr>
+          <w:rFonts w:ascii="Open Sans Light" w:hAnsi="Open Sans Light" w:cs="Open Sans Light"/>
+        </w:rPr>
+      </w:pPr>
+      <w:r>
+        <w:rPr>
+          <w:rFonts w:ascii="Open Sans Light" w:hAnsi="Open Sans Light" w:cs="Open Sans Light"/>
+        </w:rPr>
+        <w:t xml:space="preserve">        Task&lt;List&lt;CourseFolder&gt;&gt; Read_CourseFoldersAsync (int courseId);</w:t>
+      </w:r>
+    </w:p>
+    <w:p>
+      <w:pPr>
+        <w:rPr>
+          <w:rFonts w:ascii="Open Sans Light" w:hAnsi="Open Sans Light" w:cs="Open Sans Light"/>
+        </w:rPr>
+      </w:pPr>
+      <w:r>
+        <w:rPr>
+          <w:rFonts w:ascii="Open Sans Light" w:hAnsi="Open Sans Light" w:cs="Open Sans Light"/>
+        </w:rPr>
+        <w:t xml:space="preserve">        Task&lt;bool&gt; Update_CourseFolderAsync (CourseFolder courseFolder);</w:t>
+      </w:r>
+    </w:p>
+    <w:p>
+      <w:pPr>
+        <w:rPr>
+          <w:rFonts w:ascii="Open Sans Light" w:hAnsi="Open Sans Light" w:cs="Open Sans Light"/>
+        </w:rPr>
+      </w:pPr>
+      <w:r>
+        <w:rPr>
+          <w:rFonts w:ascii="Open Sans Light" w:hAnsi="Open Sans Light" w:cs="Open Sans Light"/>
+        </w:rPr>
+        <w:t xml:space="preserve">        Task&lt;bool&gt; Delete_CourseFolderAsync (int courseFolderId);</w:t>
+      </w:r>
+    </w:p>
+    <w:p>
+      <w:pPr>
+        <w:pStyle w:val="Heading1"/>
+      </w:pPr>
+      <w:r>
+        <w:t xml:space="preserve"># </w:t>
+      </w:r>
+      <w:r>
+        <w:t>CT</w:t>
+      </w:r>
+    </w:p>
+    <w:p>
+      <w:pPr>
+        <w:rPr>
+          <w:rFonts w:ascii="Open Sans Light" w:hAnsi="Open Sans Light" w:cs="Open Sans Light"/>
+        </w:rPr>
+      </w:pPr>
+      <w:r>
+        <w:rPr>
+          <w:rFonts w:ascii="Open Sans Light" w:hAnsi="Open Sans Light" w:cs="Open Sans Light"/>
+        </w:rPr>
+        <w:t xml:space="preserve">        Task&lt;int&gt; Create_CourseTopicAsync (CourseTopic courseTopic);</w:t>
+      </w:r>
+    </w:p>
+    <w:p>
+      <w:pPr>
+        <w:rPr>
+          <w:rFonts w:ascii="Open Sans Light" w:hAnsi="Open Sans Light" w:cs="Open Sans Light"/>
+        </w:rPr>
+      </w:pPr>
+      <w:r>
+        <w:rPr>
+          <w:rFonts w:ascii="Open Sans Light" w:hAnsi="Open Sans Light" w:cs="Open Sans Light"/>
+        </w:rPr>
+        <w:t xml:space="preserve">        Task&lt;List&lt;CourseTopic&gt;&gt; Read_CourseTopicsAsync (int courseId);</w:t>
+      </w:r>
+    </w:p>
+    <w:p>
+      <w:pPr>
+        <w:rPr>
+          <w:rFonts w:ascii="Open Sans Light" w:hAnsi="Open Sans Light" w:cs="Open Sans Light"/>
+        </w:rPr>
+      </w:pPr>
+      <w:r>
+        <w:rPr>
+          <w:rFonts w:ascii="Open Sans Light" w:hAnsi="Open Sans Light" w:cs="Open Sans Light"/>
+        </w:rPr>
+        <w:lastRenderedPageBreak/>
+        <w:t xml:space="preserve">        Task&lt;bool&gt; Update_CourseTopicAsync (CourseTopic courseTopic);</w:t>
+      </w:r>
+    </w:p>
+    <w:p>
+      <w:pPr>
+        <w:rPr>
+          <w:rFonts w:ascii="Open Sans Light" w:hAnsi="Open Sans Light" w:cs="Open Sans Light"/>
+        </w:rPr>
+      </w:pPr>
+      <w:r>
+        <w:rPr>
+          <w:rFonts w:ascii="Open Sans Light" w:hAnsi="Open Sans Light" w:cs="Open Sans Light"/>
+        </w:rPr>
+        <w:t xml:space="preserve">        Task&lt;bool&gt; Delete_CourseTopicAsync (int courseTopicId);</w:t>
+      </w:r>
+    </w:p>
+    <w:p>
+      <w:pPr>
+        <w:pStyle w:val="Heading1"/>
+      </w:pPr>
+      <w:r>
+        <w:t xml:space="preserve"># </w:t>
+      </w:r>
+      <w:r>
+        <w:t>SC</w:t>
+      </w:r>
+    </w:p>
+    <w:p>
+      <w:pPr>
+        <w:rPr>
+          <w:rFonts w:ascii="Open Sans Light" w:hAnsi="Open Sans Light" w:cs="Open Sans Light"/>
+        </w:rPr>
+      </w:pPr>
+      <w:r>
+        <w:rPr>
+          <w:rFonts w:ascii="Open Sans Light" w:hAnsi="Open Sans Light" w:cs="Open Sans Light"/>
+        </w:rPr>
+        <w:t xml:space="preserve">        Task&lt;bool&gt; Create_StudentCoursesAsync (int groupId, int courseId);</w:t>
+      </w:r>
+    </w:p>
+    <w:p>
+      <w:pPr>
+        <w:rPr>
+          <w:rFonts w:ascii="Open Sans Light" w:hAnsi="Open Sans Light" w:cs="Open Sans Light"/>
+        </w:rPr>
+      </w:pPr>
+      <w:r>
+        <w:rPr>
+          <w:rFonts w:ascii="Open Sans Light" w:hAnsi="Open Sans Light" w:cs="Open Sans Light"/>
+        </w:rPr>
+        <w:t xml:space="preserve">        Task&lt;bool&gt; Create_StudentCourseAsync (int studentId, int courseId);</w:t>
+      </w:r>
+    </w:p>
+    <w:p>
+      <w:pPr>
+        <w:rPr>
+          <w:rFonts w:ascii="Open Sans Light" w:hAnsi="Open Sans Light" w:cs="Open Sans Light"/>
+        </w:rPr>
+      </w:pPr>
+      <w:r>
+        <w:rPr>
+          <w:rFonts w:ascii="Open Sans Light" w:hAnsi="Open Sans Light" w:cs="Open Sans Light"/>
+        </w:rPr>
+        <w:t xml:space="preserve">        Task&lt;List&lt;StudentCourse&gt;&gt; Read_StudentCoursesAsync (int Id, string mode);</w:t>
+      </w:r>
+    </w:p>
+    <w:p>
+      <w:pPr>
+        <w:rPr>
+          <w:rFonts w:ascii="Open Sans Light" w:hAnsi="Open Sans Light" w:cs="Open Sans Light"/>
+        </w:rPr>
+      </w:pPr>
+      <w:r>
+        <w:rPr>
+          <w:rFonts w:ascii="Open Sans Light" w:hAnsi="Open Sans Light" w:cs="Open Sans Light"/>
+        </w:rPr>
+        <w:t xml:space="preserve">        Task&lt;StudentCourse&gt; Read_StudentCourseAsync (int studentCourseId);</w:t>
+      </w:r>
+    </w:p>
+    <w:p>
+      <w:pPr>
+        <w:rPr>
+          <w:rFonts w:ascii="Open Sans Light" w:hAnsi="Open Sans Light" w:cs="Open Sans Light"/>
+        </w:rPr>
+      </w:pPr>
+      <w:r>
+        <w:rPr>
+          <w:rFonts w:ascii="Open Sans Light" w:hAnsi="Open Sans Light" w:cs="Open Sans Light"/>
+        </w:rPr>
+        <w:t xml:space="preserve">        Task&lt;bool&gt; Delete_StudentCoursesAsync (int Id, string mode);</w:t>
+      </w:r>
+    </w:p>
+    <w:p>
+      <w:pPr>
+        <w:rPr>
+          <w:rFonts w:ascii="Open Sans Light" w:hAnsi="Open Sans Light" w:cs="Open Sans Light"/>
+        </w:rPr>
+      </w:pPr>
+      <w:r>
+        <w:rPr>
+          <w:rFonts w:ascii="Open Sans Light" w:hAnsi="Open Sans Light" w:cs="Open Sans Light"/>
+        </w:rPr>
+        <w:t xml:space="preserve">        Task&lt;bool&gt; Delete_StudentCourseAsync (int studentCourseId);</w:t>
+      </w:r>
+    </w:p>
+    <w:p>
+      <w:pPr>
+        <w:rPr>
+          <w:rFonts w:ascii="Open Sans Light" w:hAnsi="Open Sans Light" w:cs="Open Sans Light"/>
+        </w:rPr>
+      </w:pPr>
+      <w:r>
+        <w:rPr>
+          <w:rFonts w:ascii="Open Sans Light" w:hAnsi="Open Sans Light" w:cs="Open Sans Light"/>
+        </w:rPr>
+        <w:t xml:space="preserve">        Task&lt;bool&gt; CalculatePoints_StudentCourseAsync (StudentCourse studentCourse);</w:t>
+      </w:r>
+    </w:p>
+    <w:p>
+      <w:pPr>
+        <w:pStyle w:val="Heading1"/>
+      </w:pPr>
+      <w:r>
+        <w:t xml:space="preserve"># </w:t>
+      </w:r>
+      <w:r>
+        <w:t>SCT</w:t>
+      </w:r>
+    </w:p>
+    <w:p>
+      <w:pPr>
+        <w:rPr>
+          <w:rFonts w:ascii="Open Sans Light" w:hAnsi="Open Sans Light" w:cs="Open Sans Light"/>
+        </w:rPr>
+      </w:pPr>
+      <w:r>
+        <w:rPr>
+          <w:rFonts w:ascii="Open Sans Light" w:hAnsi="Open Sans Light" w:cs="Open Sans Light"/>
+        </w:rPr>
+        <w:t xml:space="preserve">        Task&lt;bool&gt; Create_StudentCourseTestAsync (StudentCourseTest studentCourseTest);</w:t>
+      </w:r>
+    </w:p>
+    <w:p>
+      <w:pPr>
+        <w:rPr>
+          <w:rFonts w:ascii="Open Sans Light" w:hAnsi="Open Sans Light" w:cs="Open Sans Light"/>
+        </w:rPr>
+      </w:pPr>
+      <w:r>
+        <w:rPr>
+          <w:rFonts w:ascii="Open Sans Light" w:hAnsi="Open Sans Light" w:cs="Open Sans Light"/>
+        </w:rPr>
+        <w:t xml:space="preserve">        Task&lt;List&lt;StudentCourseTest&gt;&gt; Read_StudentCourseTestsAsync (StudentCourse studentCourse, bool readOptions);</w:t>
+      </w:r>
+    </w:p>
+    <w:p>
+      <w:pPr>
+        <w:rPr>
+          <w:rFonts w:ascii="Open Sans Light" w:hAnsi="Open Sans Light" w:cs="Open Sans Light"/>
+        </w:rPr>
+      </w:pPr>
+      <w:r>
+        <w:rPr>
+          <w:rFonts w:ascii="Open Sans Light" w:hAnsi="Open Sans Light" w:cs="Open Sans Light"/>
+        </w:rPr>
+        <w:t xml:space="preserve">        Task&lt;StudentCourseTest&gt; Read_StudentCourseTestRandomAsync (int studentCourseId, bool readOptions, bool retry);</w:t>
+      </w:r>
+    </w:p>
+    <w:p>
+      <w:pPr>
+        <w:rPr>
+          <w:rFonts w:ascii="Open Sans Light" w:hAnsi="Open Sans Light" w:cs="Open Sans Light"/>
+        </w:rPr>
+      </w:pPr>
+      <w:r>
+        <w:rPr>
+          <w:rFonts w:ascii="Open Sans Light" w:hAnsi="Open Sans Light" w:cs="Open Sans Light"/>
+        </w:rPr>
+        <w:t xml:space="preserve">        Task&lt;bool&gt; Update_StudentCourseTestAsync (StudentCourseTest studentCourseTest, string mode);</w:t>
+      </w:r>
+    </w:p>
+    <w:p>
+      <w:pPr>
+        <w:rPr>
+          <w:rFonts w:ascii="Open Sans Light" w:hAnsi="Open Sans Light" w:cs="Open Sans Light"/>
+        </w:rPr>
+      </w:pPr>
+      <w:r>
+        <w:rPr>
+          <w:rFonts w:ascii="Open Sans Light" w:hAnsi="Open Sans Light" w:cs="Open Sans Light"/>
+        </w:rPr>
+        <w:t xml:space="preserve">        Task&lt;bool&gt; Delete_StudentCourseTestsAsync (string mode, StudentCourse studentCourse);</w:t>
+      </w:r>
+    </w:p>
+    <w:p>
+      <w:pPr>
+        <w:pStyle w:val="Heading1"/>
+      </w:pPr>
+      <w:r>
+        <w:t xml:space="preserve"># </w:t>
+      </w:r>
+      <w:r>
+        <w:t>T</w:t>
+      </w:r>
+    </w:p>
+    <w:p>
+      <w:pPr>
+        <w:rPr>
+          <w:rFonts w:ascii="Open Sans Light" w:hAnsi="Open Sans Light" w:cs="Open Sans Light"/>
+        </w:rPr>
+      </w:pPr>
+      <w:r>
+        <w:rPr>
+          <w:rFonts w:ascii="Open Sans Light" w:hAnsi="Open Sans Light" w:cs="Open Sans Light"/>
+        </w:rPr>
+        <w:t xml:space="preserve">        Task&lt;int&gt; Create_TestAsync (Test test);</w:t>
+      </w:r>
+    </w:p>
+    <w:p>
+      <w:pPr>
+        <w:rPr>
+          <w:rFonts w:ascii="Open Sans Light" w:hAnsi="Open Sans Light" w:cs="Open Sans Light"/>
+        </w:rPr>
+      </w:pPr>
+      <w:r>
+        <w:rPr>
+          <w:rFonts w:ascii="Open Sans Light" w:hAnsi="Open Sans Light" w:cs="Open Sans Light"/>
+        </w:rPr>
+        <w:t xml:space="preserve">        Task&lt;Test&gt; Read_TestByTestIdAsync (int testId, bool readOptions);</w:t>
+      </w:r>
+    </w:p>
+    <w:p>
+      <w:pPr>
+        <w:rPr>
+          <w:rFonts w:ascii="Open Sans Light" w:hAnsi="Open Sans Light" w:cs="Open Sans Light"/>
+        </w:rPr>
+      </w:pPr>
+      <w:r>
+        <w:rPr>
+          <w:rFonts w:ascii="Open Sans Light" w:hAnsi="Open Sans Light" w:cs="Open Sans Light"/>
+        </w:rPr>
+        <w:t xml:space="preserve">        Task&lt;Test&gt; Read_TestByStudentExamTestIdAsync (long studentExamTestId, bool readOptions);</w:t>
+      </w:r>
+    </w:p>
+    <w:p>
+      <w:pPr>
+        <w:rPr>
+          <w:rFonts w:ascii="Open Sans Light" w:hAnsi="Open Sans Light" w:cs="Open Sans Light"/>
+        </w:rPr>
+      </w:pPr>
+      <w:r>
+        <w:rPr>
+          <w:rFonts w:ascii="Open Sans Light" w:hAnsi="Open Sans Light" w:cs="Open Sans Light"/>
+        </w:rPr>
+        <w:t xml:space="preserve">        Task&lt;List&lt;Test&gt;&gt; Read_TestsByCourseIdAsync (int courseId, int pageNumber, bool readOptions);</w:t>
+      </w:r>
+    </w:p>
+    <w:p>
+      <w:pPr>
+        <w:rPr>
+          <w:rFonts w:ascii="Open Sans Light" w:hAnsi="Open Sans Light" w:cs="Open Sans Light"/>
+        </w:rPr>
+      </w:pPr>
+      <w:r>
+        <w:rPr>
+          <w:rFonts w:ascii="Open Sans Light" w:hAnsi="Open Sans Light" w:cs="Open Sans Light"/>
+        </w:rPr>
+        <w:t xml:space="preserve">        Task&lt;List&lt;Test&gt;&gt; Read_TestsByCourseTopicIdAsync (int courseTopicId, int pageNumber, bool readOptions);</w:t>
+      </w:r>
+    </w:p>
+    <w:p>
+      <w:pPr>
+        <w:rPr>
+          <w:rFonts w:ascii="Open Sans Light" w:hAnsi="Open Sans Light" w:cs="Open Sans Light"/>
+        </w:rPr>
+      </w:pPr>
+      <w:r>
+        <w:rPr>
+          <w:rFonts w:ascii="Open Sans Light" w:hAnsi="Open Sans Light" w:cs="Open Sans Light"/>
+        </w:rPr>
+        <w:t xml:space="preserve">        Task&lt;List&lt;Test&gt;&gt; Read_TestsBySearchAsync (string strSearch, int courseId, bool readOptions);</w:t>
+      </w:r>
+    </w:p>
+    <w:p>
+      <w:pPr>
+        <w:rPr>
+          <w:rFonts w:ascii="Open Sans Light" w:hAnsi="Open Sans Light" w:cs="Open Sans Light"/>
+        </w:rPr>
+      </w:pPr>
+      <w:r>
+        <w:rPr>
+          <w:rFonts w:ascii="Open Sans Light" w:hAnsi="Open Sans Light" w:cs="Open Sans Light"/>
+        </w:rPr>
+        <w:t xml:space="preserve">        Task&lt;List&lt;Test&gt;&gt; Read_TestsByExamIdAsync (int examId, bool readOptions);</w:t>
+      </w:r>
+    </w:p>
+    <w:p>
+      <w:pPr>
+        <w:rPr>
+          <w:rFonts w:ascii="Open Sans Light" w:hAnsi="Open Sans Light" w:cs="Open Sans Light"/>
+        </w:rPr>
+      </w:pPr>
+      <w:r>
+        <w:rPr>
+          <w:rFonts w:ascii="Open Sans Light" w:hAnsi="Open Sans Light" w:cs="Open Sans Light"/>
+        </w:rPr>
+        <w:t xml:space="preserve">        Task&lt;List&lt;Test&gt;&gt; Read_TestsByStudentExamIdAsync (int studentExamId, bool readOptions);</w:t>
+      </w:r>
+    </w:p>
+    <w:p>
+      <w:pPr>
+        <w:rPr>
+          <w:rFonts w:ascii="Open Sans Light" w:hAnsi="Open Sans Light" w:cs="Open Sans Light"/>
+        </w:rPr>
+      </w:pPr>
+      <w:r>
+        <w:rPr>
+          <w:rFonts w:ascii="Open Sans Light" w:hAnsi="Open Sans Light" w:cs="Open Sans Light"/>
+        </w:rPr>
+        <w:t xml:space="preserve">        Task&lt;List&lt;Test&gt;&gt; Read_TestsByStudentCourseIdAsync (int studentCourseId, bool readOptions);</w:t>
+      </w:r>
+    </w:p>
+    <w:p>
+      <w:pPr>
+        <w:rPr>
+          <w:rFonts w:ascii="Open Sans Light" w:hAnsi="Open Sans Light" w:cs="Open Sans Light"/>
+        </w:rPr>
+      </w:pPr>
+      <w:r>
+        <w:rPr>
+          <w:rFonts w:ascii="Open Sans Light" w:hAnsi="Open Sans Light" w:cs="Open Sans Light"/>
+        </w:rPr>
+        <w:t xml:space="preserve">        Task&lt;bool&gt; Update_TestAsync (Test test);</w:t>
+      </w:r>
+    </w:p>
+    <w:p>
+      <w:pPr>
+        <w:rPr>
+          <w:rFonts w:ascii="Open Sans Light" w:hAnsi="Open Sans Light" w:cs="Open Sans Light"/>
+        </w:rPr>
+      </w:pPr>
+      <w:r>
+        <w:rPr>
+          <w:rFonts w:ascii="Open Sans Light" w:hAnsi="Open Sans Light" w:cs="Open Sans Light"/>
+        </w:rPr>
+        <w:t xml:space="preserve">        Task&lt;bool&gt; Delete_TestAsync (int testId);</w:t>
+      </w:r>
+    </w:p>
+    <w:p>
+      <w:pPr>
+        <w:rPr>
+          <w:rFonts w:ascii="Open Sans Light" w:hAnsi="Open Sans Light" w:cs="Open Sans Light"/>
+        </w:rPr>
+      </w:pPr>
+      <w:r>
+        <w:rPr>
+          <w:rFonts w:ascii="Open Sans Light" w:hAnsi="Open Sans Light" w:cs="Open Sans Light"/>
+        </w:rPr>
+        <w:t xml:space="preserve">        Task&lt;bool&gt; ImportExcelTestsAsync (string filePath, int courseId);</w:t>
+      </w:r>
+    </w:p>
+    <w:p>
+      <w:pPr>
+        <w:pStyle w:val="Heading1"/>
+      </w:pPr>
+      <w:r>
+        <w:t xml:space="preserve"># </w:t>
+      </w:r>
+      <w:r>
+        <w:t>TO</w:t>
+      </w:r>
+    </w:p>
+    <w:p>
+      <w:pPr>
+        <w:rPr>
+          <w:rFonts w:ascii="Open Sans Light" w:hAnsi="Open Sans Light" w:cs="Open Sans Light"/>
+        </w:rPr>
+      </w:pPr>
+      <w:r>
+        <w:rPr>
+          <w:rFonts w:ascii="Open Sans Light" w:hAnsi="Open Sans Light" w:cs="Open Sans Light"/>
+        </w:rPr>
+        <w:t xml:space="preserve">        Task&lt;int&gt; Create_TestOptionAsync (TestOption testOption);</w:t>
+      </w:r>
+    </w:p>
+    <w:p>
+      <w:pPr>
+        <w:rPr>
+          <w:rFonts w:ascii="Open Sans Light" w:hAnsi="Open Sans Light" w:cs="Open Sans Light"/>
+        </w:rPr>
+      </w:pPr>
+      <w:r>
+        <w:rPr>
+          <w:rFonts w:ascii="Open Sans Light" w:hAnsi="Open Sans Light" w:cs="Open Sans Light"/>
+        </w:rPr>
+        <w:t xml:space="preserve">        Task&lt;bool&gt; Update_TestOptionAsync (TestOption testOption);</w:t>
+      </w:r>
+    </w:p>
+    <w:p>
+      <w:pPr>
+        <w:rPr>
+          <w:rFonts w:ascii="Open Sans Light" w:hAnsi="Open Sans Light" w:cs="Open Sans Light"/>
+        </w:rPr>
+      </w:pPr>
+      <w:r>
+        <w:rPr>
+          <w:rFonts w:ascii="Open Sans Light" w:hAnsi="Open Sans Light" w:cs="Open Sans Light"/>
+        </w:rPr>
+        <w:t xml:space="preserve">        Task&lt;bool&gt; Delete_TestOptionsAsync (int testId);</w:t>
+      </w:r>
+    </w:p>
+    <w:p>
+      <w:pPr>
+        <w:rPr>
+          <w:rFonts w:ascii="Open Sans Light" w:hAnsi="Open Sans Light" w:cs="Open Sans Light"/>
+        </w:rPr>
+      </w:pPr>
+      <w:r>
+        <w:rPr>
+          <w:rFonts w:ascii="Open Sans Light" w:hAnsi="Open Sans Light" w:cs="Open Sans Light"/>
+        </w:rPr>
+        <w:t xml:space="preserve">        Task&lt;bool&gt; Delete_TestOptionAsync (int testOptionId);</w:t>
+      </w:r>
+    </w:p>
+    <w:p>
+      <w:pPr>
+        <w:pStyle w:val="Heading1"/>
+      </w:pPr>
+      <w:r>
+        <w:t xml:space="preserve"># </w:t>
+      </w:r>
+      <w:r>
+        <w:t>E</w:t>
+      </w:r>
+    </w:p>
+    <w:p>
+      <w:pPr>
+        <w:rPr>
+          <w:rFonts w:ascii="Open Sans Light" w:hAnsi="Open Sans Light" w:cs="Open Sans Light"/>
+        </w:rPr>
+      </w:pPr>
+      <w:r>
+        <w:rPr>
+          <w:rFonts w:ascii="Open Sans Light" w:hAnsi="Open Sans Light" w:cs="Open Sans Light"/>
+        </w:rPr>
+        <w:t xml:space="preserve">        Task&lt;int&gt; Create_ExamAsync (Exam exam);</w:t>
+      </w:r>
+    </w:p>
+    <w:p>
+      <w:pPr>
+        <w:rPr>
+          <w:rFonts w:ascii="Open Sans Light" w:hAnsi="Open Sans Light" w:cs="Open Sans Light"/>
+        </w:rPr>
+      </w:pPr>
+      <w:r>
+        <w:rPr>
+          <w:rFonts w:ascii="Open Sans Light" w:hAnsi="Open Sans Light" w:cs="Open Sans Light"/>
+        </w:rPr>
+        <w:t xml:space="preserve">        Task&lt;List&lt;Exam&gt;&gt; Read_ExamsAsync (int courseId);</w:t>
+      </w:r>
+    </w:p>
+    <w:p>
+      <w:pPr>
+        <w:rPr>
+          <w:rFonts w:ascii="Open Sans Light" w:hAnsi="Open Sans Light" w:cs="Open Sans Light"/>
+        </w:rPr>
+      </w:pPr>
+      <w:r>
+        <w:rPr>
+          <w:rFonts w:ascii="Open Sans Light" w:hAnsi="Open Sans Light" w:cs="Open Sans Light"/>
+        </w:rPr>
+        <w:t xml:space="preserve">        Task&lt;Exam&gt; Read_ExamAsync (int examId, bool getStudentsList);</w:t>
+      </w:r>
+    </w:p>
+    <w:p>
+      <w:pPr>
+        <w:rPr>
+          <w:rFonts w:ascii="Open Sans Light" w:hAnsi="Open Sans Light" w:cs="Open Sans Light"/>
+        </w:rPr>
+      </w:pPr>
+      <w:r>
+        <w:rPr>
+          <w:rFonts w:ascii="Open Sans Light" w:hAnsi="Open Sans Light" w:cs="Open Sans Light"/>
+        </w:rPr>
+        <w:t xml:space="preserve">        Task&lt;bool&gt; Update_ExamAsync (Exam exam);</w:t>
+      </w:r>
+    </w:p>
+    <w:p>
+      <w:pPr>
+        <w:rPr>
+          <w:rFonts w:ascii="Open Sans Light" w:hAnsi="Open Sans Light" w:cs="Open Sans Light"/>
+        </w:rPr>
+      </w:pPr>
+      <w:r>
+        <w:rPr>
+          <w:rFonts w:ascii="Open Sans Light" w:hAnsi="Open Sans Light" w:cs="Open Sans Light"/>
+        </w:rPr>
+        <w:t xml:space="preserve">        Task&lt;bool&gt; Delete_ExamsAsync (int courseId);</w:t>
+      </w:r>
+    </w:p>
+    <w:p>
+      <w:pPr>
+        <w:rPr>
+          <w:rFonts w:ascii="Open Sans Light" w:hAnsi="Open Sans Light" w:cs="Open Sans Light"/>
+        </w:rPr>
+      </w:pPr>
+      <w:r>
+        <w:rPr>
+          <w:rFonts w:ascii="Open Sans Light" w:hAnsi="Open Sans Light" w:cs="Open Sans Light"/>
+        </w:rPr>
+        <w:lastRenderedPageBreak/>
+        <w:t xml:space="preserve">        Task&lt;bool&gt; Delete_ExamAsync (int examId);</w:t>
+      </w:r>
+    </w:p>
+    <w:p>
+      <w:pPr>
+        <w:pStyle w:val="Heading1"/>
+      </w:pPr>
+      <w:r>
+        <w:t xml:space="preserve"># </w:t>
+      </w:r>
+      <w:r>
+        <w:t>EC</w:t>
+      </w:r>
+    </w:p>
+    <w:p>
+      <w:pPr>
+        <w:rPr>
+          <w:rFonts w:ascii="Open Sans Light" w:hAnsi="Open Sans Light" w:cs="Open Sans Light"/>
+        </w:rPr>
+      </w:pPr>
+      <w:r>
+        <w:rPr>
+          <w:rFonts w:ascii="Open Sans Light" w:hAnsi="Open Sans Light" w:cs="Open Sans Light"/>
+        </w:rPr>
+        <w:t xml:space="preserve">        Task&lt;int&gt; Create_ExamCompositionAsync (ExamComposition examComposition);</w:t>
+      </w:r>
+    </w:p>
+    <w:p>
+      <w:pPr>
+        <w:rPr>
+          <w:rFonts w:ascii="Open Sans Light" w:hAnsi="Open Sans Light" w:cs="Open Sans Light"/>
+        </w:rPr>
+      </w:pPr>
+      <w:r>
+        <w:rPr>
+          <w:rFonts w:ascii="Open Sans Light" w:hAnsi="Open Sans Light" w:cs="Open Sans Light"/>
+        </w:rPr>
+        <w:t xml:space="preserve">        Task&lt;List&lt;ExamComposition&gt;&gt; Read_ExamCompositionsAsync (int examId);</w:t>
+      </w:r>
+    </w:p>
+    <w:p>
+      <w:pPr>
+        <w:rPr>
+          <w:rFonts w:ascii="Open Sans Light" w:hAnsi="Open Sans Light" w:cs="Open Sans Light"/>
+        </w:rPr>
+      </w:pPr>
+      <w:r>
+        <w:rPr>
+          <w:rFonts w:ascii="Open Sans Light" w:hAnsi="Open Sans Light" w:cs="Open Sans Light"/>
+        </w:rPr>
+        <w:t xml:space="preserve">        Task&lt;ExamComposition&gt; Read_ExamCompositionAsync (int examCompositionId);</w:t>
+      </w:r>
+    </w:p>
+    <w:p>
+      <w:pPr>
+        <w:rPr>
+          <w:rFonts w:ascii="Open Sans Light" w:hAnsi="Open Sans Light" w:cs="Open Sans Light"/>
+        </w:rPr>
+      </w:pPr>
+      <w:r>
+        <w:rPr>
+          <w:rFonts w:ascii="Open Sans Light" w:hAnsi="Open Sans Light" w:cs="Open Sans Light"/>
+        </w:rPr>
+        <w:t xml:space="preserve">        Task&lt;bool&gt; Update_ExamCompositionAsync (ExamComposition examComposition);</w:t>
+      </w:r>
+    </w:p>
+    <w:p>
+      <w:pPr>
+        <w:rPr>
+          <w:rFonts w:ascii="Open Sans Light" w:hAnsi="Open Sans Light" w:cs="Open Sans Light"/>
+        </w:rPr>
+      </w:pPr>
+      <w:r>
+        <w:rPr>
+          <w:rFonts w:ascii="Open Sans Light" w:hAnsi="Open Sans Light" w:cs="Open Sans Light"/>
+        </w:rPr>
+        <w:t xml:space="preserve">        Task&lt;bool&gt; Delete_ExamCompositionsAsync (int examId);</w:t>
+      </w:r>
+    </w:p>
+    <w:p>
+      <w:pPr>
+        <w:rPr>
+          <w:rFonts w:ascii="Open Sans Light" w:hAnsi="Open Sans Light" w:cs="Open Sans Light"/>
+        </w:rPr>
+      </w:pPr>
+      <w:r>
+        <w:rPr>
+          <w:rFonts w:ascii="Open Sans Light" w:hAnsi="Open Sans Light" w:cs="Open Sans Light"/>
+        </w:rPr>
+        <w:t xml:space="preserve">        Task&lt;bool&gt; Delete_ExamCompositionAsync (int examCompositionId);</w:t>
+      </w:r>
+    </w:p>
+    <w:p>
+      <w:pPr>
+        <w:pStyle w:val="Heading1"/>
+      </w:pPr>
+      <w:r>
+        <w:t xml:space="preserve"># </w:t>
+      </w:r>
+      <w:r>
+        <w:t>ET</w:t>
+      </w:r>
+    </w:p>
+    <w:p>
+      <w:pPr>
+        <w:rPr>
+          <w:rFonts w:ascii="Open Sans Light" w:hAnsi="Open Sans Light" w:cs="Open Sans Light"/>
+        </w:rPr>
+      </w:pPr>
+      <w:r>
+        <w:rPr>
+          <w:rFonts w:ascii="Open Sans Light" w:hAnsi="Open Sans Light" w:cs="Open Sans Light"/>
+        </w:rPr>
+        <w:t xml:space="preserve">        Task&lt;int&gt; Create_ExamTestsByExamCompositionAsync (ExamComposition examComposition);</w:t>
+      </w:r>
+    </w:p>
+    <w:p>
+      <w:pPr>
+        <w:rPr>
+          <w:rFonts w:ascii="Open Sans Light" w:hAnsi="Open Sans Light" w:cs="Open Sans Light"/>
+        </w:rPr>
+      </w:pPr>
+      <w:r>
+        <w:rPr>
+          <w:rFonts w:ascii="Open Sans Light" w:hAnsi="Open Sans Light" w:cs="Open Sans Light"/>
+        </w:rPr>
+        <w:t xml:space="preserve">        Task&lt;int&gt; Create_ExamTestAsync (ExamTest examTest);</w:t>
+      </w:r>
+    </w:p>
+    <w:p>
+      <w:pPr>
+        <w:rPr>
+          <w:rFonts w:ascii="Open Sans Light" w:hAnsi="Open Sans Light" w:cs="Open Sans Light"/>
+        </w:rPr>
+      </w:pPr>
+      <w:r>
+        <w:rPr>
+          <w:rFonts w:ascii="Open Sans Light" w:hAnsi="Open Sans Light" w:cs="Open Sans Light"/>
+        </w:rPr>
+        <w:t xml:space="preserve">        Task&lt;List&lt;ExamTest&gt;&gt; Read_ExamTestsAsync (int examId);</w:t>
+      </w:r>
+    </w:p>
+    <w:p>
+      <w:pPr>
+        <w:rPr>
+          <w:rFonts w:ascii="Open Sans Light" w:hAnsi="Open Sans Light" w:cs="Open Sans Light"/>
+        </w:rPr>
+      </w:pPr>
+      <w:r>
+        <w:rPr>
+          <w:rFonts w:ascii="Open Sans Light" w:hAnsi="Open Sans Light" w:cs="Open Sans Light"/>
+        </w:rPr>
+        <w:t xml:space="preserve">        Task&lt;ExamTest&gt; Read_ExamTestAsync (int examTestId);</w:t>
+      </w:r>
+    </w:p>
+    <w:p>
+      <w:pPr>
+        <w:rPr>
+          <w:rFonts w:ascii="Open Sans Light" w:hAnsi="Open Sans Light" w:cs="Open Sans Light"/>
+        </w:rPr>
+      </w:pPr>
+      <w:r>
+        <w:rPr>
+          <w:rFonts w:ascii="Open Sans Light" w:hAnsi="Open Sans Light" w:cs="Open Sans Light"/>
+        </w:rPr>
+        <w:t xml:space="preserve">        Task&lt;bool&gt; Update_ExamTestAsync (ExamTest examTest);</w:t>
+      </w:r>
+    </w:p>
+    <w:p>
+      <w:pPr>
+        <w:rPr>
+          <w:rFonts w:ascii="Open Sans Light" w:hAnsi="Open Sans Light" w:cs="Open Sans Light"/>
+        </w:rPr>
+      </w:pPr>
+      <w:r>
+        <w:rPr>
+          <w:rFonts w:ascii="Open Sans Light" w:hAnsi="Open Sans Light" w:cs="Open Sans Light"/>
+        </w:rPr>
+        <w:t xml:space="preserve">        Task&lt;bool&gt; Delete_ExamTestsAsync (int examId);</w:t>
+      </w:r>
+    </w:p>
+    <w:p>
+      <w:pPr>
+        <w:rPr>
+          <w:rFonts w:ascii="Open Sans Light" w:hAnsi="Open Sans Light" w:cs="Open Sans Light"/>
+        </w:rPr>
+      </w:pPr>
+      <w:r>
+        <w:rPr>
+          <w:rFonts w:ascii="Open Sans Light" w:hAnsi="Open Sans Light" w:cs="Open Sans Light"/>
+        </w:rPr>
+        <w:t xml:space="preserve">        Task&lt;bool&gt; Delete_ExamTestAsync (ExamTest examTest);</w:t>
+      </w:r>
+    </w:p>
+    <w:p>
+      <w:pPr>
+        <w:pStyle w:val="Heading1"/>
+      </w:pPr>
+      <w:r>
+        <w:t xml:space="preserve"># </w:t>
+      </w:r>
+      <w:r>
+        <w:t>SE</w:t>
+      </w:r>
+    </w:p>
+    <w:p>
+      <w:pPr>
+        <w:rPr>
+          <w:rFonts w:ascii="Open Sans Light" w:hAnsi="Open Sans Light" w:cs="Open Sans Light"/>
+        </w:rPr>
+      </w:pPr>
+      <w:r>
+        <w:rPr>
+          <w:rFonts w:ascii="Open Sans Light" w:hAnsi="Open Sans Light" w:cs="Open Sans Light"/>
+        </w:rPr>
+        <w:t xml:space="preserve">        Task&lt;int&gt; Create_StudentExamsAsync (int Id, string mode, int examId);</w:t>
+      </w:r>
+    </w:p>
+    <w:p>
+      <w:pPr>
+        <w:rPr>
+          <w:rFonts w:ascii="Open Sans Light" w:hAnsi="Open Sans Light" w:cs="Open Sans Light"/>
+        </w:rPr>
+      </w:pPr>
+      <w:r>
+        <w:rPr>
+          <w:rFonts w:ascii="Open Sans Light" w:hAnsi="Open Sans Light" w:cs="Open Sans Light"/>
+        </w:rPr>
+        <w:t xml:space="preserve">        Task&lt;int&gt; Create_StudentExamAsync (StudentExam studentExam);</w:t>
+      </w:r>
+    </w:p>
+    <w:p>
+      <w:pPr>
+        <w:rPr>
+          <w:rFonts w:ascii="Open Sans Light" w:hAnsi="Open Sans Light" w:cs="Open Sans Light"/>
+        </w:rPr>
+      </w:pPr>
+      <w:r>
+        <w:rPr>
+          <w:rFonts w:ascii="Open Sans Light" w:hAnsi="Open Sans Light" w:cs="Open Sans Light"/>
+        </w:rPr>
+        <w:t xml:space="preserve">        Task&lt;List&lt;StudentExam&gt;&gt; Read_StudentExamsAsync (int Id, string mode);</w:t>
+      </w:r>
+    </w:p>
+    <w:p>
+      <w:pPr>
+        <w:rPr>
+          <w:rFonts w:ascii="Open Sans Light" w:hAnsi="Open Sans Light" w:cs="Open Sans Light"/>
+        </w:rPr>
+      </w:pPr>
+      <w:r>
+        <w:rPr>
+          <w:rFonts w:ascii="Open Sans Light" w:hAnsi="Open Sans Light" w:cs="Open Sans Light"/>
+        </w:rPr>
+        <w:t xml:space="preserve">        Task&lt;StudentExam&gt; Read_StudentExamAsync (int studentExamId, bool readInactiveExams);</w:t>
+      </w:r>
+    </w:p>
+    <w:p>
+      <w:pPr>
+        <w:rPr>
+          <w:rFonts w:ascii="Open Sans Light" w:hAnsi="Open Sans Light" w:cs="Open Sans Light"/>
+        </w:rPr>
+      </w:pPr>
+      <w:r>
+        <w:rPr>
+          <w:rFonts w:ascii="Open Sans Light" w:hAnsi="Open Sans Light" w:cs="Open Sans Light"/>
+        </w:rPr>
+        <w:t xml:space="preserve">        Task&lt;bool&gt; Update_StudentExamAsync (StudentExam studentExam);</w:t>
+      </w:r>
+    </w:p>
+    <w:p>
+      <w:pPr>
+        <w:rPr>
+          <w:rFonts w:ascii="Open Sans Light" w:hAnsi="Open Sans Light" w:cs="Open Sans Light"/>
+        </w:rPr>
+      </w:pPr>
+      <w:r>
+        <w:rPr>
+          <w:rFonts w:ascii="Open Sans Light" w:hAnsi="Open Sans Light" w:cs="Open Sans Light"/>
+        </w:rPr>
+        <w:t xml:space="preserve">        Task&lt;bool&gt; Update_StudentsExamTagsAsync (string mode, int examId);</w:t>
+      </w:r>
+    </w:p>
+    <w:p>
+      <w:pPr>
+        <w:rPr>
+          <w:rFonts w:ascii="Open Sans Light" w:hAnsi="Open Sans Light" w:cs="Open Sans Light"/>
+        </w:rPr>
+      </w:pPr>
+      <w:r>
+        <w:rPr>
+          <w:rFonts w:ascii="Open Sans Light" w:hAnsi="Open Sans Light" w:cs="Open Sans Light"/>
+        </w:rPr>
+        <w:t xml:space="preserve">        Task&lt;bool&gt; Update_StudentExamTagsAsync (StudentExam tempStudentExam);</w:t>
+      </w:r>
+    </w:p>
+    <w:p>
+      <w:pPr>
+        <w:rPr>
+          <w:rFonts w:ascii="Open Sans Light" w:hAnsi="Open Sans Light" w:cs="Open Sans Light"/>
+        </w:rPr>
+      </w:pPr>
+      <w:r>
+        <w:rPr>
+          <w:rFonts w:ascii="Open Sans Light" w:hAnsi="Open Sans Light" w:cs="Open Sans Light"/>
+        </w:rPr>
+        <w:t xml:space="preserve">        Task&lt;bool&gt; Delete_StudentExamsByStudentIdAsync (int studentId);</w:t>
+      </w:r>
+    </w:p>
+    <w:p>
+      <w:pPr>
+        <w:rPr>
+          <w:rFonts w:ascii="Open Sans Light" w:hAnsi="Open Sans Light" w:cs="Open Sans Light"/>
+        </w:rPr>
+      </w:pPr>
+      <w:r>
+        <w:rPr>
+          <w:rFonts w:ascii="Open Sans Light" w:hAnsi="Open Sans Light" w:cs="Open Sans Light"/>
+        </w:rPr>
+        <w:t xml:space="preserve">        Task&lt;bool&gt; Delete_StudentExamsByExamIdAsync (int examId);</w:t>
+      </w:r>
+    </w:p>
+    <w:p>
+      <w:pPr>
+        <w:rPr>
+          <w:rFonts w:ascii="Open Sans Light" w:hAnsi="Open Sans Light" w:cs="Open Sans Light"/>
+        </w:rPr>
+      </w:pPr>
+      <w:r>
+        <w:rPr>
+          <w:rFonts w:ascii="Open Sans Light" w:hAnsi="Open Sans Light" w:cs="Open Sans Light"/>
+        </w:rPr>
+        <w:t xml:space="preserve">        Task&lt;bool&gt; Delete_StudentExamAsync (int studentExamId);</w:t>
+      </w:r>
+    </w:p>
+    <w:p>
+      <w:pPr>
+        <w:rPr>
+          <w:rFonts w:ascii="Open Sans Light" w:hAnsi="Open Sans Light" w:cs="Open Sans Light"/>
+        </w:rPr>
+      </w:pPr>
+      <w:r>
+        <w:rPr>
+          <w:rFonts w:ascii="Open Sans Light" w:hAnsi="Open Sans Light" w:cs="Open Sans Light"/>
+        </w:rPr>
+        <w:t xml:space="preserve">        Task&lt;bool&gt; CalculatePoints_StudentExamsAsync (int studentexamid);</w:t>
+      </w:r>
+    </w:p>
+    <w:p>
+      <w:pPr>
+        <w:pStyle w:val="Heading1"/>
+      </w:pPr>
+      <w:r>
+        <w:t xml:space="preserve"># </w:t>
+      </w:r>
+      <w:r>
+        <w:t>SET</w:t>
+      </w:r>
+    </w:p>
+    <w:p>
+      <w:pPr>
+        <w:rPr>
+          <w:rFonts w:ascii="Open Sans Light" w:hAnsi="Open Sans Light" w:cs="Open Sans Light"/>
+        </w:rPr>
+      </w:pPr>
+      <w:r>
+        <w:rPr>
+          <w:rFonts w:ascii="Open Sans Light" w:hAnsi="Open Sans Light" w:cs="Open Sans Light"/>
+        </w:rPr>
+        <w:t xml:space="preserve">        Task&lt;int&gt; Create_StudentExamTestAsync (StudentExamTest studentExamTest);</w:t>
+      </w:r>
+    </w:p>
+    <w:p>
+      <w:pPr>
+        <w:rPr>
+          <w:rFonts w:ascii="Open Sans Light" w:hAnsi="Open Sans Light" w:cs="Open Sans Light"/>
+        </w:rPr>
+      </w:pPr>
+      <w:r>
+        <w:rPr>
+          <w:rFonts w:ascii="Open Sans Light" w:hAnsi="Open Sans Light" w:cs="Open Sans Light"/>
+        </w:rPr>
+        <w:t xml:space="preserve">        Task&lt;StudentExamTest&gt; Read_StudentExamTestAsync (long studentExamTestId, bool readOptions);</w:t>
+      </w:r>
+    </w:p>
+    <w:p>
+      <w:pPr>
+        <w:rPr>
+          <w:rFonts w:ascii="Open Sans Light" w:hAnsi="Open Sans Light" w:cs="Open Sans Light"/>
+        </w:rPr>
+      </w:pPr>
+      <w:r>
+        <w:rPr>
+          <w:rFonts w:ascii="Open Sans Light" w:hAnsi="Open Sans Light" w:cs="Open Sans Light"/>
+        </w:rPr>
+        <w:t xml:space="preserve">        Task&lt;List&lt;StudentExamTest&gt;&gt; Read_StudentExamTestsAsync (int studentExamId, bool readOptions);</w:t>
+      </w:r>
+    </w:p>
+    <w:p>
+      <w:pPr>
+        <w:rPr>
+          <w:rFonts w:ascii="Open Sans Light" w:hAnsi="Open Sans Light" w:cs="Open Sans Light"/>
+        </w:rPr>
+      </w:pPr>
+      <w:r>
+        <w:rPr>
+          <w:rFonts w:ascii="Open Sans Light" w:hAnsi="Open Sans Light" w:cs="Open Sans Light"/>
+        </w:rPr>
+        <w:t xml:space="preserve">        Task&lt;List&lt;StudentExamTest&gt;&gt; Read_StudentExamTestsAsync (int studentExamId, bool readOptions, SqlConnection cnn);</w:t>
+      </w:r>
+    </w:p>
+    <w:p>
+      <w:pPr>
+        <w:rPr>
+          <w:rFonts w:ascii="Open Sans Light" w:hAnsi="Open Sans Light" w:cs="Open Sans Light"/>
+        </w:rPr>
+      </w:pPr>
+      <w:r>
+        <w:rPr>
+          <w:rFonts w:ascii="Open Sans Light" w:hAnsi="Open Sans Light" w:cs="Open Sans Light"/>
+        </w:rPr>
+        <w:t xml:space="preserve">        Task&lt;List&lt;StudentExamTest&gt;&gt; Read_StudentsExamTestAsync (StudentExamTest studentExamTest);</w:t>
+      </w:r>
+    </w:p>
+    <w:p>
+      <w:pPr>
+        <w:rPr>
+          <w:rFonts w:ascii="Open Sans Light" w:hAnsi="Open Sans Light" w:cs="Open Sans Light"/>
+        </w:rPr>
+      </w:pPr>
+      <w:r>
+        <w:rPr>
+          <w:rFonts w:ascii="Open Sans Light" w:hAnsi="Open Sans Light" w:cs="Open Sans Light"/>
+        </w:rPr>
+        <w:t xml:space="preserve">        Task&lt;bool&gt; Update_StudentExamTestAsync (StudentExamTest studentExamTest);</w:t>
+      </w:r>
+    </w:p>
+    <w:p>
+      <w:pPr>
+        <w:rPr>
+          <w:rFonts w:ascii="Open Sans Light" w:hAnsi="Open Sans Light" w:cs="Open Sans Light"/>
+        </w:rPr>
+      </w:pPr>
+      <w:r>
+        <w:rPr>
+          <w:rFonts w:ascii="Open Sans Light" w:hAnsi="Open Sans Light" w:cs="Open Sans Light"/>
+        </w:rPr>
+        <w:t xml:space="preserve">        Task&lt;bool&gt; Update_StudentExamTestsTagsAsync (StudentExamTest tempStudentExamTest);</w:t>
+      </w:r>
+    </w:p>
+    <w:p>
+      <w:pPr>
+        <w:rPr>
+          <w:rFonts w:ascii="Open Sans Light" w:hAnsi="Open Sans Light" w:cs="Open Sans Light"/>
+        </w:rPr>
+      </w:pPr>
+      <w:r>
+        <w:rPr>
+          <w:rFonts w:ascii="Open Sans Light" w:hAnsi="Open Sans Light" w:cs="Open Sans Light"/>
+        </w:rPr>
+        <w:t xml:space="preserve">        Task&lt;bool&gt; Update_StudentExamTestTagsAsync (StudentExamTest tempStudentExamTest);</w:t>
+      </w:r>
+    </w:p>
+    <w:p>
+      <w:pPr>
+        <w:rPr>
+          <w:rFonts w:ascii="Open Sans Light" w:hAnsi="Open Sans Light" w:cs="Open Sans Light"/>
+        </w:rPr>
+      </w:pPr>
+      <w:r>
+        <w:rPr>
+          <w:rFonts w:ascii="Open Sans Light" w:hAnsi="Open Sans Light" w:cs="Open Sans Light"/>
+        </w:rPr>
+        <w:t xml:space="preserve">        Task&lt;bool&gt; Update_StudentExamTestAnswerAsync (StudentExamTest tempStudentExamTest);</w:t>
+      </w:r>
+    </w:p>
+    <w:p>
+      <w:pPr>
+        <w:rPr>
+          <w:rFonts w:ascii="Open Sans Light" w:hAnsi="Open Sans Light" w:cs="Open Sans Light"/>
+        </w:rPr>
+      </w:pPr>
+      <w:r>
+        <w:rPr>
+          <w:rFonts w:ascii="Open Sans Light" w:hAnsi="Open Sans Light" w:cs="Open Sans Light"/>
+        </w:rPr>
+        <w:t xml:space="preserve">        Task&lt;bool&gt; Delete_StudentExamTestsAsync (int studentExamId);</w:t>
+      </w:r>
+    </w:p>
+    <w:p>
+      <w:pPr>
+        <w:rPr>
+          <w:rFonts w:ascii="Open Sans Light" w:hAnsi="Open Sans Light" w:cs="Open Sans Light"/>
+        </w:rPr>
+      </w:pPr>
+      <w:r>
+        <w:rPr>
+          <w:rFonts w:ascii="Open Sans Light" w:hAnsi="Open Sans Light" w:cs="Open Sans Light"/>
+        </w:rPr>
+        <w:t xml:space="preserve">        Task&lt;bool&gt; Delete_StudentExamTestAsync (long studentExamTestId);</w:t>
+      </w:r>
+    </w:p>
+    <w:p>
+      <w:pPr>
+        <w:rPr>
+          <w:rFonts w:ascii="Open Sans Light" w:hAnsi="Open Sans Light" w:cs="Open Sans Light"/>
+        </w:rPr>
+      </w:pPr>
+      <w:r>
+        <w:rPr>
+          <w:rFonts w:ascii="Open Sans Light" w:hAnsi="Open Sans Light" w:cs="Open Sans Light"/>
+        </w:rPr>
+        <w:lastRenderedPageBreak/>
+        <w:t xml:space="preserve">        Task&lt;string&gt; CalculateStats_StudentExamTestsAsync (int examId, int testId);</w:t>
+      </w:r>
+    </w:p>
+    <w:p>
+      <w:pPr>
+        <w:pStyle w:val="Heading1"/>
+      </w:pPr>
+      <w:r>
+        <w:t xml:space="preserve"># </w:t>
+      </w:r>
+      <w:r>
+        <w:t>M</w:t>
+      </w:r>
+    </w:p>
+    <w:p>
+      <w:pPr>
+        <w:rPr>
+          <w:rFonts w:ascii="Open Sans Light" w:hAnsi="Open Sans Light" w:cs="Open Sans Light"/>
+        </w:rPr>
+      </w:pPr>
+      <w:r>
+        <w:rPr>
+          <w:rFonts w:ascii="Open Sans Light" w:hAnsi="Open Sans Light" w:cs="Open Sans Light"/>
+        </w:rPr>
+        <w:t xml:space="preserve">        Task&lt;int&gt; Create_MessageAsync (Message message);</w:t>
+      </w:r>
+    </w:p>
+    <w:p>
+      <w:pPr>
+        <w:rPr>
+          <w:rFonts w:ascii="Open Sans Light" w:hAnsi="Open Sans Light" w:cs="Open Sans Light"/>
+        </w:rPr>
+      </w:pPr>
+      <w:r>
+        <w:rPr>
+          <w:rFonts w:ascii="Open Sans Light" w:hAnsi="Open Sans Light" w:cs="Open Sans Light"/>
+        </w:rPr>
+        <w:t xml:space="preserve">        Task&lt;Message&gt; Read_MessageAsync (int messageId, bool getStudentMessages);</w:t>
+      </w:r>
+    </w:p>
+    <w:p>
+      <w:pPr>
+        <w:rPr>
+          <w:rFonts w:ascii="Open Sans Light" w:hAnsi="Open Sans Light" w:cs="Open Sans Light"/>
+        </w:rPr>
+      </w:pPr>
+      <w:r>
+        <w:rPr>
+          <w:rFonts w:ascii="Open Sans Light" w:hAnsi="Open Sans Light" w:cs="Open Sans Light"/>
+        </w:rPr>
+        <w:t xml:space="preserve">        Task&lt;bool&gt; Update_MessageAsync (Message message);</w:t>
+      </w:r>
+    </w:p>
+    <w:p>
+      <w:pPr>
+        <w:rPr>
+          <w:rFonts w:ascii="Open Sans Light" w:hAnsi="Open Sans Light" w:cs="Open Sans Light"/>
+        </w:rPr>
+      </w:pPr>
+      <w:r>
+        <w:rPr>
+          <w:rFonts w:ascii="Open Sans Light" w:hAnsi="Open Sans Light" w:cs="Open Sans Light"/>
+        </w:rPr>
+        <w:t xml:space="preserve">        Task&lt;bool&gt; Delete_MessagesAsync (string mode, int recipientId);</w:t>
+      </w:r>
+    </w:p>
+    <w:p>
+      <w:pPr>
+        <w:pStyle w:val="Heading1"/>
+      </w:pPr>
+      <w:r>
+        <w:t xml:space="preserve"># </w:t>
+      </w:r>
+      <w:r>
+        <w:t>SM</w:t>
+      </w:r>
+    </w:p>
+    <w:p>
+      <w:pPr>
+        <w:rPr>
+          <w:rFonts w:ascii="Open Sans Light" w:hAnsi="Open Sans Light" w:cs="Open Sans Light"/>
+        </w:rPr>
+      </w:pPr>
+      <w:r>
+        <w:rPr>
+          <w:rFonts w:ascii="Open Sans Light" w:hAnsi="Open Sans Light" w:cs="Open Sans Light"/>
+        </w:rPr>
+        <w:t xml:space="preserve">        Task&lt;int&gt; Create_StudentMessageAsync (Message message, string mode, int recipientId, bool typeFeedback);</w:t>
+      </w:r>
+    </w:p>
+    <w:p>
+      <w:pPr>
+        <w:rPr>
+          <w:rFonts w:ascii="Open Sans Light" w:hAnsi="Open Sans Light" w:cs="Open Sans Light"/>
+        </w:rPr>
+      </w:pPr>
+      <w:r>
+        <w:rPr>
+          <w:rFonts w:ascii="Open Sans Light" w:hAnsi="Open Sans Light" w:cs="Open Sans Light"/>
+        </w:rPr>
+        <w:t xml:space="preserve">        Task&lt;List&lt;StudentMessage&gt;&gt; Read_StudentMessagesByStudentIdAsync (int studentId);</w:t>
+      </w:r>
+    </w:p>
+    <w:p>
+      <w:pPr>
+        <w:rPr>
+          <w:rFonts w:ascii="Open Sans Light" w:hAnsi="Open Sans Light" w:cs="Open Sans Light"/>
+        </w:rPr>
+      </w:pPr>
+      <w:r>
+        <w:rPr>
+          <w:rFonts w:ascii="Open Sans Light" w:hAnsi="Open Sans Light" w:cs="Open Sans Light"/>
+        </w:rPr>
+        <w:t xml:space="preserve">        Task&lt;List&lt;StudentMessage&gt;&gt; Read_StudentMessagesByMessageIdAsync (int messageId);</w:t>
+      </w:r>
+    </w:p>
+    <w:p>
+      <w:pPr>
+        <w:rPr>
+          <w:rFonts w:ascii="Open Sans Light" w:hAnsi="Open Sans Light" w:cs="Open Sans Light"/>
+        </w:rPr>
+      </w:pPr>
+      <w:r>
+        <w:rPr>
+          <w:rFonts w:ascii="Open Sans Light" w:hAnsi="Open Sans Light" w:cs="Open Sans Light"/>
+        </w:rPr>
+        <w:t xml:space="preserve">        Task&lt;Message&gt; Read_StudentMessageAsync (int studentMessageId);</w:t>
+      </w:r>
+    </w:p>
+    <w:p>
+      <w:pPr>
+        <w:rPr>
+          <w:rFonts w:ascii="Open Sans Light" w:hAnsi="Open Sans Light" w:cs="Open Sans Light"/>
+        </w:rPr>
+      </w:pPr>
+      <w:r>
+        <w:rPr>
+          <w:rFonts w:ascii="Open Sans Light" w:hAnsi="Open Sans Light" w:cs="Open Sans Light"/>
+        </w:rPr>
+        <w:t xml:space="preserve">        Task&lt;bool&gt; Update_StudentMessageTagsAsync (StudentMessage studentMessage);</w:t>
+      </w:r>
+    </w:p>
+    <w:p>
+      <w:pPr>
+        <w:rPr>
+          <w:rFonts w:ascii="Open Sans Light" w:hAnsi="Open Sans Light" w:cs="Open Sans Light"/>
+        </w:rPr>
+      </w:pPr>
+      <w:r>
+        <w:rPr>
+          <w:rFonts w:ascii="Open Sans Light" w:hAnsi="Open Sans Light" w:cs="Open Sans Light"/>
+        </w:rPr>
+        <w:t xml:space="preserve">        Task&lt;bool&gt; Update_StudentMessageSetAsReadAsync (StudentMessage studentMessage);</w:t>
+      </w:r>
+    </w:p>
+    <w:p>
+      <w:pPr>
+        <w:rPr>
+          <w:rFonts w:ascii="Open Sans Light" w:hAnsi="Open Sans Light" w:cs="Open Sans Light"/>
+        </w:rPr>
+      </w:pPr>
+      <w:r>
+        <w:rPr>
+          <w:rFonts w:ascii="Open Sans Light" w:hAnsi="Open Sans Light" w:cs="Open Sans Light"/>
+        </w:rPr>
+        <w:t xml:space="preserve">        Task&lt;bool&gt; Delete_StudentMessageAsync (int studentMessageId);</w:t>
+      </w:r>
+    </w:p>
+    <w:p>
+      <w:pPr>
+        <w:pStyle w:val="Heading1"/>
+      </w:pPr>
+      <w:r>
+        <w:t xml:space="preserve"># </w:t>
+      </w:r>
+      <w:r>
+        <w:t>P</w:t>
+      </w:r>
+    </w:p>
+    <w:p>
+      <w:pPr>
+        <w:rPr>
+          <w:rFonts w:ascii="Open Sans Light" w:hAnsi="Open Sans Light" w:cs="Open Sans Light"/>
+        </w:rPr>
+      </w:pPr>
+      <w:r>
+        <w:rPr>
+          <w:rFonts w:ascii="Open Sans Light" w:hAnsi="Open Sans Light" w:cs="Open Sans Light"/>
+        </w:rPr>
+        <w:t xml:space="preserve">        Task&lt;int&gt; Create_ProjectAsync (Project project);</w:t>
+      </w:r>
+    </w:p>
+    <w:p>
+      <w:pPr>
+        <w:rPr>
+          <w:rFonts w:ascii="Open Sans Light" w:hAnsi="Open Sans Light" w:cs="Open Sans Light"/>
+        </w:rPr>
+      </w:pPr>
+      <w:r>
+        <w:rPr>
+          <w:rFonts w:ascii="Open Sans Light" w:hAnsi="Open Sans Light" w:cs="Open Sans Light"/>
+        </w:rPr>
+        <w:t xml:space="preserve">        Task&lt;List&lt;Project&gt;&gt; Read_ProjectsAsync (int userId);</w:t>
+      </w:r>
+    </w:p>
+    <w:p>
+      <w:pPr>
+        <w:rPr>
+          <w:rFonts w:ascii="Open Sans Light" w:hAnsi="Open Sans Light" w:cs="Open Sans Light"/>
+        </w:rPr>
+      </w:pPr>
+      <w:r>
+        <w:rPr>
+          <w:rFonts w:ascii="Open Sans Light" w:hAnsi="Open Sans Light" w:cs="Open Sans Light"/>
+        </w:rPr>
+        <w:t xml:space="preserve">        Task&lt;Project&gt; Read_ProjectAsync (int projectId);</w:t>
+      </w:r>
+    </w:p>
+    <w:p>
+      <w:pPr>
+        <w:pStyle w:val="Heading1"/>
+      </w:pPr>
+      <w:r>
+        <w:t xml:space="preserve"># </w:t>
+      </w:r>
+      <w:r>
+        <w:t>SP</w:t>
+      </w:r>
+    </w:p>
+    <w:p>
+      <w:pPr>
+        <w:rPr>
+          <w:rFonts w:ascii="Open Sans Light" w:hAnsi="Open Sans Light" w:cs="Open Sans Light"/>
+        </w:rPr>
+      </w:pPr>
+      <w:r>
+        <w:rPr>
+          <w:rFonts w:ascii="Open Sans Light" w:hAnsi="Open Sans Light" w:cs="Open Sans Light"/>
+        </w:rPr>
+        <w:t xml:space="preserve">        Task&lt;int&gt; Create_SubprojectAsync (Subproject subProject);</w:t>
+      </w:r>
+    </w:p>
+    <w:p>
+      <w:pPr>
+        <w:rPr>
+          <w:rFonts w:ascii="Open Sans Light" w:hAnsi="Open Sans Light" w:cs="Open Sans Light"/>
+        </w:rPr>
+      </w:pPr>
+      <w:r>
+        <w:rPr>
+          <w:rFonts w:ascii="Open Sans Light" w:hAnsi="Open Sans Light" w:cs="Open Sans Light"/>
+        </w:rPr>
+        <w:t xml:space="preserve">        Task&lt;List&lt;Subproject&gt;&gt; Read_SubprojectsAsync (int projectId, bool readNotes);</w:t>
+      </w:r>
+    </w:p>
+    <w:p>
+      <w:pPr>
+        <w:rPr>
+          <w:rFonts w:ascii="Open Sans Light" w:hAnsi="Open Sans Light" w:cs="Open Sans Light"/>
+        </w:rPr>
+      </w:pPr>
+      <w:r>
+        <w:rPr>
+          <w:rFonts w:ascii="Open Sans Light" w:hAnsi="Open Sans Light" w:cs="Open Sans Light"/>
+        </w:rPr>
+        <w:t xml:space="preserve">        Task&lt;Subproject&gt; Read_SubprojectAsync (int subProjectId, bool readNotes);</w:t>
+      </w:r>
+    </w:p>
+    <w:p>
+      <w:pPr>
+        <w:rPr>
+          <w:rFonts w:ascii="Open Sans Light" w:hAnsi="Open Sans Light" w:cs="Open Sans Light"/>
+        </w:rPr>
+      </w:pPr>
+      <w:r>
+        <w:rPr>
+          <w:rFonts w:ascii="Open Sans Light" w:hAnsi="Open Sans Light" w:cs="Open Sans Light"/>
+        </w:rPr>
+        <w:t xml:space="preserve">        Task&lt;bool&gt; Delete_SubprojectAsync (int subProjectId, bool delNotes);</w:t>
+      </w:r>
+    </w:p>
+    <w:p>
+      <w:pPr>
+        <w:pStyle w:val="Heading1"/>
+      </w:pPr>
+      <w:r>
+        <w:t xml:space="preserve"># </w:t>
+      </w:r>
+      <w:r>
+        <w:t>N</w:t>
+      </w:r>
+    </w:p>
+    <w:p>
+      <w:pPr>
+        <w:rPr>
+          <w:rFonts w:ascii="Open Sans Light" w:hAnsi="Open Sans Light" w:cs="Open Sans Light"/>
+        </w:rPr>
+      </w:pPr>
+      <w:r>
+        <w:rPr>
+          <w:rFonts w:ascii="Open Sans Light" w:hAnsi="Open Sans Light" w:cs="Open Sans Light"/>
+        </w:rPr>
+        <w:t xml:space="preserve">        Task&lt;int&gt; Create_NoteAsync (Note note);</w:t>
+      </w:r>
+    </w:p>
+    <w:p>
+      <w:pPr>
+        <w:rPr>
+          <w:rFonts w:ascii="Open Sans Light" w:hAnsi="Open Sans Light" w:cs="Open Sans Light"/>
+        </w:rPr>
+      </w:pPr>
+      <w:r>
+        <w:rPr>
+          <w:rFonts w:ascii="Open Sans Light" w:hAnsi="Open Sans Light" w:cs="Open Sans Light"/>
+        </w:rPr>
+        <w:t xml:space="preserve">        Task&lt;List&lt;Note&gt;&gt; Read_NotesAsync (int parentId);</w:t>
+      </w:r>
+    </w:p>
+    <w:p>
+      <w:pPr>
+        <w:rPr>
+          <w:rFonts w:ascii="Open Sans Light" w:hAnsi="Open Sans Light" w:cs="Open Sans Light"/>
+        </w:rPr>
+      </w:pPr>
+      <w:r>
+        <w:rPr>
+          <w:rFonts w:ascii="Open Sans Light" w:hAnsi="Open Sans Light" w:cs="Open Sans Light"/>
+        </w:rPr>
+        <w:t xml:space="preserve">        Task&lt;Note&gt; Read_NoteAsync (int noteId);</w:t>
+      </w:r>
+    </w:p>
+    <w:p>
+      <w:pPr>
+        <w:rPr>
+          <w:rFonts w:ascii="Open Sans Light" w:hAnsi="Open Sans Light" w:cs="Open Sans Light"/>
+        </w:rPr>
+      </w:pPr>
+      <w:r>
+        <w:rPr>
+          <w:rFonts w:ascii="Open Sans Light" w:hAnsi="Open Sans Light" w:cs="Open Sans Light"/>
+        </w:rPr>
+        <w:t xml:space="preserve">        Task&lt;bool&gt; Delete_NotesAsync (int parentId);</w:t>
+      </w:r>
+    </w:p>
+    <w:p>
+      <w:pPr>
+        <w:rPr>
+          <w:rFonts w:ascii="Open Sans Light" w:hAnsi="Open Sans Light" w:cs="Open Sans Light"/>
+        </w:rPr>
+      </w:pPr>
+      <w:r>
+        <w:rPr>
+          <w:rFonts w:ascii="Open Sans Light" w:hAnsi="Open Sans Light" w:cs="Open Sans Light"/>
+        </w:rPr>
+        <w:t xml:space="preserve">        Task&lt;bool&gt; Delete_NoteAsync (int noteId);</w:t>
+      </w:r>
     </w:p>
     <w:sectPr>
       <w:pgSz w:w="16838" w:h="11906" w:orient="landscape"/>

</xml_diff>

<commit_message>
-notes: create new note, and delete
</commit_message>
<xml_diff>
--- a/ExaminerB/.appCatalog/ExaminerB notes 1404.docx
+++ b/ExaminerB/.appCatalog/ExaminerB notes 1404.docx
@@ -155,6 +155,774 @@
               </w:rPr>
               <w:t>Tags</w:t>
             </w:r>
+          </w:p>
+          <w:p>
+            <w:pPr>
+              <w:rPr>
+                <w:sz w:val="18"/>
+                <w:szCs w:val="18"/>
+                <w:lang w:bidi="fa-IR"/>
+              </w:rPr>
+            </w:pPr>
+            <w:r>
+              <w:rPr>
+                <w:sz w:val="14"/>
+                <w:szCs w:val="14"/>
+                <w:lang w:bidi="fa-IR"/>
+              </w:rPr>
+              <w:t xml:space="preserve">   </w:t>
+            </w:r>
+            <w:r>
+              <w:rPr>
+                <w:sz w:val="14"/>
+                <w:szCs w:val="14"/>
+                <w:lang w:bidi="fa-IR"/>
+              </w:rPr>
+              <w:t>1:act 2:p</w:t>
+            </w:r>
+            <w:r>
+              <w:rPr>
+                <w:sz w:val="14"/>
+                <w:szCs w:val="14"/>
+                <w:lang w:bidi="fa-IR"/>
+              </w:rPr>
+              <w:t>ass</w:t>
+            </w:r>
+            <w:r>
+              <w:rPr>
+                <w:sz w:val="14"/>
+                <w:szCs w:val="14"/>
+                <w:lang w:bidi="fa-IR"/>
+              </w:rPr>
+              <w:t xml:space="preserve"> 64:sel</w:t>
+            </w:r>
+            <w:r>
+              <w:rPr>
+                <w:sz w:val="14"/>
+                <w:szCs w:val="14"/>
+                <w:lang w:bidi="fa-IR"/>
+              </w:rPr>
+              <w:t>ected</w:t>
+            </w:r>
+          </w:p>
+          <w:p>
+            <w:pPr>
+              <w:rPr>
+                <w:color w:val="FF0000"/>
+                <w:sz w:val="18"/>
+                <w:szCs w:val="18"/>
+                <w:lang w:bidi="fa-IR"/>
+              </w:rPr>
+            </w:pPr>
+            <w:r>
+              <w:rPr>
+                <w:color w:val="FF0000"/>
+                <w:sz w:val="18"/>
+                <w:szCs w:val="18"/>
+                <w:lang w:bidi="fa-IR"/>
+              </w:rPr>
+              <w:t>L</w:t>
+            </w:r>
+            <w:r>
+              <w:rPr>
+                <w:sz w:val="18"/>
+                <w:szCs w:val="18"/>
+                <w:lang w:bidi="fa-IR"/>
+              </w:rPr>
+              <w:t>&lt;SG&gt;</w:t>
+            </w:r>
+            <w:r>
+              <w:rPr>
+                <w:sz w:val="18"/>
+                <w:szCs w:val="18"/>
+                <w:lang w:bidi="fa-IR"/>
+              </w:rPr>
+              <w:t>Student</w:t>
+            </w:r>
+            <w:r>
+              <w:rPr>
+                <w:sz w:val="18"/>
+                <w:szCs w:val="18"/>
+                <w:lang w:bidi="fa-IR"/>
+              </w:rPr>
+              <w:t>Groups</w:t>
+            </w:r>
+          </w:p>
+          <w:p>
+            <w:pPr>
+              <w:rPr>
+                <w:sz w:val="18"/>
+                <w:szCs w:val="18"/>
+                <w:lang w:bidi="fa-IR"/>
+              </w:rPr>
+            </w:pPr>
+            <w:r>
+              <w:rPr>
+                <w:color w:val="FF0000"/>
+                <w:sz w:val="18"/>
+                <w:szCs w:val="18"/>
+                <w:lang w:bidi="fa-IR"/>
+              </w:rPr>
+              <w:t>L</w:t>
+            </w:r>
+            <w:r>
+              <w:rPr>
+                <w:sz w:val="18"/>
+                <w:szCs w:val="18"/>
+                <w:lang w:bidi="fa-IR"/>
+              </w:rPr>
+              <w:t>&lt;SC&gt;</w:t>
+            </w:r>
+            <w:r>
+              <w:rPr>
+                <w:sz w:val="18"/>
+                <w:szCs w:val="18"/>
+                <w:lang w:bidi="fa-IR"/>
+              </w:rPr>
+              <w:t>Student</w:t>
+            </w:r>
+            <w:r>
+              <w:rPr>
+                <w:sz w:val="18"/>
+                <w:szCs w:val="18"/>
+                <w:lang w:bidi="fa-IR"/>
+              </w:rPr>
+              <w:t xml:space="preserve">Courses </w:t>
+            </w:r>
+          </w:p>
+          <w:p>
+            <w:pPr>
+              <w:rPr>
+                <w:sz w:val="18"/>
+                <w:szCs w:val="18"/>
+                <w:lang w:bidi="fa-IR"/>
+              </w:rPr>
+            </w:pPr>
+            <w:r>
+              <w:rPr>
+                <w:color w:val="FF0000"/>
+                <w:sz w:val="18"/>
+                <w:szCs w:val="18"/>
+                <w:lang w:bidi="fa-IR"/>
+              </w:rPr>
+              <w:t>L</w:t>
+            </w:r>
+            <w:r>
+              <w:rPr>
+                <w:sz w:val="18"/>
+                <w:szCs w:val="18"/>
+                <w:lang w:bidi="fa-IR"/>
+              </w:rPr>
+              <w:t>&lt;SE&gt;</w:t>
+            </w:r>
+            <w:r>
+              <w:rPr>
+                <w:sz w:val="18"/>
+                <w:szCs w:val="18"/>
+                <w:lang w:bidi="fa-IR"/>
+              </w:rPr>
+              <w:t>Student</w:t>
+            </w:r>
+            <w:r>
+              <w:rPr>
+                <w:sz w:val="18"/>
+                <w:szCs w:val="18"/>
+                <w:lang w:bidi="fa-IR"/>
+              </w:rPr>
+              <w:t xml:space="preserve">Exams </w:t>
+            </w:r>
+          </w:p>
+          <w:p>
+            <w:pPr>
+              <w:rPr>
+                <w:sz w:val="18"/>
+                <w:szCs w:val="18"/>
+                <w:lang w:bidi="fa-IR"/>
+              </w:rPr>
+            </w:pPr>
+            <w:r>
+              <w:rPr>
+                <w:color w:val="FF0000"/>
+                <w:sz w:val="18"/>
+                <w:szCs w:val="18"/>
+                <w:lang w:bidi="fa-IR"/>
+              </w:rPr>
+              <w:t>L</w:t>
+            </w:r>
+            <w:r>
+              <w:rPr>
+                <w:sz w:val="18"/>
+                <w:szCs w:val="18"/>
+                <w:lang w:bidi="fa-IR"/>
+              </w:rPr>
+              <w:t>&lt;SM&gt;</w:t>
+            </w:r>
+            <w:r>
+              <w:rPr>
+                <w:sz w:val="18"/>
+                <w:szCs w:val="18"/>
+                <w:lang w:bidi="fa-IR"/>
+              </w:rPr>
+              <w:t>Student</w:t>
+            </w:r>
+            <w:r>
+              <w:rPr>
+                <w:sz w:val="18"/>
+                <w:szCs w:val="18"/>
+                <w:lang w:bidi="fa-IR"/>
+              </w:rPr>
+              <w:t>Messages</w:t>
+            </w:r>
+          </w:p>
+          <w:p>
+            <w:pPr>
+              <w:rPr>
+                <w:sz w:val="18"/>
+                <w:szCs w:val="18"/>
+                <w:lang w:bidi="fa-IR"/>
+              </w:rPr>
+            </w:pPr>
+            <w:r>
+              <w:rPr>
+                <w:color w:val="FF0000"/>
+                <w:sz w:val="18"/>
+                <w:szCs w:val="18"/>
+                <w:lang w:bidi="fa-IR"/>
+              </w:rPr>
+              <w:t>L</w:t>
+            </w:r>
+            <w:r>
+              <w:rPr>
+                <w:sz w:val="18"/>
+                <w:szCs w:val="18"/>
+                <w:lang w:bidi="fa-IR"/>
+              </w:rPr>
+              <w:t>&lt;</w:t>
+            </w:r>
+            <w:r>
+              <w:rPr>
+                <w:sz w:val="18"/>
+                <w:szCs w:val="18"/>
+                <w:lang w:bidi="fa-IR"/>
+              </w:rPr>
+              <w:t>N</w:t>
+            </w:r>
+            <w:r>
+              <w:rPr>
+                <w:sz w:val="18"/>
+                <w:szCs w:val="18"/>
+                <w:lang w:bidi="fa-IR"/>
+              </w:rPr>
+              <w:t>&gt;</w:t>
+            </w:r>
+            <w:r>
+              <w:rPr>
+                <w:sz w:val="18"/>
+                <w:szCs w:val="18"/>
+                <w:lang w:bidi="fa-IR"/>
+              </w:rPr>
+              <w:t>StudentNot</w:t>
+            </w:r>
+            <w:r>
+              <w:rPr>
+                <w:sz w:val="18"/>
+                <w:szCs w:val="18"/>
+                <w:lang w:bidi="fa-IR"/>
+              </w:rPr>
+              <w:t>es</w:t>
+            </w:r>
+          </w:p>
+          <w:p>
+            <w:pPr>
+              <w:pStyle w:val="Heading1"/>
+            </w:pPr>
+            <w:r>
+              <w:t>G</w:t>
+            </w:r>
+          </w:p>
+          <w:p>
+            <w:pPr>
+              <w:rPr>
+                <w:sz w:val="18"/>
+                <w:szCs w:val="18"/>
+                <w:lang w:bidi="fa-IR"/>
+              </w:rPr>
+            </w:pPr>
+            <w:r>
+              <w:rPr>
+                <w:sz w:val="18"/>
+                <w:szCs w:val="18"/>
+                <w:lang w:bidi="fa-IR"/>
+              </w:rPr>
+              <w:t xml:space="preserve">i GroupId </w:t>
+            </w:r>
+          </w:p>
+          <w:p>
+            <w:pPr>
+              <w:rPr>
+                <w:sz w:val="18"/>
+                <w:szCs w:val="18"/>
+                <w:lang w:bidi="fa-IR"/>
+              </w:rPr>
+            </w:pPr>
+            <w:r>
+              <w:rPr>
+                <w:sz w:val="18"/>
+                <w:szCs w:val="18"/>
+                <w:lang w:bidi="fa-IR"/>
+              </w:rPr>
+              <w:t xml:space="preserve">s GroupName </w:t>
+            </w:r>
+          </w:p>
+          <w:p>
+            <w:pPr>
+              <w:rPr>
+                <w:sz w:val="18"/>
+                <w:szCs w:val="18"/>
+                <w:lang w:bidi="fa-IR"/>
+              </w:rPr>
+            </w:pPr>
+            <w:r>
+              <w:rPr>
+                <w:sz w:val="18"/>
+                <w:szCs w:val="18"/>
+                <w:lang w:bidi="fa-IR"/>
+              </w:rPr>
+              <w:t xml:space="preserve">i UserId </w:t>
+            </w:r>
+          </w:p>
+          <w:p>
+            <w:pPr>
+              <w:rPr>
+                <w:sz w:val="18"/>
+                <w:szCs w:val="18"/>
+                <w:lang w:bidi="fa-IR"/>
+              </w:rPr>
+            </w:pPr>
+            <w:r>
+              <w:rPr>
+                <w:color w:val="FF0000"/>
+                <w:sz w:val="18"/>
+                <w:szCs w:val="18"/>
+                <w:lang w:bidi="fa-IR"/>
+              </w:rPr>
+              <w:t>L</w:t>
+            </w:r>
+            <w:r>
+              <w:rPr>
+                <w:sz w:val="18"/>
+                <w:szCs w:val="18"/>
+                <w:lang w:bidi="fa-IR"/>
+              </w:rPr>
+              <w:t xml:space="preserve">&lt;SG&gt; Students </w:t>
+            </w:r>
+          </w:p>
+          <w:p>
+            <w:pPr>
+              <w:pStyle w:val="Heading1"/>
+            </w:pPr>
+            <w:r>
+              <w:t>SG</w:t>
+            </w:r>
+          </w:p>
+          <w:p>
+            <w:pPr>
+              <w:rPr>
+                <w:sz w:val="18"/>
+                <w:szCs w:val="18"/>
+                <w:lang w:bidi="fa-IR"/>
+              </w:rPr>
+            </w:pPr>
+            <w:r>
+              <w:rPr>
+                <w:sz w:val="18"/>
+                <w:szCs w:val="18"/>
+                <w:lang w:bidi="fa-IR"/>
+              </w:rPr>
+              <w:t xml:space="preserve">i StudentGroupId </w:t>
+            </w:r>
+          </w:p>
+          <w:p>
+            <w:pPr>
+              <w:rPr>
+                <w:sz w:val="18"/>
+                <w:szCs w:val="18"/>
+                <w:lang w:bidi="fa-IR"/>
+              </w:rPr>
+            </w:pPr>
+            <w:r>
+              <w:rPr>
+                <w:sz w:val="18"/>
+                <w:szCs w:val="18"/>
+                <w:lang w:bidi="fa-IR"/>
+              </w:rPr>
+              <w:t xml:space="preserve">i StudentId </w:t>
+            </w:r>
+          </w:p>
+          <w:p>
+            <w:pPr>
+              <w:rPr>
+                <w:sz w:val="18"/>
+                <w:szCs w:val="18"/>
+                <w:lang w:bidi="fa-IR"/>
+              </w:rPr>
+            </w:pPr>
+            <w:r>
+              <w:rPr>
+                <w:sz w:val="18"/>
+                <w:szCs w:val="18"/>
+                <w:lang w:bidi="fa-IR"/>
+              </w:rPr>
+              <w:t xml:space="preserve">i GroupId </w:t>
+            </w:r>
+          </w:p>
+          <w:p>
+            <w:pPr>
+              <w:rPr>
+                <w:sz w:val="18"/>
+                <w:szCs w:val="18"/>
+                <w:lang w:bidi="fa-IR"/>
+              </w:rPr>
+            </w:pPr>
+            <w:r>
+              <w:rPr>
+                <w:sz w:val="18"/>
+                <w:szCs w:val="18"/>
+                <w:lang w:bidi="fa-IR"/>
+              </w:rPr>
+              <w:t xml:space="preserve">s DateTimeJoined </w:t>
+            </w:r>
+          </w:p>
+          <w:p>
+            <w:pPr>
+              <w:rPr>
+                <w:sz w:val="18"/>
+                <w:szCs w:val="18"/>
+                <w:lang w:bidi="fa-IR"/>
+              </w:rPr>
+            </w:pPr>
+            <w:r>
+              <w:rPr>
+                <w:sz w:val="18"/>
+                <w:szCs w:val="18"/>
+                <w:lang w:bidi="fa-IR"/>
+              </w:rPr>
+              <w:t>i StudentGroup</w:t>
+            </w:r>
+            <w:r>
+              <w:rPr>
+                <w:color w:val="FF0000"/>
+                <w:sz w:val="18"/>
+                <w:szCs w:val="18"/>
+                <w:lang w:bidi="fa-IR"/>
+              </w:rPr>
+              <w:t>Tags</w:t>
+            </w:r>
+          </w:p>
+          <w:p>
+            <w:pPr>
+              <w:rPr>
+                <w:sz w:val="18"/>
+                <w:szCs w:val="18"/>
+                <w:lang w:bidi="fa-IR"/>
+              </w:rPr>
+            </w:pPr>
+            <w:r>
+              <w:rPr>
+                <w:sz w:val="14"/>
+                <w:szCs w:val="14"/>
+                <w:lang w:bidi="fa-IR"/>
+              </w:rPr>
+              <w:t xml:space="preserve">   </w:t>
+            </w:r>
+            <w:r>
+              <w:rPr>
+                <w:sz w:val="14"/>
+                <w:szCs w:val="14"/>
+                <w:lang w:bidi="fa-IR"/>
+              </w:rPr>
+              <w:t>1:act</w:t>
+            </w:r>
+          </w:p>
+          <w:p>
+            <w:pPr>
+              <w:rPr>
+                <w:sz w:val="18"/>
+                <w:szCs w:val="18"/>
+                <w:lang w:bidi="fa-IR"/>
+              </w:rPr>
+            </w:pPr>
+            <w:r>
+              <w:rPr>
+                <w:sz w:val="18"/>
+                <w:szCs w:val="18"/>
+                <w:lang w:bidi="fa-IR"/>
+              </w:rPr>
+              <w:t>s GroupName</w:t>
+            </w:r>
+          </w:p>
+          <w:p>
+            <w:pPr>
+              <w:rPr>
+                <w:color w:val="000000" w:themeColor="text1"/>
+                <w:sz w:val="18"/>
+                <w:szCs w:val="18"/>
+                <w:lang w:bidi="fa-IR"/>
+              </w:rPr>
+            </w:pPr>
+            <w:r>
+              <w:rPr>
+                <w:color w:val="000000" w:themeColor="text1"/>
+                <w:sz w:val="18"/>
+                <w:szCs w:val="18"/>
+                <w:lang w:bidi="fa-IR"/>
+              </w:rPr>
+              <w:t>s StudentName</w:t>
+            </w:r>
+          </w:p>
+          <w:p>
+            <w:pPr>
+              <w:rPr>
+                <w:color w:val="000000" w:themeColor="text1"/>
+                <w:sz w:val="18"/>
+                <w:szCs w:val="18"/>
+                <w:lang w:bidi="fa-IR"/>
+              </w:rPr>
+            </w:pPr>
+            <w:r>
+              <w:rPr>
+                <w:color w:val="000000" w:themeColor="text1"/>
+                <w:sz w:val="18"/>
+                <w:szCs w:val="18"/>
+                <w:lang w:bidi="fa-IR"/>
+              </w:rPr>
+              <w:t xml:space="preserve">s StudentNickname </w:t>
+            </w:r>
+          </w:p>
+          <w:p>
+            <w:pPr>
+              <w:rPr>
+                <w:color w:val="000000" w:themeColor="text1"/>
+                <w:sz w:val="18"/>
+                <w:szCs w:val="18"/>
+                <w:lang w:bidi="fa-IR"/>
+              </w:rPr>
+            </w:pPr>
+            <w:r>
+              <w:rPr>
+                <w:color w:val="000000" w:themeColor="text1"/>
+                <w:sz w:val="18"/>
+                <w:szCs w:val="18"/>
+                <w:lang w:bidi="fa-IR"/>
+              </w:rPr>
+              <w:t>i Student</w:t>
+            </w:r>
+            <w:r>
+              <w:rPr>
+                <w:color w:val="FF0000"/>
+                <w:sz w:val="18"/>
+                <w:szCs w:val="18"/>
+                <w:lang w:bidi="fa-IR"/>
+              </w:rPr>
+              <w:t>Tags</w:t>
+            </w:r>
+          </w:p>
+          <w:p>
+            <w:pPr>
+              <w:pStyle w:val="Heading1"/>
+            </w:pPr>
+            <w:r>
+              <w:t xml:space="preserve">C </w:t>
+            </w:r>
+          </w:p>
+          <w:p>
+            <w:pPr>
+              <w:rPr>
+                <w:sz w:val="18"/>
+                <w:szCs w:val="18"/>
+                <w:lang w:bidi="fa-IR"/>
+              </w:rPr>
+            </w:pPr>
+            <w:r>
+              <w:rPr>
+                <w:sz w:val="18"/>
+                <w:szCs w:val="18"/>
+                <w:lang w:bidi="fa-IR"/>
+              </w:rPr>
+              <w:t xml:space="preserve">i CourseId </w:t>
+            </w:r>
+          </w:p>
+          <w:p>
+            <w:pPr>
+              <w:rPr>
+                <w:sz w:val="18"/>
+                <w:szCs w:val="18"/>
+                <w:lang w:bidi="fa-IR"/>
+              </w:rPr>
+            </w:pPr>
+            <w:r>
+              <w:rPr>
+                <w:sz w:val="18"/>
+                <w:szCs w:val="18"/>
+                <w:lang w:bidi="fa-IR"/>
+              </w:rPr>
+              <w:t xml:space="preserve">i UserId </w:t>
+            </w:r>
+          </w:p>
+          <w:p>
+            <w:pPr>
+              <w:rPr>
+                <w:sz w:val="18"/>
+                <w:szCs w:val="18"/>
+                <w:lang w:bidi="fa-IR"/>
+              </w:rPr>
+            </w:pPr>
+            <w:r>
+              <w:rPr>
+                <w:sz w:val="18"/>
+                <w:szCs w:val="18"/>
+                <w:lang w:bidi="fa-IR"/>
+              </w:rPr>
+              <w:t xml:space="preserve">s CourseName </w:t>
+            </w:r>
+          </w:p>
+          <w:p>
+            <w:pPr>
+              <w:rPr>
+                <w:sz w:val="18"/>
+                <w:szCs w:val="18"/>
+                <w:lang w:bidi="fa-IR"/>
+              </w:rPr>
+            </w:pPr>
+            <w:r>
+              <w:rPr>
+                <w:sz w:val="18"/>
+                <w:szCs w:val="18"/>
+                <w:lang w:bidi="fa-IR"/>
+              </w:rPr>
+              <w:t xml:space="preserve">i CourseUnits </w:t>
+            </w:r>
+          </w:p>
+          <w:p>
+            <w:pPr>
+              <w:rPr>
+                <w:sz w:val="18"/>
+                <w:szCs w:val="18"/>
+                <w:lang w:bidi="fa-IR"/>
+              </w:rPr>
+            </w:pPr>
+            <w:r>
+              <w:rPr>
+                <w:sz w:val="18"/>
+                <w:szCs w:val="18"/>
+                <w:lang w:bidi="fa-IR"/>
+              </w:rPr>
+              <w:t xml:space="preserve">b CourseRtl </w:t>
+            </w:r>
+          </w:p>
+          <w:p>
+            <w:pPr>
+              <w:rPr>
+                <w:sz w:val="18"/>
+                <w:szCs w:val="18"/>
+                <w:lang w:bidi="fa-IR"/>
+              </w:rPr>
+            </w:pPr>
+            <w:r>
+              <w:rPr>
+                <w:sz w:val="18"/>
+                <w:szCs w:val="18"/>
+                <w:lang w:bidi="fa-IR"/>
+              </w:rPr>
+              <w:t xml:space="preserve">i CourseIndex </w:t>
+            </w:r>
+          </w:p>
+          <w:p>
+            <w:pPr>
+              <w:rPr>
+                <w:sz w:val="18"/>
+                <w:szCs w:val="18"/>
+                <w:lang w:bidi="fa-IR"/>
+              </w:rPr>
+            </w:pPr>
+            <w:r>
+              <w:rPr>
+                <w:color w:val="FF0000"/>
+                <w:sz w:val="18"/>
+                <w:szCs w:val="18"/>
+                <w:lang w:bidi="fa-IR"/>
+              </w:rPr>
+              <w:t>L</w:t>
+            </w:r>
+            <w:r>
+              <w:rPr>
+                <w:sz w:val="18"/>
+                <w:szCs w:val="18"/>
+                <w:lang w:bidi="fa-IR"/>
+              </w:rPr>
+              <w:t xml:space="preserve">&lt;CT&gt;CourseTopics </w:t>
+            </w:r>
+          </w:p>
+          <w:p>
+            <w:pPr>
+              <w:rPr>
+                <w:sz w:val="18"/>
+                <w:szCs w:val="18"/>
+                <w:lang w:bidi="fa-IR"/>
+              </w:rPr>
+            </w:pPr>
+            <w:r>
+              <w:rPr>
+                <w:color w:val="FF0000"/>
+                <w:sz w:val="18"/>
+                <w:szCs w:val="18"/>
+                <w:lang w:bidi="fa-IR"/>
+              </w:rPr>
+              <w:t>L</w:t>
+            </w:r>
+            <w:r>
+              <w:rPr>
+                <w:sz w:val="18"/>
+                <w:szCs w:val="18"/>
+                <w:lang w:bidi="fa-IR"/>
+              </w:rPr>
+              <w:t xml:space="preserve">&lt;CF&gt; CourseFolders </w:t>
+            </w:r>
+          </w:p>
+          <w:p>
+            <w:pPr>
+              <w:rPr>
+                <w:sz w:val="18"/>
+                <w:szCs w:val="18"/>
+                <w:lang w:bidi="fa-IR"/>
+              </w:rPr>
+            </w:pPr>
+            <w:r>
+              <w:rPr>
+                <w:color w:val="FF0000"/>
+                <w:sz w:val="18"/>
+                <w:szCs w:val="18"/>
+                <w:lang w:bidi="fa-IR"/>
+              </w:rPr>
+              <w:t>L</w:t>
+            </w:r>
+            <w:r>
+              <w:rPr>
+                <w:sz w:val="18"/>
+                <w:szCs w:val="18"/>
+                <w:lang w:bidi="fa-IR"/>
+              </w:rPr>
+              <w:t>&lt;SC&gt;Students</w:t>
+            </w:r>
+          </w:p>
+          <w:p>
+            <w:pPr>
+              <w:rPr>
+                <w:sz w:val="18"/>
+                <w:szCs w:val="18"/>
+                <w:lang w:bidi="fa-IR"/>
+              </w:rPr>
+            </w:pPr>
             <w:r>
               <w:rPr>
                 <w:sz w:val="18"/>
@@ -162,843 +930,6 @@
                 <w:lang w:bidi="fa-IR"/>
               </w:rPr>
               <w:t xml:space="preserve"> </w:t>
-            </w:r>
-          </w:p>
-          <w:p>
-            <w:pPr>
-              <w:rPr>
-                <w:color w:val="FF0000"/>
-                <w:sz w:val="18"/>
-                <w:szCs w:val="18"/>
-                <w:lang w:bidi="fa-IR"/>
-              </w:rPr>
-            </w:pPr>
-            <w:r>
-              <w:rPr>
-                <w:color w:val="FF0000"/>
-                <w:sz w:val="18"/>
-                <w:szCs w:val="18"/>
-                <w:lang w:bidi="fa-IR"/>
-              </w:rPr>
-              <w:t>L</w:t>
-            </w:r>
-            <w:r>
-              <w:rPr>
-                <w:sz w:val="18"/>
-                <w:szCs w:val="18"/>
-                <w:lang w:bidi="fa-IR"/>
-              </w:rPr>
-              <w:t>&lt;SG&gt;</w:t>
-            </w:r>
-            <w:r>
-              <w:rPr>
-                <w:sz w:val="18"/>
-                <w:szCs w:val="18"/>
-                <w:lang w:bidi="fa-IR"/>
-              </w:rPr>
-              <w:t>Student</w:t>
-            </w:r>
-            <w:r>
-              <w:rPr>
-                <w:sz w:val="18"/>
-                <w:szCs w:val="18"/>
-                <w:lang w:bidi="fa-IR"/>
-              </w:rPr>
-              <w:t>Groups</w:t>
-            </w:r>
-          </w:p>
-          <w:p>
-            <w:pPr>
-              <w:rPr>
-                <w:sz w:val="18"/>
-                <w:szCs w:val="18"/>
-                <w:lang w:bidi="fa-IR"/>
-              </w:rPr>
-            </w:pPr>
-            <w:r>
-              <w:rPr>
-                <w:color w:val="FF0000"/>
-                <w:sz w:val="18"/>
-                <w:szCs w:val="18"/>
-                <w:lang w:bidi="fa-IR"/>
-              </w:rPr>
-              <w:t>L</w:t>
-            </w:r>
-            <w:r>
-              <w:rPr>
-                <w:sz w:val="18"/>
-                <w:szCs w:val="18"/>
-                <w:lang w:bidi="fa-IR"/>
-              </w:rPr>
-              <w:t>&lt;SC&gt;</w:t>
-            </w:r>
-            <w:r>
-              <w:rPr>
-                <w:sz w:val="18"/>
-                <w:szCs w:val="18"/>
-                <w:lang w:bidi="fa-IR"/>
-              </w:rPr>
-              <w:t>Student</w:t>
-            </w:r>
-            <w:r>
-              <w:rPr>
-                <w:sz w:val="18"/>
-                <w:szCs w:val="18"/>
-                <w:lang w:bidi="fa-IR"/>
-              </w:rPr>
-              <w:t xml:space="preserve">Courses </w:t>
-            </w:r>
-          </w:p>
-          <w:p>
-            <w:pPr>
-              <w:rPr>
-                <w:sz w:val="18"/>
-                <w:szCs w:val="18"/>
-                <w:lang w:bidi="fa-IR"/>
-              </w:rPr>
-            </w:pPr>
-            <w:r>
-              <w:rPr>
-                <w:color w:val="FF0000"/>
-                <w:sz w:val="18"/>
-                <w:szCs w:val="18"/>
-                <w:lang w:bidi="fa-IR"/>
-              </w:rPr>
-              <w:t>L</w:t>
-            </w:r>
-            <w:r>
-              <w:rPr>
-                <w:sz w:val="18"/>
-                <w:szCs w:val="18"/>
-                <w:lang w:bidi="fa-IR"/>
-              </w:rPr>
-              <w:t>&lt;SE&gt;</w:t>
-            </w:r>
-            <w:r>
-              <w:rPr>
-                <w:sz w:val="18"/>
-                <w:szCs w:val="18"/>
-                <w:lang w:bidi="fa-IR"/>
-              </w:rPr>
-              <w:t>Student</w:t>
-            </w:r>
-            <w:r>
-              <w:rPr>
-                <w:sz w:val="18"/>
-                <w:szCs w:val="18"/>
-                <w:lang w:bidi="fa-IR"/>
-              </w:rPr>
-              <w:t xml:space="preserve">Exams </w:t>
-            </w:r>
-          </w:p>
-          <w:p>
-            <w:pPr>
-              <w:rPr>
-                <w:sz w:val="18"/>
-                <w:szCs w:val="18"/>
-                <w:lang w:bidi="fa-IR"/>
-              </w:rPr>
-            </w:pPr>
-            <w:r>
-              <w:rPr>
-                <w:color w:val="FF0000"/>
-                <w:sz w:val="18"/>
-                <w:szCs w:val="18"/>
-                <w:lang w:bidi="fa-IR"/>
-              </w:rPr>
-              <w:t>L</w:t>
-            </w:r>
-            <w:r>
-              <w:rPr>
-                <w:sz w:val="18"/>
-                <w:szCs w:val="18"/>
-                <w:lang w:bidi="fa-IR"/>
-              </w:rPr>
-              <w:t>&lt;SM&gt;</w:t>
-            </w:r>
-            <w:r>
-              <w:rPr>
-                <w:sz w:val="18"/>
-                <w:szCs w:val="18"/>
-                <w:lang w:bidi="fa-IR"/>
-              </w:rPr>
-              <w:t>Student</w:t>
-            </w:r>
-            <w:r>
-              <w:rPr>
-                <w:sz w:val="18"/>
-                <w:szCs w:val="18"/>
-                <w:lang w:bidi="fa-IR"/>
-              </w:rPr>
-              <w:t>Messages</w:t>
-            </w:r>
-          </w:p>
-          <w:p>
-            <w:pPr>
-              <w:rPr>
-                <w:sz w:val="18"/>
-                <w:szCs w:val="18"/>
-                <w:lang w:bidi="fa-IR"/>
-              </w:rPr>
-            </w:pPr>
-            <w:r>
-              <w:rPr>
-                <w:color w:val="FF0000"/>
-                <w:sz w:val="18"/>
-                <w:szCs w:val="18"/>
-                <w:lang w:bidi="fa-IR"/>
-              </w:rPr>
-              <w:t>L</w:t>
-            </w:r>
-            <w:r>
-              <w:rPr>
-                <w:sz w:val="18"/>
-                <w:szCs w:val="18"/>
-                <w:lang w:bidi="fa-IR"/>
-              </w:rPr>
-              <w:t>&lt;</w:t>
-            </w:r>
-            <w:r>
-              <w:rPr>
-                <w:sz w:val="18"/>
-                <w:szCs w:val="18"/>
-                <w:lang w:bidi="fa-IR"/>
-              </w:rPr>
-              <w:t>N</w:t>
-            </w:r>
-            <w:r>
-              <w:rPr>
-                <w:sz w:val="18"/>
-                <w:szCs w:val="18"/>
-                <w:lang w:bidi="fa-IR"/>
-              </w:rPr>
-              <w:t>&gt;</w:t>
-            </w:r>
-            <w:r>
-              <w:rPr>
-                <w:sz w:val="18"/>
-                <w:szCs w:val="18"/>
-                <w:lang w:bidi="fa-IR"/>
-              </w:rPr>
-              <w:t>StudentNot</w:t>
-            </w:r>
-            <w:r>
-              <w:rPr>
-                <w:sz w:val="18"/>
-                <w:szCs w:val="18"/>
-                <w:lang w:bidi="fa-IR"/>
-              </w:rPr>
-              <w:t>es</w:t>
-            </w:r>
-          </w:p>
-          <w:p>
-            <w:pPr>
-              <w:pStyle w:val="Heading1"/>
-            </w:pPr>
-            <w:r>
-              <w:t>G</w:t>
-            </w:r>
-          </w:p>
-          <w:p>
-            <w:pPr>
-              <w:rPr>
-                <w:sz w:val="18"/>
-                <w:szCs w:val="18"/>
-                <w:lang w:bidi="fa-IR"/>
-              </w:rPr>
-            </w:pPr>
-            <w:r>
-              <w:rPr>
-                <w:sz w:val="18"/>
-                <w:szCs w:val="18"/>
-                <w:lang w:bidi="fa-IR"/>
-              </w:rPr>
-              <w:t xml:space="preserve">i GroupId </w:t>
-            </w:r>
-          </w:p>
-          <w:p>
-            <w:pPr>
-              <w:rPr>
-                <w:sz w:val="18"/>
-                <w:szCs w:val="18"/>
-                <w:lang w:bidi="fa-IR"/>
-              </w:rPr>
-            </w:pPr>
-            <w:r>
-              <w:rPr>
-                <w:sz w:val="18"/>
-                <w:szCs w:val="18"/>
-                <w:lang w:bidi="fa-IR"/>
-              </w:rPr>
-              <w:t xml:space="preserve">s GroupName </w:t>
-            </w:r>
-          </w:p>
-          <w:p>
-            <w:pPr>
-              <w:rPr>
-                <w:sz w:val="18"/>
-                <w:szCs w:val="18"/>
-                <w:lang w:bidi="fa-IR"/>
-              </w:rPr>
-            </w:pPr>
-            <w:r>
-              <w:rPr>
-                <w:sz w:val="18"/>
-                <w:szCs w:val="18"/>
-                <w:lang w:bidi="fa-IR"/>
-              </w:rPr>
-              <w:t xml:space="preserve">i UserId </w:t>
-            </w:r>
-          </w:p>
-          <w:p>
-            <w:pPr>
-              <w:rPr>
-                <w:sz w:val="18"/>
-                <w:szCs w:val="18"/>
-                <w:lang w:bidi="fa-IR"/>
-              </w:rPr>
-            </w:pPr>
-            <w:r>
-              <w:rPr>
-                <w:color w:val="FF0000"/>
-                <w:sz w:val="18"/>
-                <w:szCs w:val="18"/>
-                <w:lang w:bidi="fa-IR"/>
-              </w:rPr>
-              <w:t>L</w:t>
-            </w:r>
-            <w:r>
-              <w:rPr>
-                <w:sz w:val="18"/>
-                <w:szCs w:val="18"/>
-                <w:lang w:bidi="fa-IR"/>
-              </w:rPr>
-              <w:t xml:space="preserve">&lt;SG&gt; Students </w:t>
-            </w:r>
-          </w:p>
-          <w:p>
-            <w:pPr>
-              <w:pStyle w:val="Heading1"/>
-            </w:pPr>
-            <w:r>
-              <w:t>SG</w:t>
-            </w:r>
-          </w:p>
-          <w:p>
-            <w:pPr>
-              <w:rPr>
-                <w:sz w:val="18"/>
-                <w:szCs w:val="18"/>
-                <w:lang w:bidi="fa-IR"/>
-              </w:rPr>
-            </w:pPr>
-            <w:r>
-              <w:rPr>
-                <w:sz w:val="18"/>
-                <w:szCs w:val="18"/>
-                <w:lang w:bidi="fa-IR"/>
-              </w:rPr>
-              <w:t xml:space="preserve">i StudentGroupId </w:t>
-            </w:r>
-          </w:p>
-          <w:p>
-            <w:pPr>
-              <w:rPr>
-                <w:sz w:val="18"/>
-                <w:szCs w:val="18"/>
-                <w:lang w:bidi="fa-IR"/>
-              </w:rPr>
-            </w:pPr>
-            <w:r>
-              <w:rPr>
-                <w:sz w:val="18"/>
-                <w:szCs w:val="18"/>
-                <w:lang w:bidi="fa-IR"/>
-              </w:rPr>
-              <w:t xml:space="preserve">i StudentId </w:t>
-            </w:r>
-          </w:p>
-          <w:p>
-            <w:pPr>
-              <w:rPr>
-                <w:sz w:val="18"/>
-                <w:szCs w:val="18"/>
-                <w:lang w:bidi="fa-IR"/>
-              </w:rPr>
-            </w:pPr>
-            <w:r>
-              <w:rPr>
-                <w:sz w:val="18"/>
-                <w:szCs w:val="18"/>
-                <w:lang w:bidi="fa-IR"/>
-              </w:rPr>
-              <w:t xml:space="preserve">i GroupId </w:t>
-            </w:r>
-          </w:p>
-          <w:p>
-            <w:pPr>
-              <w:rPr>
-                <w:sz w:val="18"/>
-                <w:szCs w:val="18"/>
-                <w:lang w:bidi="fa-IR"/>
-              </w:rPr>
-            </w:pPr>
-            <w:r>
-              <w:rPr>
-                <w:sz w:val="18"/>
-                <w:szCs w:val="18"/>
-                <w:lang w:bidi="fa-IR"/>
-              </w:rPr>
-              <w:t xml:space="preserve">s DateTimeJoined </w:t>
-            </w:r>
-          </w:p>
-          <w:p>
-            <w:pPr>
-              <w:rPr>
-                <w:sz w:val="18"/>
-                <w:szCs w:val="18"/>
-                <w:lang w:bidi="fa-IR"/>
-              </w:rPr>
-            </w:pPr>
-            <w:r>
-              <w:rPr>
-                <w:sz w:val="18"/>
-                <w:szCs w:val="18"/>
-                <w:lang w:bidi="fa-IR"/>
-              </w:rPr>
-              <w:t>i StudentGroup</w:t>
-            </w:r>
-            <w:r>
-              <w:rPr>
-                <w:color w:val="FF0000"/>
-                <w:sz w:val="18"/>
-                <w:szCs w:val="18"/>
-                <w:lang w:bidi="fa-IR"/>
-              </w:rPr>
-              <w:t>Tags</w:t>
-            </w:r>
-          </w:p>
-          <w:p>
-            <w:pPr>
-              <w:rPr>
-                <w:sz w:val="18"/>
-                <w:szCs w:val="18"/>
-                <w:lang w:bidi="fa-IR"/>
-              </w:rPr>
-            </w:pPr>
-            <w:r>
-              <w:rPr>
-                <w:sz w:val="18"/>
-                <w:szCs w:val="18"/>
-                <w:lang w:bidi="fa-IR"/>
-              </w:rPr>
-              <w:t>s GroupName</w:t>
-            </w:r>
-          </w:p>
-          <w:p>
-            <w:pPr>
-              <w:rPr>
-                <w:color w:val="000000" w:themeColor="text1"/>
-                <w:sz w:val="18"/>
-                <w:szCs w:val="18"/>
-                <w:lang w:bidi="fa-IR"/>
-              </w:rPr>
-            </w:pPr>
-            <w:r>
-              <w:rPr>
-                <w:color w:val="000000" w:themeColor="text1"/>
-                <w:sz w:val="18"/>
-                <w:szCs w:val="18"/>
-                <w:lang w:bidi="fa-IR"/>
-              </w:rPr>
-              <w:t>s StudentName</w:t>
-            </w:r>
-          </w:p>
-          <w:p>
-            <w:pPr>
-              <w:rPr>
-                <w:color w:val="000000" w:themeColor="text1"/>
-                <w:sz w:val="18"/>
-                <w:szCs w:val="18"/>
-                <w:lang w:bidi="fa-IR"/>
-              </w:rPr>
-            </w:pPr>
-            <w:r>
-              <w:rPr>
-                <w:color w:val="000000" w:themeColor="text1"/>
-                <w:sz w:val="18"/>
-                <w:szCs w:val="18"/>
-                <w:lang w:bidi="fa-IR"/>
-              </w:rPr>
-              <w:t xml:space="preserve">s StudentNickname </w:t>
-            </w:r>
-          </w:p>
-          <w:p>
-            <w:pPr>
-              <w:rPr>
-                <w:color w:val="000000" w:themeColor="text1"/>
-                <w:sz w:val="18"/>
-                <w:szCs w:val="18"/>
-                <w:lang w:bidi="fa-IR"/>
-              </w:rPr>
-            </w:pPr>
-            <w:r>
-              <w:rPr>
-                <w:color w:val="000000" w:themeColor="text1"/>
-                <w:sz w:val="18"/>
-                <w:szCs w:val="18"/>
-                <w:lang w:bidi="fa-IR"/>
-              </w:rPr>
-              <w:t>i Student</w:t>
-            </w:r>
-            <w:r>
-              <w:rPr>
-                <w:color w:val="FF0000"/>
-                <w:sz w:val="18"/>
-                <w:szCs w:val="18"/>
-                <w:lang w:bidi="fa-IR"/>
-              </w:rPr>
-              <w:t>Tags</w:t>
-            </w:r>
-          </w:p>
-          <w:p>
-            <w:pPr>
-              <w:pStyle w:val="Heading1"/>
-            </w:pPr>
-            <w:r>
-              <w:t xml:space="preserve">C </w:t>
-            </w:r>
-          </w:p>
-          <w:p>
-            <w:pPr>
-              <w:rPr>
-                <w:sz w:val="18"/>
-                <w:szCs w:val="18"/>
-                <w:lang w:bidi="fa-IR"/>
-              </w:rPr>
-            </w:pPr>
-            <w:r>
-              <w:rPr>
-                <w:sz w:val="18"/>
-                <w:szCs w:val="18"/>
-                <w:lang w:bidi="fa-IR"/>
-              </w:rPr>
-              <w:t xml:space="preserve">i CourseId </w:t>
-            </w:r>
-          </w:p>
-          <w:p>
-            <w:pPr>
-              <w:rPr>
-                <w:sz w:val="18"/>
-                <w:szCs w:val="18"/>
-                <w:lang w:bidi="fa-IR"/>
-              </w:rPr>
-            </w:pPr>
-            <w:r>
-              <w:rPr>
-                <w:sz w:val="18"/>
-                <w:szCs w:val="18"/>
-                <w:lang w:bidi="fa-IR"/>
-              </w:rPr>
-              <w:t xml:space="preserve">i UserId </w:t>
-            </w:r>
-          </w:p>
-          <w:p>
-            <w:pPr>
-              <w:rPr>
-                <w:sz w:val="18"/>
-                <w:szCs w:val="18"/>
-                <w:lang w:bidi="fa-IR"/>
-              </w:rPr>
-            </w:pPr>
-            <w:r>
-              <w:rPr>
-                <w:sz w:val="18"/>
-                <w:szCs w:val="18"/>
-                <w:lang w:bidi="fa-IR"/>
-              </w:rPr>
-              <w:t xml:space="preserve">s CourseName </w:t>
-            </w:r>
-          </w:p>
-          <w:p>
-            <w:pPr>
-              <w:rPr>
-                <w:sz w:val="18"/>
-                <w:szCs w:val="18"/>
-                <w:lang w:bidi="fa-IR"/>
-              </w:rPr>
-            </w:pPr>
-            <w:r>
-              <w:rPr>
-                <w:sz w:val="18"/>
-                <w:szCs w:val="18"/>
-                <w:lang w:bidi="fa-IR"/>
-              </w:rPr>
-              <w:t xml:space="preserve">i CourseUnits </w:t>
-            </w:r>
-          </w:p>
-          <w:p>
-            <w:pPr>
-              <w:rPr>
-                <w:sz w:val="18"/>
-                <w:szCs w:val="18"/>
-                <w:lang w:bidi="fa-IR"/>
-              </w:rPr>
-            </w:pPr>
-            <w:r>
-              <w:rPr>
-                <w:sz w:val="18"/>
-                <w:szCs w:val="18"/>
-                <w:lang w:bidi="fa-IR"/>
-              </w:rPr>
-              <w:t xml:space="preserve">b CourseRtl </w:t>
-            </w:r>
-          </w:p>
-          <w:p>
-            <w:pPr>
-              <w:rPr>
-                <w:sz w:val="18"/>
-                <w:szCs w:val="18"/>
-                <w:lang w:bidi="fa-IR"/>
-              </w:rPr>
-            </w:pPr>
-            <w:r>
-              <w:rPr>
-                <w:sz w:val="18"/>
-                <w:szCs w:val="18"/>
-                <w:lang w:bidi="fa-IR"/>
-              </w:rPr>
-              <w:t xml:space="preserve">i CourseIndex </w:t>
-            </w:r>
-          </w:p>
-          <w:p>
-            <w:pPr>
-              <w:rPr>
-                <w:sz w:val="18"/>
-                <w:szCs w:val="18"/>
-                <w:lang w:bidi="fa-IR"/>
-              </w:rPr>
-            </w:pPr>
-            <w:r>
-              <w:rPr>
-                <w:color w:val="FF0000"/>
-                <w:sz w:val="18"/>
-                <w:szCs w:val="18"/>
-                <w:lang w:bidi="fa-IR"/>
-              </w:rPr>
-              <w:t>L</w:t>
-            </w:r>
-            <w:r>
-              <w:rPr>
-                <w:sz w:val="18"/>
-                <w:szCs w:val="18"/>
-                <w:lang w:bidi="fa-IR"/>
-              </w:rPr>
-              <w:t xml:space="preserve">&lt;CT&gt;CourseTopics </w:t>
-            </w:r>
-          </w:p>
-          <w:p>
-            <w:pPr>
-              <w:rPr>
-                <w:sz w:val="18"/>
-                <w:szCs w:val="18"/>
-                <w:lang w:bidi="fa-IR"/>
-              </w:rPr>
-            </w:pPr>
-            <w:r>
-              <w:rPr>
-                <w:color w:val="FF0000"/>
-                <w:sz w:val="18"/>
-                <w:szCs w:val="18"/>
-                <w:lang w:bidi="fa-IR"/>
-              </w:rPr>
-              <w:t>L</w:t>
-            </w:r>
-            <w:r>
-              <w:rPr>
-                <w:sz w:val="18"/>
-                <w:szCs w:val="18"/>
-                <w:lang w:bidi="fa-IR"/>
-              </w:rPr>
-              <w:t xml:space="preserve">&lt;CF&gt; CourseFolders </w:t>
-            </w:r>
-          </w:p>
-          <w:p>
-            <w:pPr>
-              <w:rPr>
-                <w:sz w:val="18"/>
-                <w:szCs w:val="18"/>
-                <w:lang w:bidi="fa-IR"/>
-              </w:rPr>
-            </w:pPr>
-            <w:r>
-              <w:rPr>
-                <w:color w:val="FF0000"/>
-                <w:sz w:val="18"/>
-                <w:szCs w:val="18"/>
-                <w:lang w:bidi="fa-IR"/>
-              </w:rPr>
-              <w:t>L</w:t>
-            </w:r>
-            <w:r>
-              <w:rPr>
-                <w:sz w:val="18"/>
-                <w:szCs w:val="18"/>
-                <w:lang w:bidi="fa-IR"/>
-              </w:rPr>
-              <w:t>&lt;SC&gt;Students</w:t>
-            </w:r>
-          </w:p>
-          <w:p>
-            <w:pPr>
-              <w:pStyle w:val="Heading1"/>
-            </w:pPr>
-            <w:r>
-              <w:t>CF</w:t>
-            </w:r>
-          </w:p>
-          <w:p>
-            <w:pPr>
-              <w:rPr>
-                <w:sz w:val="18"/>
-                <w:szCs w:val="18"/>
-                <w:lang w:bidi="fa-IR"/>
-              </w:rPr>
-            </w:pPr>
-            <w:r>
-              <w:rPr>
-                <w:sz w:val="18"/>
-                <w:szCs w:val="18"/>
-                <w:lang w:bidi="fa-IR"/>
-              </w:rPr>
-              <w:t xml:space="preserve">i CourseFolderId </w:t>
-            </w:r>
-          </w:p>
-          <w:p>
-            <w:pPr>
-              <w:rPr>
-                <w:sz w:val="18"/>
-                <w:szCs w:val="18"/>
-                <w:lang w:bidi="fa-IR"/>
-              </w:rPr>
-            </w:pPr>
-            <w:r>
-              <w:rPr>
-                <w:sz w:val="18"/>
-                <w:szCs w:val="18"/>
-                <w:lang w:bidi="fa-IR"/>
-              </w:rPr>
-              <w:t xml:space="preserve">i CourseId </w:t>
-            </w:r>
-          </w:p>
-          <w:p>
-            <w:pPr>
-              <w:rPr>
-                <w:sz w:val="18"/>
-                <w:szCs w:val="18"/>
-                <w:lang w:bidi="fa-IR"/>
-              </w:rPr>
-            </w:pPr>
-            <w:r>
-              <w:rPr>
-                <w:sz w:val="18"/>
-                <w:szCs w:val="18"/>
-                <w:lang w:bidi="fa-IR"/>
-              </w:rPr>
-              <w:t xml:space="preserve">s CourseFolderTitle </w:t>
-            </w:r>
-          </w:p>
-          <w:p>
-            <w:pPr>
-              <w:rPr>
-                <w:sz w:val="18"/>
-                <w:szCs w:val="18"/>
-                <w:lang w:bidi="fa-IR"/>
-              </w:rPr>
-            </w:pPr>
-            <w:r>
-              <w:rPr>
-                <w:sz w:val="18"/>
-                <w:szCs w:val="18"/>
-                <w:lang w:bidi="fa-IR"/>
-              </w:rPr>
-              <w:t xml:space="preserve">s CourseFolderUrl </w:t>
-            </w:r>
-          </w:p>
-          <w:p>
-            <w:pPr>
-              <w:rPr>
-                <w:sz w:val="18"/>
-                <w:szCs w:val="18"/>
-                <w:lang w:bidi="fa-IR"/>
-              </w:rPr>
-            </w:pPr>
-            <w:r>
-              <w:rPr>
-                <w:sz w:val="18"/>
-                <w:szCs w:val="18"/>
-                <w:lang w:bidi="fa-IR"/>
-              </w:rPr>
-              <w:t xml:space="preserve">b CourseFolderActive </w:t>
-            </w:r>
-          </w:p>
-          <w:p>
-            <w:pPr>
-              <w:pStyle w:val="Heading1"/>
-            </w:pPr>
-            <w:r>
-              <w:t>CT</w:t>
-            </w:r>
-          </w:p>
-          <w:p>
-            <w:pPr>
-              <w:rPr>
-                <w:sz w:val="18"/>
-                <w:szCs w:val="18"/>
-                <w:lang w:bidi="fa-IR"/>
-              </w:rPr>
-            </w:pPr>
-            <w:r>
-              <w:rPr>
-                <w:sz w:val="18"/>
-                <w:szCs w:val="18"/>
-                <w:lang w:bidi="fa-IR"/>
-              </w:rPr>
-              <w:t xml:space="preserve">i CourseTopicId </w:t>
-            </w:r>
-          </w:p>
-          <w:p>
-            <w:pPr>
-              <w:rPr>
-                <w:sz w:val="18"/>
-                <w:szCs w:val="18"/>
-                <w:lang w:bidi="fa-IR"/>
-              </w:rPr>
-            </w:pPr>
-            <w:r>
-              <w:rPr>
-                <w:sz w:val="18"/>
-                <w:szCs w:val="18"/>
-                <w:lang w:bidi="fa-IR"/>
-              </w:rPr>
-              <w:t xml:space="preserve">i CourseId </w:t>
-            </w:r>
-          </w:p>
-          <w:p>
-            <w:pPr>
-              <w:rPr>
-                <w:sz w:val="18"/>
-                <w:szCs w:val="18"/>
-                <w:lang w:bidi="fa-IR"/>
-              </w:rPr>
-            </w:pPr>
-            <w:r>
-              <w:rPr>
-                <w:sz w:val="18"/>
-                <w:szCs w:val="18"/>
-                <w:lang w:bidi="fa-IR"/>
-              </w:rPr>
-              <w:t xml:space="preserve">s CourseTopicTitle </w:t>
             </w:r>
           </w:p>
         </w:tc>
@@ -1011,6 +942,156 @@
               <w:pStyle w:val="Heading1"/>
             </w:pPr>
             <w:r>
+              <w:t>CF</w:t>
+            </w:r>
+          </w:p>
+          <w:p>
+            <w:pPr>
+              <w:rPr>
+                <w:sz w:val="18"/>
+                <w:szCs w:val="18"/>
+                <w:lang w:bidi="fa-IR"/>
+              </w:rPr>
+            </w:pPr>
+            <w:r>
+              <w:rPr>
+                <w:sz w:val="18"/>
+                <w:szCs w:val="18"/>
+                <w:lang w:bidi="fa-IR"/>
+              </w:rPr>
+              <w:t xml:space="preserve">i CourseFolderId </w:t>
+            </w:r>
+          </w:p>
+          <w:p>
+            <w:pPr>
+              <w:rPr>
+                <w:sz w:val="18"/>
+                <w:szCs w:val="18"/>
+                <w:lang w:bidi="fa-IR"/>
+              </w:rPr>
+            </w:pPr>
+            <w:r>
+              <w:rPr>
+                <w:sz w:val="18"/>
+                <w:szCs w:val="18"/>
+                <w:lang w:bidi="fa-IR"/>
+              </w:rPr>
+              <w:t xml:space="preserve">i CourseId </w:t>
+            </w:r>
+          </w:p>
+          <w:p>
+            <w:pPr>
+              <w:rPr>
+                <w:sz w:val="18"/>
+                <w:szCs w:val="18"/>
+                <w:lang w:bidi="fa-IR"/>
+              </w:rPr>
+            </w:pPr>
+            <w:r>
+              <w:rPr>
+                <w:sz w:val="18"/>
+                <w:szCs w:val="18"/>
+                <w:lang w:bidi="fa-IR"/>
+              </w:rPr>
+              <w:t xml:space="preserve">s CourseFolderTitle </w:t>
+            </w:r>
+          </w:p>
+          <w:p>
+            <w:pPr>
+              <w:rPr>
+                <w:sz w:val="18"/>
+                <w:szCs w:val="18"/>
+                <w:lang w:bidi="fa-IR"/>
+              </w:rPr>
+            </w:pPr>
+            <w:r>
+              <w:rPr>
+                <w:sz w:val="18"/>
+                <w:szCs w:val="18"/>
+                <w:lang w:bidi="fa-IR"/>
+              </w:rPr>
+              <w:t xml:space="preserve">s CourseFolderUrl </w:t>
+            </w:r>
+          </w:p>
+          <w:p>
+            <w:pPr>
+              <w:rPr>
+                <w:sz w:val="18"/>
+                <w:szCs w:val="18"/>
+                <w:lang w:bidi="fa-IR"/>
+              </w:rPr>
+            </w:pPr>
+            <w:r>
+              <w:rPr>
+                <w:sz w:val="18"/>
+                <w:szCs w:val="18"/>
+                <w:lang w:bidi="fa-IR"/>
+              </w:rPr>
+              <w:t xml:space="preserve">b CourseFolderActive </w:t>
+            </w:r>
+          </w:p>
+          <w:p>
+            <w:pPr>
+              <w:pStyle w:val="Heading1"/>
+            </w:pPr>
+            <w:r>
+              <w:t>CT</w:t>
+            </w:r>
+          </w:p>
+          <w:p>
+            <w:pPr>
+              <w:rPr>
+                <w:sz w:val="18"/>
+                <w:szCs w:val="18"/>
+                <w:lang w:bidi="fa-IR"/>
+              </w:rPr>
+            </w:pPr>
+            <w:r>
+              <w:rPr>
+                <w:sz w:val="18"/>
+                <w:szCs w:val="18"/>
+                <w:lang w:bidi="fa-IR"/>
+              </w:rPr>
+              <w:t xml:space="preserve">i CourseTopicId </w:t>
+            </w:r>
+          </w:p>
+          <w:p>
+            <w:pPr>
+              <w:rPr>
+                <w:sz w:val="18"/>
+                <w:szCs w:val="18"/>
+                <w:lang w:bidi="fa-IR"/>
+              </w:rPr>
+            </w:pPr>
+            <w:r>
+              <w:rPr>
+                <w:sz w:val="18"/>
+                <w:szCs w:val="18"/>
+                <w:lang w:bidi="fa-IR"/>
+              </w:rPr>
+              <w:t xml:space="preserve">i CourseId </w:t>
+            </w:r>
+          </w:p>
+          <w:p>
+            <w:pPr>
+              <w:rPr>
+                <w:lang w:bidi="fa-IR"/>
+              </w:rPr>
+            </w:pPr>
+            <w:r>
+              <w:rPr>
+                <w:sz w:val="18"/>
+                <w:szCs w:val="18"/>
+                <w:lang w:bidi="fa-IR"/>
+              </w:rPr>
+              <w:t>s CourseTopicTitle</w:t>
+            </w:r>
+          </w:p>
+          <w:p>
+            <w:pPr>
+              <w:pStyle w:val="Heading1"/>
+            </w:pPr>
+            <w:r>
               <w:t>SC</w:t>
             </w:r>
           </w:p>
@@ -1187,6 +1268,39 @@
           </w:p>
           <w:p>
             <w:pPr>
+              <w:rPr>
+                <w:sz w:val="18"/>
+                <w:szCs w:val="18"/>
+                <w:lang w:bidi="fa-IR"/>
+              </w:rPr>
+            </w:pPr>
+            <w:r>
+              <w:rPr>
+                <w:sz w:val="14"/>
+                <w:szCs w:val="14"/>
+                <w:lang w:bidi="fa-IR"/>
+              </w:rPr>
+              <w:t xml:space="preserve">   1:</w:t>
+            </w:r>
+            <w:r>
+              <w:rPr>
+                <w:sz w:val="14"/>
+                <w:szCs w:val="14"/>
+                <w:lang w:bidi="fa-IR"/>
+              </w:rPr>
+              <w:t>act</w:t>
+            </w:r>
+            <w:r>
+              <w:rPr>
+                <w:sz w:val="14"/>
+                <w:szCs w:val="14"/>
+                <w:lang w:bidi="fa-IR"/>
+              </w:rPr>
+              <w:t xml:space="preserve"> 2:ret 4:rev</w:t>
+            </w:r>
+          </w:p>
+          <w:p>
+            <w:pPr>
               <w:pStyle w:val="Heading1"/>
             </w:pPr>
             <w:r>
@@ -1492,6 +1606,55 @@
             </w:pPr>
             <w:r>
               <w:rPr>
+                <w:sz w:val="14"/>
+                <w:szCs w:val="14"/>
+                <w:lang w:bidi="fa-IR"/>
+              </w:rPr>
+              <w:t xml:space="preserve">   </w:t>
+            </w:r>
+            <w:r>
+              <w:rPr>
+                <w:sz w:val="14"/>
+                <w:szCs w:val="14"/>
+                <w:lang w:bidi="fa-IR"/>
+              </w:rPr>
+              <w:t>1:act 2:p</w:t>
+            </w:r>
+            <w:r>
+              <w:rPr>
+                <w:sz w:val="14"/>
+                <w:szCs w:val="14"/>
+                <w:lang w:bidi="fa-IR"/>
+              </w:rPr>
+              <w:t>ass</w:t>
+            </w:r>
+            <w:r>
+              <w:rPr>
+                <w:sz w:val="14"/>
+                <w:szCs w:val="14"/>
+                <w:lang w:bidi="fa-IR"/>
+              </w:rPr>
+              <w:t xml:space="preserve"> 64:sel</w:t>
+            </w:r>
+            <w:r>
+              <w:rPr>
+                <w:sz w:val="14"/>
+                <w:szCs w:val="14"/>
+                <w:lang w:bidi="fa-IR"/>
+              </w:rPr>
+              <w:t>ected</w:t>
+            </w:r>
+          </w:p>
+          <w:p>
+            <w:pPr>
+              <w:rPr>
+                <w:sz w:val="18"/>
+                <w:szCs w:val="18"/>
+                <w:lang w:bidi="fa-IR"/>
+              </w:rPr>
+            </w:pPr>
+            <w:r>
+              <w:rPr>
                 <w:sz w:val="18"/>
                 <w:szCs w:val="18"/>
                 <w:lang w:bidi="fa-IR"/>
@@ -1527,275 +1690,12 @@
           </w:p>
           <w:p>
             <w:pPr>
-              <w:pStyle w:val="Heading1"/>
-            </w:pPr>
-            <w:r>
-              <w:t>T</w:t>
-            </w:r>
-          </w:p>
-          <w:p>
-            <w:pPr>
-              <w:rPr>
-                <w:sz w:val="18"/>
-                <w:szCs w:val="18"/>
-                <w:lang w:bidi="fa-IR"/>
-              </w:rPr>
-            </w:pPr>
-            <w:r>
-              <w:rPr>
-                <w:sz w:val="18"/>
-                <w:szCs w:val="18"/>
-                <w:lang w:bidi="fa-IR"/>
-              </w:rPr>
-              <w:t xml:space="preserve">i TestId </w:t>
-            </w:r>
-          </w:p>
-          <w:p>
-            <w:pPr>
-              <w:rPr>
-                <w:sz w:val="18"/>
-                <w:szCs w:val="18"/>
-                <w:lang w:bidi="fa-IR"/>
-              </w:rPr>
-            </w:pPr>
-            <w:r>
-              <w:rPr>
-                <w:sz w:val="18"/>
-                <w:szCs w:val="18"/>
-                <w:lang w:bidi="fa-IR"/>
-              </w:rPr>
-              <w:t xml:space="preserve">i CourseId </w:t>
-            </w:r>
-          </w:p>
-          <w:p>
-            <w:pPr>
-              <w:rPr>
-                <w:sz w:val="18"/>
-                <w:szCs w:val="18"/>
-                <w:lang w:bidi="fa-IR"/>
-              </w:rPr>
-            </w:pPr>
-            <w:r>
-              <w:rPr>
-                <w:sz w:val="18"/>
-                <w:szCs w:val="18"/>
-                <w:lang w:bidi="fa-IR"/>
-              </w:rPr>
-              <w:t xml:space="preserve">i TopicId </w:t>
-            </w:r>
-          </w:p>
-          <w:p>
-            <w:pPr>
-              <w:rPr>
-                <w:sz w:val="18"/>
-                <w:szCs w:val="18"/>
-                <w:lang w:bidi="fa-IR"/>
-              </w:rPr>
-            </w:pPr>
-            <w:r>
-              <w:rPr>
-                <w:sz w:val="18"/>
-                <w:szCs w:val="18"/>
-                <w:lang w:bidi="fa-IR"/>
-              </w:rPr>
-              <w:t xml:space="preserve">s TestTitle </w:t>
-            </w:r>
-          </w:p>
-          <w:p>
-            <w:pPr>
-              <w:rPr>
-                <w:sz w:val="18"/>
-                <w:szCs w:val="18"/>
-                <w:lang w:bidi="fa-IR"/>
-              </w:rPr>
-            </w:pPr>
-            <w:r>
-              <w:rPr>
-                <w:sz w:val="18"/>
-                <w:szCs w:val="18"/>
-                <w:lang w:bidi="fa-IR"/>
-              </w:rPr>
-              <w:t xml:space="preserve">i TestType </w:t>
-            </w:r>
-          </w:p>
-          <w:p>
-            <w:pPr>
-              <w:rPr>
-                <w:sz w:val="18"/>
-                <w:szCs w:val="18"/>
-                <w:lang w:bidi="fa-IR"/>
-              </w:rPr>
-            </w:pPr>
-            <w:r>
-              <w:rPr>
-                <w:sz w:val="18"/>
-                <w:szCs w:val="18"/>
-                <w:lang w:bidi="fa-IR"/>
-              </w:rPr>
-              <w:t xml:space="preserve">i TestLevel </w:t>
-            </w:r>
-          </w:p>
-          <w:p>
-            <w:pPr>
-              <w:rPr>
-                <w:sz w:val="18"/>
-                <w:szCs w:val="18"/>
-                <w:lang w:bidi="fa-IR"/>
-              </w:rPr>
-            </w:pPr>
-            <w:r>
-              <w:rPr>
-                <w:sz w:val="18"/>
-                <w:szCs w:val="18"/>
-                <w:lang w:bidi="fa-IR"/>
-              </w:rPr>
-              <w:t>i Test</w:t>
-            </w:r>
-            <w:r>
-              <w:rPr>
-                <w:color w:val="FF0000"/>
-                <w:sz w:val="18"/>
-                <w:szCs w:val="18"/>
-                <w:lang w:bidi="fa-IR"/>
-              </w:rPr>
-              <w:t>Tags</w:t>
-            </w:r>
-            <w:r>
-              <w:rPr>
-                <w:sz w:val="18"/>
-                <w:szCs w:val="18"/>
-                <w:lang w:bidi="fa-IR"/>
-              </w:rPr>
-              <w:t xml:space="preserve"> </w:t>
-            </w:r>
-          </w:p>
-          <w:p>
-            <w:pPr>
-              <w:rPr>
-                <w:sz w:val="18"/>
-                <w:szCs w:val="18"/>
-                <w:lang w:bidi="fa-IR"/>
-              </w:rPr>
-            </w:pPr>
-            <w:r>
-              <w:rPr>
-                <w:color w:val="FF0000"/>
-                <w:sz w:val="18"/>
-                <w:szCs w:val="18"/>
-                <w:lang w:bidi="fa-IR"/>
-              </w:rPr>
-              <w:t>L</w:t>
-            </w:r>
-            <w:r>
-              <w:rPr>
-                <w:sz w:val="18"/>
-                <w:szCs w:val="18"/>
-                <w:lang w:bidi="fa-IR"/>
-              </w:rPr>
-              <w:t xml:space="preserve">&lt;TO&gt;TestOptions </w:t>
-            </w:r>
-          </w:p>
-          <w:p>
-            <w:pPr>
-              <w:pStyle w:val="Heading1"/>
-            </w:pPr>
-            <w:r>
-              <w:t>TO</w:t>
-            </w:r>
-          </w:p>
-          <w:p>
-            <w:pPr>
-              <w:rPr>
-                <w:sz w:val="18"/>
-                <w:szCs w:val="18"/>
-                <w:lang w:bidi="fa-IR"/>
-              </w:rPr>
-            </w:pPr>
-            <w:r>
-              <w:rPr>
-                <w:sz w:val="18"/>
-                <w:szCs w:val="18"/>
-                <w:lang w:bidi="fa-IR"/>
-              </w:rPr>
-              <w:t xml:space="preserve">i TestOptionId </w:t>
-            </w:r>
-          </w:p>
-          <w:p>
-            <w:pPr>
-              <w:rPr>
-                <w:sz w:val="18"/>
-                <w:szCs w:val="18"/>
-                <w:lang w:bidi="fa-IR"/>
-              </w:rPr>
-            </w:pPr>
-            <w:r>
-              <w:rPr>
-                <w:sz w:val="18"/>
-                <w:szCs w:val="18"/>
-                <w:lang w:bidi="fa-IR"/>
-              </w:rPr>
-              <w:t xml:space="preserve">i TestId </w:t>
-            </w:r>
-          </w:p>
-          <w:p>
-            <w:pPr>
-              <w:rPr>
-                <w:sz w:val="18"/>
-                <w:szCs w:val="18"/>
-                <w:lang w:bidi="fa-IR"/>
-              </w:rPr>
-            </w:pPr>
-            <w:r>
-              <w:rPr>
-                <w:sz w:val="18"/>
-                <w:szCs w:val="18"/>
-                <w:lang w:bidi="fa-IR"/>
-              </w:rPr>
-              <w:t xml:space="preserve">s TestOptionTitle </w:t>
-            </w:r>
-          </w:p>
-          <w:p>
-            <w:pPr>
-              <w:rPr>
-                <w:sz w:val="18"/>
-                <w:szCs w:val="18"/>
-                <w:lang w:bidi="fa-IR"/>
-              </w:rPr>
-            </w:pPr>
-            <w:r>
-              <w:rPr>
-                <w:sz w:val="18"/>
-                <w:szCs w:val="18"/>
-                <w:lang w:bidi="fa-IR"/>
-              </w:rPr>
-              <w:t>i TestOption</w:t>
-            </w:r>
-            <w:r>
-              <w:rPr>
-                <w:color w:val="FF0000"/>
-                <w:sz w:val="18"/>
-                <w:szCs w:val="18"/>
-                <w:lang w:bidi="fa-IR"/>
-              </w:rPr>
-              <w:t>Tags</w:t>
-            </w:r>
-          </w:p>
-          <w:p>
-            <w:pPr>
-              <w:rPr>
-                <w:sz w:val="18"/>
-                <w:szCs w:val="18"/>
-                <w:lang w:bidi="fa-IR"/>
-              </w:rPr>
-            </w:pPr>
-            <w:r>
-              <w:rPr>
-                <w:sz w:val="18"/>
-                <w:szCs w:val="18"/>
-                <w:lang w:bidi="fa-IR"/>
-              </w:rPr>
-              <w:t xml:space="preserve"> </w:t>
-            </w:r>
+              <w:rPr>
+                <w:sz w:val="18"/>
+                <w:szCs w:val="18"/>
+                <w:lang w:bidi="fa-IR"/>
+              </w:rPr>
+            </w:pPr>
           </w:p>
         </w:tc>
         <w:tc>
@@ -1807,6 +1707,359 @@
               <w:pStyle w:val="Heading1"/>
             </w:pPr>
             <w:r>
+              <w:t>T</w:t>
+            </w:r>
+          </w:p>
+          <w:p>
+            <w:pPr>
+              <w:rPr>
+                <w:sz w:val="18"/>
+                <w:szCs w:val="18"/>
+                <w:lang w:bidi="fa-IR"/>
+              </w:rPr>
+            </w:pPr>
+            <w:r>
+              <w:rPr>
+                <w:sz w:val="18"/>
+                <w:szCs w:val="18"/>
+                <w:lang w:bidi="fa-IR"/>
+              </w:rPr>
+              <w:t xml:space="preserve">i TestId </w:t>
+            </w:r>
+          </w:p>
+          <w:p>
+            <w:pPr>
+              <w:rPr>
+                <w:sz w:val="18"/>
+                <w:szCs w:val="18"/>
+                <w:lang w:bidi="fa-IR"/>
+              </w:rPr>
+            </w:pPr>
+            <w:r>
+              <w:rPr>
+                <w:sz w:val="18"/>
+                <w:szCs w:val="18"/>
+                <w:lang w:bidi="fa-IR"/>
+              </w:rPr>
+              <w:t xml:space="preserve">i CourseId </w:t>
+            </w:r>
+          </w:p>
+          <w:p>
+            <w:pPr>
+              <w:rPr>
+                <w:sz w:val="18"/>
+                <w:szCs w:val="18"/>
+                <w:lang w:bidi="fa-IR"/>
+              </w:rPr>
+            </w:pPr>
+            <w:r>
+              <w:rPr>
+                <w:sz w:val="18"/>
+                <w:szCs w:val="18"/>
+                <w:lang w:bidi="fa-IR"/>
+              </w:rPr>
+              <w:t xml:space="preserve">i TopicId </w:t>
+            </w:r>
+          </w:p>
+          <w:p>
+            <w:pPr>
+              <w:rPr>
+                <w:sz w:val="18"/>
+                <w:szCs w:val="18"/>
+                <w:lang w:bidi="fa-IR"/>
+              </w:rPr>
+            </w:pPr>
+            <w:r>
+              <w:rPr>
+                <w:sz w:val="18"/>
+                <w:szCs w:val="18"/>
+                <w:lang w:bidi="fa-IR"/>
+              </w:rPr>
+              <w:t xml:space="preserve">s TestTitle </w:t>
+            </w:r>
+          </w:p>
+          <w:p>
+            <w:pPr>
+              <w:rPr>
+                <w:sz w:val="18"/>
+                <w:szCs w:val="18"/>
+                <w:lang w:bidi="fa-IR"/>
+              </w:rPr>
+            </w:pPr>
+            <w:r>
+              <w:rPr>
+                <w:sz w:val="18"/>
+                <w:szCs w:val="18"/>
+                <w:lang w:bidi="fa-IR"/>
+              </w:rPr>
+              <w:t xml:space="preserve">i TestType </w:t>
+            </w:r>
+          </w:p>
+          <w:p>
+            <w:pPr>
+              <w:rPr>
+                <w:sz w:val="18"/>
+                <w:szCs w:val="18"/>
+                <w:lang w:bidi="fa-IR"/>
+              </w:rPr>
+            </w:pPr>
+            <w:r>
+              <w:rPr>
+                <w:sz w:val="18"/>
+                <w:szCs w:val="18"/>
+                <w:lang w:bidi="fa-IR"/>
+              </w:rPr>
+              <w:t xml:space="preserve">i TestLevel </w:t>
+            </w:r>
+          </w:p>
+          <w:p>
+            <w:pPr>
+              <w:rPr>
+                <w:sz w:val="18"/>
+                <w:szCs w:val="18"/>
+                <w:lang w:bidi="fa-IR"/>
+              </w:rPr>
+            </w:pPr>
+            <w:r>
+              <w:rPr>
+                <w:sz w:val="18"/>
+                <w:szCs w:val="18"/>
+                <w:lang w:bidi="fa-IR"/>
+              </w:rPr>
+              <w:t>i Test</w:t>
+            </w:r>
+            <w:r>
+              <w:rPr>
+                <w:color w:val="FF0000"/>
+                <w:sz w:val="18"/>
+                <w:szCs w:val="18"/>
+                <w:lang w:bidi="fa-IR"/>
+              </w:rPr>
+              <w:t>Tags</w:t>
+            </w:r>
+            <w:r>
+              <w:rPr>
+                <w:sz w:val="18"/>
+                <w:szCs w:val="18"/>
+                <w:lang w:bidi="fa-IR"/>
+              </w:rPr>
+              <w:t xml:space="preserve"> </w:t>
+            </w:r>
+          </w:p>
+          <w:p>
+            <w:pPr>
+              <w:rPr>
+                <w:sz w:val="18"/>
+                <w:szCs w:val="18"/>
+                <w:lang w:bidi="fa-IR"/>
+              </w:rPr>
+            </w:pPr>
+            <w:r>
+              <w:rPr>
+                <w:sz w:val="14"/>
+                <w:szCs w:val="14"/>
+                <w:lang w:bidi="fa-IR"/>
+              </w:rPr>
+              <w:t xml:space="preserve">   </w:t>
+            </w:r>
+            <w:r>
+              <w:rPr>
+                <w:sz w:val="14"/>
+                <w:szCs w:val="14"/>
+                <w:lang w:bidi="fa-IR"/>
+              </w:rPr>
+              <w:t>1:</w:t>
+            </w:r>
+            <w:r>
+              <w:rPr>
+                <w:sz w:val="14"/>
+                <w:szCs w:val="14"/>
+                <w:lang w:bidi="fa-IR"/>
+              </w:rPr>
+              <w:t>testRtl</w:t>
+            </w:r>
+            <w:r>
+              <w:rPr>
+                <w:sz w:val="14"/>
+                <w:szCs w:val="14"/>
+                <w:lang w:bidi="fa-IR"/>
+              </w:rPr>
+              <w:t xml:space="preserve"> 2:</w:t>
+            </w:r>
+            <w:r>
+              <w:rPr>
+                <w:sz w:val="14"/>
+                <w:szCs w:val="14"/>
+                <w:lang w:bidi="fa-IR"/>
+              </w:rPr>
+              <w:t>optRtl</w:t>
+            </w:r>
+          </w:p>
+          <w:p>
+            <w:pPr>
+              <w:rPr>
+                <w:sz w:val="18"/>
+                <w:szCs w:val="18"/>
+                <w:lang w:bidi="fa-IR"/>
+              </w:rPr>
+            </w:pPr>
+            <w:r>
+              <w:rPr>
+                <w:color w:val="FF0000"/>
+                <w:sz w:val="18"/>
+                <w:szCs w:val="18"/>
+                <w:lang w:bidi="fa-IR"/>
+              </w:rPr>
+              <w:t>L</w:t>
+            </w:r>
+            <w:r>
+              <w:rPr>
+                <w:sz w:val="18"/>
+                <w:szCs w:val="18"/>
+                <w:lang w:bidi="fa-IR"/>
+              </w:rPr>
+              <w:t xml:space="preserve">&lt;TO&gt;TestOptions </w:t>
+            </w:r>
+          </w:p>
+          <w:p>
+            <w:pPr>
+              <w:pStyle w:val="Heading1"/>
+            </w:pPr>
+            <w:r>
+              <w:t>TO</w:t>
+            </w:r>
+          </w:p>
+          <w:p>
+            <w:pPr>
+              <w:rPr>
+                <w:sz w:val="18"/>
+                <w:szCs w:val="18"/>
+                <w:lang w:bidi="fa-IR"/>
+              </w:rPr>
+            </w:pPr>
+            <w:r>
+              <w:rPr>
+                <w:sz w:val="18"/>
+                <w:szCs w:val="18"/>
+                <w:lang w:bidi="fa-IR"/>
+              </w:rPr>
+              <w:t xml:space="preserve">i TestOptionId </w:t>
+            </w:r>
+          </w:p>
+          <w:p>
+            <w:pPr>
+              <w:rPr>
+                <w:sz w:val="18"/>
+                <w:szCs w:val="18"/>
+                <w:lang w:bidi="fa-IR"/>
+              </w:rPr>
+            </w:pPr>
+            <w:r>
+              <w:rPr>
+                <w:sz w:val="18"/>
+                <w:szCs w:val="18"/>
+                <w:lang w:bidi="fa-IR"/>
+              </w:rPr>
+              <w:t xml:space="preserve">i TestId </w:t>
+            </w:r>
+          </w:p>
+          <w:p>
+            <w:pPr>
+              <w:rPr>
+                <w:sz w:val="18"/>
+                <w:szCs w:val="18"/>
+                <w:lang w:bidi="fa-IR"/>
+              </w:rPr>
+            </w:pPr>
+            <w:r>
+              <w:rPr>
+                <w:sz w:val="18"/>
+                <w:szCs w:val="18"/>
+                <w:lang w:bidi="fa-IR"/>
+              </w:rPr>
+              <w:t xml:space="preserve">s TestOptionTitle </w:t>
+            </w:r>
+          </w:p>
+          <w:p>
+            <w:pPr>
+              <w:rPr>
+                <w:sz w:val="18"/>
+                <w:szCs w:val="18"/>
+                <w:lang w:bidi="fa-IR"/>
+              </w:rPr>
+            </w:pPr>
+            <w:r>
+              <w:rPr>
+                <w:sz w:val="18"/>
+                <w:szCs w:val="18"/>
+                <w:lang w:bidi="fa-IR"/>
+              </w:rPr>
+              <w:t>i TestOption</w:t>
+            </w:r>
+            <w:r>
+              <w:rPr>
+                <w:color w:val="FF0000"/>
+                <w:sz w:val="18"/>
+                <w:szCs w:val="18"/>
+                <w:lang w:bidi="fa-IR"/>
+              </w:rPr>
+              <w:t>Tags</w:t>
+            </w:r>
+          </w:p>
+          <w:p>
+            <w:pPr>
+              <w:rPr>
+                <w:sz w:val="18"/>
+                <w:szCs w:val="18"/>
+                <w:lang w:bidi="fa-IR"/>
+              </w:rPr>
+            </w:pPr>
+            <w:r>
+              <w:rPr>
+                <w:sz w:val="14"/>
+                <w:szCs w:val="14"/>
+                <w:lang w:bidi="fa-IR"/>
+              </w:rPr>
+              <w:t xml:space="preserve">   </w:t>
+            </w:r>
+            <w:r>
+              <w:rPr>
+                <w:sz w:val="14"/>
+                <w:szCs w:val="14"/>
+                <w:lang w:bidi="fa-IR"/>
+              </w:rPr>
+              <w:t>1:</w:t>
+            </w:r>
+            <w:r>
+              <w:rPr>
+                <w:sz w:val="14"/>
+                <w:szCs w:val="14"/>
+                <w:lang w:bidi="fa-IR"/>
+              </w:rPr>
+              <w:t>forceLast</w:t>
+            </w:r>
+            <w:r>
+              <w:rPr>
+                <w:sz w:val="14"/>
+                <w:szCs w:val="14"/>
+                <w:lang w:bidi="fa-IR"/>
+              </w:rPr>
+              <w:t xml:space="preserve"> 2:</w:t>
+            </w:r>
+            <w:r>
+              <w:rPr>
+                <w:sz w:val="14"/>
+                <w:szCs w:val="14"/>
+                <w:lang w:bidi="fa-IR"/>
+              </w:rPr>
+              <w:t>isAns</w:t>
+            </w:r>
+          </w:p>
+          <w:p>
+            <w:pPr>
+              <w:pStyle w:val="Heading1"/>
+            </w:pPr>
+            <w:r>
               <w:t xml:space="preserve">E </w:t>
             </w:r>
           </w:p>
@@ -1944,6 +2197,55 @@
                 <w:lang w:bidi="fa-IR"/>
               </w:rPr>
               <w:t xml:space="preserve"> </w:t>
+            </w:r>
+          </w:p>
+          <w:p>
+            <w:pPr>
+              <w:rPr>
+                <w:sz w:val="18"/>
+                <w:szCs w:val="18"/>
+                <w:lang w:bidi="fa-IR"/>
+              </w:rPr>
+            </w:pPr>
+            <w:r>
+              <w:rPr>
+                <w:sz w:val="14"/>
+                <w:szCs w:val="14"/>
+                <w:lang w:bidi="fa-IR"/>
+              </w:rPr>
+              <w:t xml:space="preserve">   </w:t>
+            </w:r>
+            <w:r>
+              <w:rPr>
+                <w:sz w:val="14"/>
+                <w:szCs w:val="14"/>
+                <w:lang w:bidi="fa-IR"/>
+              </w:rPr>
+              <w:t>1:</w:t>
+            </w:r>
+            <w:r>
+              <w:rPr>
+                <w:sz w:val="14"/>
+                <w:szCs w:val="14"/>
+                <w:lang w:bidi="fa-IR"/>
+              </w:rPr>
+              <w:t>act</w:t>
+            </w:r>
+            <w:r>
+              <w:rPr>
+                <w:sz w:val="14"/>
+                <w:szCs w:val="14"/>
+                <w:lang w:bidi="fa-IR"/>
+              </w:rPr>
+              <w:t xml:space="preserve"> 2:</w:t>
+            </w:r>
+            <w:r>
+              <w:rPr>
+                <w:sz w:val="14"/>
+                <w:szCs w:val="14"/>
+                <w:lang w:bidi="fa-IR"/>
+              </w:rPr>
+              <w:t>training</w:t>
             </w:r>
           </w:p>
           <w:p>
@@ -1978,67 +2280,35 @@
           <w:p>
             <w:pPr>
               <w:rPr>
-                <w:sz w:val="18"/>
-                <w:szCs w:val="18"/>
-                <w:lang w:bidi="fa-IR"/>
-              </w:rPr>
-            </w:pPr>
-            <w:r>
-              <w:rPr>
-                <w:sz w:val="18"/>
-                <w:szCs w:val="18"/>
-                <w:lang w:bidi="fa-IR"/>
-              </w:rPr>
-              <w:t xml:space="preserve">  </w:t>
-            </w:r>
-            <w:r>
-              <w:rPr>
-                <w:sz w:val="18"/>
-                <w:szCs w:val="18"/>
-                <w:lang w:bidi="fa-IR"/>
-              </w:rPr>
-              <w:t xml:space="preserve">  </w:t>
-            </w:r>
-            <w:r>
-              <w:rPr>
-                <w:sz w:val="18"/>
-                <w:szCs w:val="18"/>
-                <w:lang w:bidi="fa-IR"/>
-              </w:rPr>
-              <w:t>b IsActive</w:t>
-            </w:r>
-          </w:p>
-          <w:p>
-            <w:pPr>
-              <w:rPr>
-                <w:sz w:val="18"/>
-                <w:szCs w:val="18"/>
-                <w:lang w:bidi="fa-IR"/>
-              </w:rPr>
-            </w:pPr>
-            <w:r>
-              <w:rPr>
-                <w:sz w:val="18"/>
-                <w:szCs w:val="18"/>
-                <w:lang w:bidi="fa-IR"/>
-              </w:rPr>
-              <w:t xml:space="preserve">  </w:t>
-            </w:r>
-            <w:r>
-              <w:rPr>
-                <w:sz w:val="18"/>
-                <w:szCs w:val="18"/>
-                <w:lang w:bidi="fa-IR"/>
-              </w:rPr>
-              <w:t xml:space="preserve">  </w:t>
-            </w:r>
-            <w:r>
-              <w:rPr>
-                <w:sz w:val="18"/>
-                <w:szCs w:val="18"/>
-                <w:lang w:bidi="fa-IR"/>
-              </w:rPr>
-              <w:t xml:space="preserve">b IsTrainingMode </w:t>
+                <w:sz w:val="16"/>
+                <w:szCs w:val="16"/>
+                <w:lang w:bidi="fa-IR"/>
+              </w:rPr>
+            </w:pPr>
+            <w:r>
+              <w:rPr>
+                <w:sz w:val="16"/>
+                <w:szCs w:val="16"/>
+                <w:lang w:bidi="fa-IR"/>
+              </w:rPr>
+              <w:t xml:space="preserve">    b IsActive</w:t>
+            </w:r>
+          </w:p>
+          <w:p>
+            <w:pPr>
+              <w:rPr>
+                <w:sz w:val="16"/>
+                <w:szCs w:val="16"/>
+                <w:lang w:bidi="fa-IR"/>
+              </w:rPr>
+            </w:pPr>
+            <w:r>
+              <w:rPr>
+                <w:sz w:val="16"/>
+                <w:szCs w:val="16"/>
+                <w:lang w:bidi="fa-IR"/>
+              </w:rPr>
+              <w:t xml:space="preserve">    b IsTrainingMode </w:t>
             </w:r>
           </w:p>
           <w:p>
@@ -2291,360 +2561,12 @@
           </w:p>
           <w:p>
             <w:pPr>
-              <w:pStyle w:val="Heading1"/>
-            </w:pPr>
-            <w:r>
-              <w:t>SE</w:t>
-            </w:r>
-          </w:p>
-          <w:p>
-            <w:pPr>
-              <w:rPr>
-                <w:sz w:val="18"/>
-                <w:szCs w:val="18"/>
-                <w:lang w:bidi="fa-IR"/>
-              </w:rPr>
-            </w:pPr>
-            <w:r>
-              <w:rPr>
-                <w:sz w:val="18"/>
-                <w:szCs w:val="18"/>
-                <w:lang w:bidi="fa-IR"/>
-              </w:rPr>
-              <w:t>i StudentExamId</w:t>
-            </w:r>
-          </w:p>
-          <w:p>
-            <w:pPr>
-              <w:rPr>
-                <w:sz w:val="18"/>
-                <w:szCs w:val="18"/>
-                <w:lang w:bidi="fa-IR"/>
-              </w:rPr>
-            </w:pPr>
-            <w:r>
-              <w:rPr>
-                <w:sz w:val="18"/>
-                <w:szCs w:val="18"/>
-                <w:lang w:bidi="fa-IR"/>
-              </w:rPr>
-              <w:t xml:space="preserve">i StudentId </w:t>
-            </w:r>
-          </w:p>
-          <w:p>
-            <w:pPr>
-              <w:rPr>
-                <w:sz w:val="18"/>
-                <w:szCs w:val="18"/>
-                <w:lang w:bidi="fa-IR"/>
-              </w:rPr>
-            </w:pPr>
-            <w:r>
-              <w:rPr>
-                <w:sz w:val="18"/>
-                <w:szCs w:val="18"/>
-                <w:lang w:bidi="fa-IR"/>
-              </w:rPr>
-              <w:t xml:space="preserve">s StudentName </w:t>
-            </w:r>
-          </w:p>
-          <w:p>
-            <w:pPr>
-              <w:rPr>
-                <w:sz w:val="18"/>
-                <w:szCs w:val="18"/>
-                <w:lang w:bidi="fa-IR"/>
-              </w:rPr>
-            </w:pPr>
-            <w:r>
-              <w:rPr>
-                <w:sz w:val="18"/>
-                <w:szCs w:val="18"/>
-                <w:lang w:bidi="fa-IR"/>
-              </w:rPr>
-              <w:t xml:space="preserve">s StudentNickname </w:t>
-            </w:r>
-          </w:p>
-          <w:p>
-            <w:pPr>
-              <w:rPr>
-                <w:sz w:val="18"/>
-                <w:szCs w:val="18"/>
-                <w:lang w:bidi="fa-IR"/>
-              </w:rPr>
-            </w:pPr>
-            <w:r>
-              <w:rPr>
-                <w:sz w:val="18"/>
-                <w:szCs w:val="18"/>
-                <w:lang w:bidi="fa-IR"/>
-              </w:rPr>
-              <w:t xml:space="preserve">i CourseId </w:t>
-            </w:r>
-          </w:p>
-          <w:p>
-            <w:pPr>
-              <w:rPr>
-                <w:sz w:val="18"/>
-                <w:szCs w:val="18"/>
-                <w:lang w:bidi="fa-IR"/>
-              </w:rPr>
-            </w:pPr>
-            <w:r>
-              <w:rPr>
-                <w:sz w:val="18"/>
-                <w:szCs w:val="18"/>
-                <w:lang w:bidi="fa-IR"/>
-              </w:rPr>
-              <w:t xml:space="preserve">s CourseName </w:t>
-            </w:r>
-          </w:p>
-          <w:p>
-            <w:pPr>
-              <w:rPr>
-                <w:sz w:val="18"/>
-                <w:szCs w:val="18"/>
-                <w:lang w:bidi="fa-IR"/>
-              </w:rPr>
-            </w:pPr>
-            <w:r>
-              <w:rPr>
-                <w:sz w:val="18"/>
-                <w:szCs w:val="18"/>
-                <w:lang w:bidi="fa-IR"/>
-              </w:rPr>
-              <w:t xml:space="preserve">i ExamId </w:t>
-            </w:r>
-          </w:p>
-          <w:p>
-            <w:pPr>
-              <w:rPr>
-                <w:sz w:val="18"/>
-                <w:szCs w:val="18"/>
-                <w:lang w:bidi="fa-IR"/>
-              </w:rPr>
-            </w:pPr>
-            <w:r>
-              <w:rPr>
-                <w:sz w:val="18"/>
-                <w:szCs w:val="18"/>
-                <w:lang w:bidi="fa-IR"/>
-              </w:rPr>
-              <w:t xml:space="preserve">s ExamTitle </w:t>
-            </w:r>
-          </w:p>
-          <w:p>
-            <w:pPr>
-              <w:rPr>
-                <w:sz w:val="18"/>
-                <w:szCs w:val="18"/>
-                <w:lang w:bidi="fa-IR"/>
-              </w:rPr>
-            </w:pPr>
-            <w:r>
-              <w:rPr>
-                <w:sz w:val="18"/>
-                <w:szCs w:val="18"/>
-                <w:lang w:bidi="fa-IR"/>
-              </w:rPr>
-              <w:t xml:space="preserve">s ExamDateTime </w:t>
-            </w:r>
-          </w:p>
-          <w:p>
-            <w:pPr>
-              <w:rPr>
-                <w:sz w:val="18"/>
-                <w:szCs w:val="18"/>
-                <w:lang w:bidi="fa-IR"/>
-              </w:rPr>
-            </w:pPr>
-            <w:r>
-              <w:rPr>
-                <w:sz w:val="18"/>
-                <w:szCs w:val="18"/>
-                <w:lang w:bidi="fa-IR"/>
-              </w:rPr>
-              <w:t xml:space="preserve">i ExamDuration </w:t>
-            </w:r>
-          </w:p>
-          <w:p>
-            <w:pPr>
-              <w:rPr>
-                <w:sz w:val="18"/>
-                <w:szCs w:val="18"/>
-                <w:lang w:bidi="fa-IR"/>
-              </w:rPr>
-            </w:pPr>
-            <w:r>
-              <w:rPr>
-                <w:sz w:val="18"/>
-                <w:szCs w:val="18"/>
-                <w:lang w:bidi="fa-IR"/>
-              </w:rPr>
-              <w:t xml:space="preserve">i ExamNTests </w:t>
-            </w:r>
-          </w:p>
-          <w:p>
-            <w:pPr>
-              <w:rPr>
-                <w:sz w:val="18"/>
-                <w:szCs w:val="18"/>
-                <w:lang w:bidi="fa-IR"/>
-              </w:rPr>
-            </w:pPr>
-            <w:r>
-              <w:rPr>
-                <w:sz w:val="18"/>
-                <w:szCs w:val="18"/>
-                <w:lang w:bidi="fa-IR"/>
-              </w:rPr>
-              <w:t>i Exam</w:t>
-            </w:r>
-            <w:r>
-              <w:rPr>
-                <w:color w:val="FF0000"/>
-                <w:sz w:val="18"/>
-                <w:szCs w:val="18"/>
-                <w:lang w:bidi="fa-IR"/>
-              </w:rPr>
-              <w:t>Tags</w:t>
-            </w:r>
-            <w:r>
-              <w:rPr>
-                <w:sz w:val="18"/>
-                <w:szCs w:val="18"/>
-                <w:lang w:bidi="fa-IR"/>
-              </w:rPr>
-              <w:t xml:space="preserve"> </w:t>
-            </w:r>
-          </w:p>
-          <w:p>
-            <w:pPr>
-              <w:rPr>
-                <w:sz w:val="18"/>
-                <w:szCs w:val="18"/>
-                <w:lang w:bidi="fa-IR"/>
-              </w:rPr>
-            </w:pPr>
-            <w:r>
-              <w:rPr>
-                <w:sz w:val="18"/>
-                <w:szCs w:val="18"/>
-                <w:lang w:bidi="fa-IR"/>
-              </w:rPr>
-              <w:t xml:space="preserve">s StartDateTime </w:t>
-            </w:r>
-          </w:p>
-          <w:p>
-            <w:pPr>
-              <w:rPr>
-                <w:sz w:val="18"/>
-                <w:szCs w:val="18"/>
-                <w:lang w:bidi="fa-IR"/>
-              </w:rPr>
-            </w:pPr>
-            <w:r>
-              <w:rPr>
-                <w:sz w:val="18"/>
-                <w:szCs w:val="18"/>
-                <w:lang w:bidi="fa-IR"/>
-              </w:rPr>
-              <w:t xml:space="preserve">s FinishDateTime </w:t>
-            </w:r>
-          </w:p>
-          <w:p>
-            <w:pPr>
-              <w:rPr>
-                <w:sz w:val="18"/>
-                <w:szCs w:val="18"/>
-                <w:lang w:bidi="fa-IR"/>
-              </w:rPr>
-            </w:pPr>
-            <w:r>
-              <w:rPr>
-                <w:sz w:val="18"/>
-                <w:szCs w:val="18"/>
-                <w:lang w:bidi="fa-IR"/>
-              </w:rPr>
-              <w:t>i StudentExam</w:t>
-            </w:r>
-            <w:r>
-              <w:rPr>
-                <w:color w:val="FF0000"/>
-                <w:sz w:val="18"/>
-                <w:szCs w:val="18"/>
-                <w:lang w:bidi="fa-IR"/>
-              </w:rPr>
-              <w:t>Tags</w:t>
-            </w:r>
-            <w:r>
-              <w:rPr>
-                <w:sz w:val="18"/>
-                <w:szCs w:val="18"/>
-                <w:lang w:bidi="fa-IR"/>
-              </w:rPr>
-              <w:t xml:space="preserve"> </w:t>
-            </w:r>
-          </w:p>
-          <w:p>
-            <w:pPr>
-              <w:rPr>
-                <w:sz w:val="18"/>
-                <w:szCs w:val="18"/>
-                <w:lang w:bidi="fa-IR"/>
-              </w:rPr>
-            </w:pPr>
-            <w:r>
-              <w:rPr>
-                <w:sz w:val="18"/>
-                <w:szCs w:val="18"/>
-                <w:lang w:bidi="fa-IR"/>
-              </w:rPr>
-              <w:t xml:space="preserve">d StudentExamPoint </w:t>
-            </w:r>
-          </w:p>
-          <w:p>
-            <w:pPr>
-              <w:rPr>
-                <w:sz w:val="18"/>
-                <w:szCs w:val="18"/>
-                <w:lang w:bidi="fa-IR"/>
-              </w:rPr>
-            </w:pPr>
-            <w:r>
-              <w:rPr>
-                <w:sz w:val="18"/>
-                <w:szCs w:val="18"/>
-                <w:lang w:bidi="fa-IR"/>
-              </w:rPr>
-              <w:t xml:space="preserve">i ExamIndex </w:t>
-            </w:r>
-          </w:p>
-          <w:p>
-            <w:pPr>
-              <w:rPr>
-                <w:sz w:val="18"/>
-                <w:szCs w:val="18"/>
-                <w:lang w:bidi="fa-IR"/>
-              </w:rPr>
-            </w:pPr>
-            <w:r>
-              <w:rPr>
-                <w:color w:val="FF0000"/>
-                <w:sz w:val="18"/>
-                <w:szCs w:val="18"/>
-                <w:lang w:bidi="fa-IR"/>
-              </w:rPr>
-              <w:t>L</w:t>
-            </w:r>
-            <w:r>
-              <w:rPr>
-                <w:sz w:val="18"/>
-                <w:szCs w:val="18"/>
-                <w:lang w:bidi="fa-IR"/>
-              </w:rPr>
-              <w:t>&lt;SET&gt;StudentExamTests</w:t>
-            </w:r>
+              <w:rPr>
+                <w:sz w:val="18"/>
+                <w:szCs w:val="18"/>
+                <w:lang w:bidi="fa-IR"/>
+              </w:rPr>
+            </w:pPr>
           </w:p>
         </w:tc>
         <w:tc>
@@ -2656,6 +2578,410 @@
               <w:pStyle w:val="Heading1"/>
             </w:pPr>
             <w:r>
+              <w:t>SE</w:t>
+            </w:r>
+          </w:p>
+          <w:p>
+            <w:pPr>
+              <w:rPr>
+                <w:sz w:val="18"/>
+                <w:szCs w:val="18"/>
+                <w:lang w:bidi="fa-IR"/>
+              </w:rPr>
+            </w:pPr>
+            <w:r>
+              <w:rPr>
+                <w:sz w:val="18"/>
+                <w:szCs w:val="18"/>
+                <w:lang w:bidi="fa-IR"/>
+              </w:rPr>
+              <w:t>i StudentExamId</w:t>
+            </w:r>
+          </w:p>
+          <w:p>
+            <w:pPr>
+              <w:rPr>
+                <w:sz w:val="18"/>
+                <w:szCs w:val="18"/>
+                <w:lang w:bidi="fa-IR"/>
+              </w:rPr>
+            </w:pPr>
+            <w:r>
+              <w:rPr>
+                <w:sz w:val="18"/>
+                <w:szCs w:val="18"/>
+                <w:lang w:bidi="fa-IR"/>
+              </w:rPr>
+              <w:t xml:space="preserve">i StudentId </w:t>
+            </w:r>
+          </w:p>
+          <w:p>
+            <w:pPr>
+              <w:rPr>
+                <w:sz w:val="18"/>
+                <w:szCs w:val="18"/>
+                <w:lang w:bidi="fa-IR"/>
+              </w:rPr>
+            </w:pPr>
+            <w:r>
+              <w:rPr>
+                <w:sz w:val="18"/>
+                <w:szCs w:val="18"/>
+                <w:lang w:bidi="fa-IR"/>
+              </w:rPr>
+              <w:t xml:space="preserve">s StudentName </w:t>
+            </w:r>
+          </w:p>
+          <w:p>
+            <w:pPr>
+              <w:rPr>
+                <w:sz w:val="18"/>
+                <w:szCs w:val="18"/>
+                <w:lang w:bidi="fa-IR"/>
+              </w:rPr>
+            </w:pPr>
+            <w:r>
+              <w:rPr>
+                <w:sz w:val="18"/>
+                <w:szCs w:val="18"/>
+                <w:lang w:bidi="fa-IR"/>
+              </w:rPr>
+              <w:t xml:space="preserve">s StudentNickname </w:t>
+            </w:r>
+          </w:p>
+          <w:p>
+            <w:pPr>
+              <w:rPr>
+                <w:sz w:val="18"/>
+                <w:szCs w:val="18"/>
+                <w:lang w:bidi="fa-IR"/>
+              </w:rPr>
+            </w:pPr>
+            <w:r>
+              <w:rPr>
+                <w:sz w:val="18"/>
+                <w:szCs w:val="18"/>
+                <w:lang w:bidi="fa-IR"/>
+              </w:rPr>
+              <w:t xml:space="preserve">i CourseId </w:t>
+            </w:r>
+          </w:p>
+          <w:p>
+            <w:pPr>
+              <w:rPr>
+                <w:sz w:val="18"/>
+                <w:szCs w:val="18"/>
+                <w:lang w:bidi="fa-IR"/>
+              </w:rPr>
+            </w:pPr>
+            <w:r>
+              <w:rPr>
+                <w:sz w:val="18"/>
+                <w:szCs w:val="18"/>
+                <w:lang w:bidi="fa-IR"/>
+              </w:rPr>
+              <w:t xml:space="preserve">s CourseName </w:t>
+            </w:r>
+          </w:p>
+          <w:p>
+            <w:pPr>
+              <w:rPr>
+                <w:sz w:val="18"/>
+                <w:szCs w:val="18"/>
+                <w:lang w:bidi="fa-IR"/>
+              </w:rPr>
+            </w:pPr>
+            <w:r>
+              <w:rPr>
+                <w:sz w:val="18"/>
+                <w:szCs w:val="18"/>
+                <w:lang w:bidi="fa-IR"/>
+              </w:rPr>
+              <w:t xml:space="preserve">i ExamId </w:t>
+            </w:r>
+          </w:p>
+          <w:p>
+            <w:pPr>
+              <w:rPr>
+                <w:sz w:val="18"/>
+                <w:szCs w:val="18"/>
+                <w:lang w:bidi="fa-IR"/>
+              </w:rPr>
+            </w:pPr>
+            <w:r>
+              <w:rPr>
+                <w:sz w:val="18"/>
+                <w:szCs w:val="18"/>
+                <w:lang w:bidi="fa-IR"/>
+              </w:rPr>
+              <w:t xml:space="preserve">s ExamTitle </w:t>
+            </w:r>
+          </w:p>
+          <w:p>
+            <w:pPr>
+              <w:rPr>
+                <w:sz w:val="18"/>
+                <w:szCs w:val="18"/>
+                <w:lang w:bidi="fa-IR"/>
+              </w:rPr>
+            </w:pPr>
+            <w:r>
+              <w:rPr>
+                <w:sz w:val="18"/>
+                <w:szCs w:val="18"/>
+                <w:lang w:bidi="fa-IR"/>
+              </w:rPr>
+              <w:t xml:space="preserve">s ExamDateTime </w:t>
+            </w:r>
+          </w:p>
+          <w:p>
+            <w:pPr>
+              <w:rPr>
+                <w:sz w:val="18"/>
+                <w:szCs w:val="18"/>
+                <w:lang w:bidi="fa-IR"/>
+              </w:rPr>
+            </w:pPr>
+            <w:r>
+              <w:rPr>
+                <w:sz w:val="18"/>
+                <w:szCs w:val="18"/>
+                <w:lang w:bidi="fa-IR"/>
+              </w:rPr>
+              <w:t xml:space="preserve">i ExamDuration </w:t>
+            </w:r>
+          </w:p>
+          <w:p>
+            <w:pPr>
+              <w:rPr>
+                <w:sz w:val="18"/>
+                <w:szCs w:val="18"/>
+                <w:lang w:bidi="fa-IR"/>
+              </w:rPr>
+            </w:pPr>
+            <w:r>
+              <w:rPr>
+                <w:sz w:val="18"/>
+                <w:szCs w:val="18"/>
+                <w:lang w:bidi="fa-IR"/>
+              </w:rPr>
+              <w:t xml:space="preserve">i ExamNTests </w:t>
+            </w:r>
+          </w:p>
+          <w:p>
+            <w:pPr>
+              <w:rPr>
+                <w:sz w:val="18"/>
+                <w:szCs w:val="18"/>
+                <w:lang w:bidi="fa-IR"/>
+              </w:rPr>
+            </w:pPr>
+            <w:r>
+              <w:rPr>
+                <w:sz w:val="18"/>
+                <w:szCs w:val="18"/>
+                <w:lang w:bidi="fa-IR"/>
+              </w:rPr>
+              <w:t>i Exam</w:t>
+            </w:r>
+            <w:r>
+              <w:rPr>
+                <w:color w:val="FF0000"/>
+                <w:sz w:val="18"/>
+                <w:szCs w:val="18"/>
+                <w:lang w:bidi="fa-IR"/>
+              </w:rPr>
+              <w:t>Tags</w:t>
+            </w:r>
+            <w:r>
+              <w:rPr>
+                <w:sz w:val="18"/>
+                <w:szCs w:val="18"/>
+                <w:lang w:bidi="fa-IR"/>
+              </w:rPr>
+              <w:t xml:space="preserve"> </w:t>
+            </w:r>
+          </w:p>
+          <w:p>
+            <w:pPr>
+              <w:rPr>
+                <w:sz w:val="18"/>
+                <w:szCs w:val="18"/>
+                <w:lang w:bidi="fa-IR"/>
+              </w:rPr>
+            </w:pPr>
+            <w:r>
+              <w:rPr>
+                <w:sz w:val="18"/>
+                <w:szCs w:val="18"/>
+                <w:lang w:bidi="fa-IR"/>
+              </w:rPr>
+              <w:t xml:space="preserve">s StartDateTime </w:t>
+            </w:r>
+          </w:p>
+          <w:p>
+            <w:pPr>
+              <w:rPr>
+                <w:sz w:val="18"/>
+                <w:szCs w:val="18"/>
+                <w:lang w:bidi="fa-IR"/>
+              </w:rPr>
+            </w:pPr>
+            <w:r>
+              <w:rPr>
+                <w:sz w:val="18"/>
+                <w:szCs w:val="18"/>
+                <w:lang w:bidi="fa-IR"/>
+              </w:rPr>
+              <w:t xml:space="preserve">s FinishDateTime </w:t>
+            </w:r>
+          </w:p>
+          <w:p>
+            <w:pPr>
+              <w:rPr>
+                <w:sz w:val="18"/>
+                <w:szCs w:val="18"/>
+                <w:lang w:bidi="fa-IR"/>
+              </w:rPr>
+            </w:pPr>
+            <w:r>
+              <w:rPr>
+                <w:sz w:val="18"/>
+                <w:szCs w:val="18"/>
+                <w:lang w:bidi="fa-IR"/>
+              </w:rPr>
+              <w:t>i StudentExam</w:t>
+            </w:r>
+            <w:r>
+              <w:rPr>
+                <w:color w:val="FF0000"/>
+                <w:sz w:val="18"/>
+                <w:szCs w:val="18"/>
+                <w:lang w:bidi="fa-IR"/>
+              </w:rPr>
+              <w:t>Tags</w:t>
+            </w:r>
+            <w:r>
+              <w:rPr>
+                <w:sz w:val="18"/>
+                <w:szCs w:val="18"/>
+                <w:lang w:bidi="fa-IR"/>
+              </w:rPr>
+              <w:t xml:space="preserve"> </w:t>
+            </w:r>
+          </w:p>
+          <w:p>
+            <w:pPr>
+              <w:rPr>
+                <w:sz w:val="18"/>
+                <w:szCs w:val="18"/>
+                <w:lang w:bidi="fa-IR"/>
+              </w:rPr>
+            </w:pPr>
+            <w:r>
+              <w:rPr>
+                <w:sz w:val="14"/>
+                <w:szCs w:val="14"/>
+                <w:lang w:bidi="fa-IR"/>
+              </w:rPr>
+              <w:t xml:space="preserve">   </w:t>
+            </w:r>
+            <w:r>
+              <w:rPr>
+                <w:sz w:val="14"/>
+                <w:szCs w:val="14"/>
+                <w:lang w:bidi="fa-IR"/>
+              </w:rPr>
+              <w:t>1:</w:t>
+            </w:r>
+            <w:r>
+              <w:rPr>
+                <w:sz w:val="14"/>
+                <w:szCs w:val="14"/>
+                <w:lang w:bidi="fa-IR"/>
+              </w:rPr>
+              <w:t>act</w:t>
+            </w:r>
+            <w:r>
+              <w:rPr>
+                <w:sz w:val="14"/>
+                <w:szCs w:val="14"/>
+                <w:lang w:bidi="fa-IR"/>
+              </w:rPr>
+              <w:t xml:space="preserve"> 2:</w:t>
+            </w:r>
+            <w:r>
+              <w:rPr>
+                <w:sz w:val="14"/>
+                <w:szCs w:val="14"/>
+                <w:lang w:bidi="fa-IR"/>
+              </w:rPr>
+              <w:t>started 4:finished 8:review</w:t>
+            </w:r>
+          </w:p>
+          <w:p>
+            <w:pPr>
+              <w:rPr>
+                <w:sz w:val="18"/>
+                <w:szCs w:val="18"/>
+                <w:lang w:bidi="fa-IR"/>
+              </w:rPr>
+            </w:pPr>
+            <w:r>
+              <w:rPr>
+                <w:sz w:val="18"/>
+                <w:szCs w:val="18"/>
+                <w:lang w:bidi="fa-IR"/>
+              </w:rPr>
+              <w:t xml:space="preserve">d StudentExamPoint </w:t>
+            </w:r>
+          </w:p>
+          <w:p>
+            <w:pPr>
+              <w:rPr>
+                <w:sz w:val="18"/>
+                <w:szCs w:val="18"/>
+                <w:lang w:bidi="fa-IR"/>
+              </w:rPr>
+            </w:pPr>
+            <w:r>
+              <w:rPr>
+                <w:sz w:val="18"/>
+                <w:szCs w:val="18"/>
+                <w:lang w:bidi="fa-IR"/>
+              </w:rPr>
+              <w:t xml:space="preserve">i ExamIndex </w:t>
+            </w:r>
+          </w:p>
+          <w:p>
+            <w:pPr>
+              <w:rPr>
+                <w:lang w:bidi="fa-IR"/>
+              </w:rPr>
+            </w:pPr>
+            <w:r>
+              <w:rPr>
+                <w:color w:val="FF0000"/>
+                <w:sz w:val="18"/>
+                <w:szCs w:val="18"/>
+                <w:lang w:bidi="fa-IR"/>
+              </w:rPr>
+              <w:t>L</w:t>
+            </w:r>
+            <w:r>
+              <w:rPr>
+                <w:sz w:val="18"/>
+                <w:szCs w:val="18"/>
+                <w:lang w:bidi="fa-IR"/>
+              </w:rPr>
+              <w:t>&lt;SET&gt;StudentExamTests</w:t>
+            </w:r>
+          </w:p>
+          <w:p>
+            <w:pPr>
+              <w:pStyle w:val="Heading1"/>
+            </w:pPr>
+            <w:r>
               <w:t xml:space="preserve">SET </w:t>
             </w:r>
           </w:p>
@@ -2971,6 +3297,274 @@
           <w:p>
             <w:pPr>
               <w:rPr>
+                <w:sz w:val="14"/>
+                <w:szCs w:val="14"/>
+                <w:lang w:bidi="fa-IR"/>
+              </w:rPr>
+            </w:pPr>
+            <w:r>
+              <w:rPr>
+                <w:sz w:val="14"/>
+                <w:szCs w:val="14"/>
+                <w:lang w:bidi="fa-IR"/>
+              </w:rPr>
+              <w:t xml:space="preserve">   </w:t>
+            </w:r>
+            <w:r>
+              <w:rPr>
+                <w:sz w:val="14"/>
+                <w:szCs w:val="14"/>
+                <w:lang w:bidi="fa-IR"/>
+              </w:rPr>
+              <w:t>1</w:t>
+            </w:r>
+            <w:r>
+              <w:rPr>
+                <w:sz w:val="14"/>
+                <w:szCs w:val="14"/>
+                <w:lang w:bidi="fa-IR"/>
+              </w:rPr>
+              <w:t>:</w:t>
+            </w:r>
+            <w:r>
+              <w:rPr>
+                <w:sz w:val="14"/>
+                <w:szCs w:val="14"/>
+                <w:lang w:bidi="fa-IR"/>
+              </w:rPr>
+              <w:t>visited</w:t>
+            </w:r>
+            <w:r>
+              <w:rPr>
+                <w:sz w:val="14"/>
+                <w:szCs w:val="14"/>
+                <w:lang w:bidi="fa-IR"/>
+              </w:rPr>
+              <w:t xml:space="preserve">  </w:t>
+            </w:r>
+            <w:r>
+              <w:rPr>
+                <w:sz w:val="14"/>
+                <w:szCs w:val="14"/>
+                <w:lang w:bidi="fa-IR"/>
+              </w:rPr>
+              <w:t>2</w:t>
+            </w:r>
+            <w:r>
+              <w:rPr>
+                <w:sz w:val="14"/>
+                <w:szCs w:val="14"/>
+                <w:lang w:bidi="fa-IR"/>
+              </w:rPr>
+              <w:t>:b</w:t>
+            </w:r>
+            <w:r>
+              <w:rPr>
+                <w:sz w:val="14"/>
+                <w:szCs w:val="14"/>
+                <w:lang w:bidi="fa-IR"/>
+              </w:rPr>
+              <w:t>ookmarked</w:t>
+            </w:r>
+          </w:p>
+          <w:p>
+            <w:pPr>
+              <w:rPr>
+                <w:sz w:val="14"/>
+                <w:szCs w:val="14"/>
+                <w:lang w:bidi="fa-IR"/>
+              </w:rPr>
+            </w:pPr>
+            <w:r>
+              <w:rPr>
+                <w:sz w:val="14"/>
+                <w:szCs w:val="14"/>
+                <w:lang w:bidi="fa-IR"/>
+              </w:rPr>
+              <w:t xml:space="preserve">   </w:t>
+            </w:r>
+            <w:r>
+              <w:rPr>
+                <w:sz w:val="14"/>
+                <w:szCs w:val="14"/>
+                <w:lang w:bidi="fa-IR"/>
+              </w:rPr>
+              <w:t>4</w:t>
+            </w:r>
+            <w:r>
+              <w:rPr>
+                <w:sz w:val="14"/>
+                <w:szCs w:val="14"/>
+                <w:lang w:bidi="fa-IR"/>
+              </w:rPr>
+              <w:t>:</w:t>
+            </w:r>
+            <w:r>
+              <w:rPr>
+                <w:sz w:val="14"/>
+                <w:szCs w:val="14"/>
+                <w:lang w:bidi="fa-IR"/>
+              </w:rPr>
+              <w:t>answered</w:t>
+            </w:r>
+            <w:r>
+              <w:rPr>
+                <w:sz w:val="14"/>
+                <w:szCs w:val="14"/>
+                <w:lang w:bidi="fa-IR"/>
+              </w:rPr>
+              <w:t xml:space="preserve"> </w:t>
+            </w:r>
+            <w:r>
+              <w:rPr>
+                <w:sz w:val="14"/>
+                <w:szCs w:val="14"/>
+                <w:lang w:bidi="fa-IR"/>
+              </w:rPr>
+              <w:t>8</w:t>
+            </w:r>
+            <w:r>
+              <w:rPr>
+                <w:sz w:val="14"/>
+                <w:szCs w:val="14"/>
+                <w:lang w:bidi="fa-IR"/>
+              </w:rPr>
+              <w:t>:</w:t>
+            </w:r>
+            <w:r>
+              <w:rPr>
+                <w:sz w:val="14"/>
+                <w:szCs w:val="14"/>
+                <w:lang w:bidi="fa-IR"/>
+              </w:rPr>
+              <w:t>helped</w:t>
+            </w:r>
+          </w:p>
+          <w:p>
+            <w:pPr>
+              <w:rPr>
+                <w:sz w:val="14"/>
+                <w:szCs w:val="14"/>
+                <w:lang w:bidi="fa-IR"/>
+              </w:rPr>
+            </w:pPr>
+            <w:r>
+              <w:rPr>
+                <w:sz w:val="14"/>
+                <w:szCs w:val="14"/>
+                <w:lang w:bidi="fa-IR"/>
+              </w:rPr>
+              <w:t xml:space="preserve">   </w:t>
+            </w:r>
+            <w:r>
+              <w:rPr>
+                <w:sz w:val="14"/>
+                <w:szCs w:val="14"/>
+                <w:lang w:bidi="fa-IR"/>
+              </w:rPr>
+              <w:t>16</w:t>
+            </w:r>
+            <w:r>
+              <w:rPr>
+                <w:sz w:val="14"/>
+                <w:szCs w:val="14"/>
+                <w:lang w:bidi="fa-IR"/>
+              </w:rPr>
+              <w:t>:</w:t>
+            </w:r>
+            <w:r>
+              <w:rPr>
+                <w:sz w:val="14"/>
+                <w:szCs w:val="14"/>
+                <w:lang w:bidi="fa-IR"/>
+              </w:rPr>
+              <w:t>revised</w:t>
+            </w:r>
+            <w:r>
+              <w:rPr>
+                <w:sz w:val="14"/>
+                <w:szCs w:val="14"/>
+                <w:lang w:bidi="fa-IR"/>
+              </w:rPr>
+              <w:t xml:space="preserve"> </w:t>
+            </w:r>
+            <w:r>
+              <w:rPr>
+                <w:sz w:val="14"/>
+                <w:szCs w:val="14"/>
+                <w:lang w:bidi="fa-IR"/>
+              </w:rPr>
+              <w:t>32</w:t>
+            </w:r>
+            <w:r>
+              <w:rPr>
+                <w:sz w:val="14"/>
+                <w:szCs w:val="14"/>
+                <w:lang w:bidi="fa-IR"/>
+              </w:rPr>
+              <w:t>:</w:t>
+            </w:r>
+            <w:r>
+              <w:rPr>
+                <w:sz w:val="14"/>
+                <w:szCs w:val="14"/>
+                <w:lang w:bidi="fa-IR"/>
+              </w:rPr>
+              <w:t>probl.rep</w:t>
+            </w:r>
+            <w:r>
+              <w:rPr>
+                <w:sz w:val="14"/>
+                <w:szCs w:val="14"/>
+                <w:lang w:bidi="fa-IR"/>
+              </w:rPr>
+              <w:t>ort</w:t>
+            </w:r>
+          </w:p>
+          <w:p>
+            <w:pPr>
+              <w:rPr>
+                <w:sz w:val="14"/>
+                <w:szCs w:val="14"/>
+                <w:lang w:bidi="fa-IR"/>
+              </w:rPr>
+            </w:pPr>
+            <w:r>
+              <w:rPr>
+                <w:sz w:val="14"/>
+                <w:szCs w:val="14"/>
+                <w:lang w:bidi="fa-IR"/>
+              </w:rPr>
+              <w:t xml:space="preserve">   </w:t>
+            </w:r>
+            <w:r>
+              <w:rPr>
+                <w:sz w:val="14"/>
+                <w:szCs w:val="14"/>
+                <w:lang w:bidi="fa-IR"/>
+              </w:rPr>
+              <w:t>64</w:t>
+            </w:r>
+            <w:r>
+              <w:rPr>
+                <w:sz w:val="14"/>
+                <w:szCs w:val="14"/>
+                <w:lang w:bidi="fa-IR"/>
+              </w:rPr>
+              <w:t>:</w:t>
+            </w:r>
+            <w:r>
+              <w:rPr>
+                <w:sz w:val="14"/>
+                <w:szCs w:val="14"/>
+                <w:lang w:bidi="fa-IR"/>
+              </w:rPr>
+              <w:t>IsSelected</w:t>
+            </w:r>
+          </w:p>
+          <w:p>
+            <w:pPr>
+              <w:rPr>
                 <w:sz w:val="18"/>
                 <w:szCs w:val="18"/>
                 <w:lang w:bidi="fa-IR"/>
@@ -3200,490 +3794,6 @@
                 <w:lang w:bidi="fa-IR"/>
               </w:rPr>
               <w:t xml:space="preserve">&gt;TestOptions </w:t>
-            </w:r>
-          </w:p>
-          <w:p>
-            <w:pPr>
-              <w:pStyle w:val="Heading1"/>
-            </w:pPr>
-            <w:r>
-              <w:t>M</w:t>
-            </w:r>
-            <w:r>
-              <w:t xml:space="preserve"> </w:t>
-            </w:r>
-          </w:p>
-          <w:p>
-            <w:pPr>
-              <w:rPr>
-                <w:sz w:val="18"/>
-                <w:szCs w:val="18"/>
-                <w:lang w:bidi="fa-IR"/>
-              </w:rPr>
-            </w:pPr>
-            <w:r>
-              <w:rPr>
-                <w:sz w:val="18"/>
-                <w:szCs w:val="18"/>
-                <w:lang w:bidi="fa-IR"/>
-              </w:rPr>
-              <w:t xml:space="preserve">i </w:t>
-            </w:r>
-            <w:r>
-              <w:rPr>
-                <w:sz w:val="18"/>
-                <w:szCs w:val="18"/>
-                <w:lang w:bidi="fa-IR"/>
-              </w:rPr>
-              <w:t xml:space="preserve">MessageId </w:t>
-            </w:r>
-          </w:p>
-          <w:p>
-            <w:pPr>
-              <w:rPr>
-                <w:sz w:val="18"/>
-                <w:szCs w:val="18"/>
-                <w:lang w:bidi="fa-IR"/>
-              </w:rPr>
-            </w:pPr>
-            <w:r>
-              <w:rPr>
-                <w:sz w:val="18"/>
-                <w:szCs w:val="18"/>
-                <w:lang w:bidi="fa-IR"/>
-              </w:rPr>
-              <w:t xml:space="preserve">i </w:t>
-            </w:r>
-            <w:r>
-              <w:rPr>
-                <w:sz w:val="18"/>
-                <w:szCs w:val="18"/>
-                <w:lang w:bidi="fa-IR"/>
-              </w:rPr>
-              <w:t xml:space="preserve">UserId </w:t>
-            </w:r>
-          </w:p>
-          <w:p>
-            <w:pPr>
-              <w:rPr>
-                <w:sz w:val="18"/>
-                <w:szCs w:val="18"/>
-                <w:lang w:bidi="fa-IR"/>
-              </w:rPr>
-            </w:pPr>
-            <w:r>
-              <w:rPr>
-                <w:sz w:val="18"/>
-                <w:szCs w:val="18"/>
-                <w:lang w:bidi="fa-IR"/>
-              </w:rPr>
-              <w:t xml:space="preserve">s </w:t>
-            </w:r>
-            <w:r>
-              <w:rPr>
-                <w:sz w:val="18"/>
-                <w:szCs w:val="18"/>
-                <w:lang w:bidi="fa-IR"/>
-              </w:rPr>
-              <w:t>DateTimeCreated</w:t>
-            </w:r>
-          </w:p>
-          <w:p>
-            <w:pPr>
-              <w:rPr>
-                <w:sz w:val="18"/>
-                <w:szCs w:val="18"/>
-                <w:lang w:bidi="fa-IR"/>
-              </w:rPr>
-            </w:pPr>
-            <w:r>
-              <w:rPr>
-                <w:sz w:val="18"/>
-                <w:szCs w:val="18"/>
-                <w:lang w:bidi="fa-IR"/>
-              </w:rPr>
-              <w:t xml:space="preserve">s </w:t>
-            </w:r>
-            <w:r>
-              <w:rPr>
-                <w:sz w:val="18"/>
-                <w:szCs w:val="18"/>
-                <w:lang w:bidi="fa-IR"/>
-              </w:rPr>
-              <w:t>Message</w:t>
-            </w:r>
-            <w:r>
-              <w:rPr>
-                <w:sz w:val="18"/>
-                <w:szCs w:val="18"/>
-                <w:lang w:bidi="fa-IR"/>
-              </w:rPr>
-              <w:t>Title</w:t>
-            </w:r>
-          </w:p>
-          <w:p>
-            <w:pPr>
-              <w:rPr>
-                <w:sz w:val="18"/>
-                <w:szCs w:val="18"/>
-                <w:lang w:bidi="fa-IR"/>
-              </w:rPr>
-            </w:pPr>
-            <w:r>
-              <w:rPr>
-                <w:sz w:val="18"/>
-                <w:szCs w:val="18"/>
-                <w:lang w:bidi="fa-IR"/>
-              </w:rPr>
-              <w:t xml:space="preserve">s </w:t>
-            </w:r>
-            <w:r>
-              <w:rPr>
-                <w:sz w:val="18"/>
-                <w:szCs w:val="18"/>
-                <w:lang w:bidi="fa-IR"/>
-              </w:rPr>
-              <w:t>Message</w:t>
-            </w:r>
-            <w:r>
-              <w:rPr>
-                <w:sz w:val="18"/>
-                <w:szCs w:val="18"/>
-                <w:lang w:bidi="fa-IR"/>
-              </w:rPr>
-              <w:t>Body</w:t>
-            </w:r>
-            <w:r>
-              <w:rPr>
-                <w:sz w:val="18"/>
-                <w:szCs w:val="18"/>
-                <w:lang w:bidi="fa-IR"/>
-              </w:rPr>
-              <w:t xml:space="preserve"> </w:t>
-            </w:r>
-          </w:p>
-          <w:p>
-            <w:pPr>
-              <w:rPr>
-                <w:sz w:val="18"/>
-                <w:szCs w:val="18"/>
-                <w:lang w:bidi="fa-IR"/>
-              </w:rPr>
-            </w:pPr>
-            <w:r>
-              <w:rPr>
-                <w:color w:val="FF0000"/>
-                <w:sz w:val="18"/>
-                <w:szCs w:val="18"/>
-                <w:lang w:bidi="fa-IR"/>
-              </w:rPr>
-              <w:t>L</w:t>
-            </w:r>
-            <w:r>
-              <w:rPr>
-                <w:sz w:val="18"/>
-                <w:szCs w:val="18"/>
-                <w:lang w:bidi="fa-IR"/>
-              </w:rPr>
-              <w:t>&lt;</w:t>
-            </w:r>
-            <w:r>
-              <w:rPr>
-                <w:sz w:val="18"/>
-                <w:szCs w:val="18"/>
-                <w:lang w:bidi="fa-IR"/>
-              </w:rPr>
-              <w:t>SM</w:t>
-            </w:r>
-            <w:r>
-              <w:rPr>
-                <w:sz w:val="18"/>
-                <w:szCs w:val="18"/>
-                <w:lang w:bidi="fa-IR"/>
-              </w:rPr>
-              <w:t>&gt;Student</w:t>
-            </w:r>
-            <w:r>
-              <w:rPr>
-                <w:sz w:val="18"/>
-                <w:szCs w:val="18"/>
-                <w:lang w:bidi="fa-IR"/>
-              </w:rPr>
-              <w:t>s</w:t>
-            </w:r>
-          </w:p>
-          <w:p>
-            <w:pPr>
-              <w:pStyle w:val="Heading1"/>
-            </w:pPr>
-            <w:r>
-              <w:t xml:space="preserve">SM </w:t>
-            </w:r>
-          </w:p>
-          <w:p>
-            <w:pPr>
-              <w:rPr>
-                <w:sz w:val="18"/>
-                <w:szCs w:val="18"/>
-                <w:lang w:bidi="fa-IR"/>
-              </w:rPr>
-            </w:pPr>
-            <w:r>
-              <w:rPr>
-                <w:sz w:val="18"/>
-                <w:szCs w:val="18"/>
-                <w:lang w:bidi="fa-IR"/>
-              </w:rPr>
-              <w:t xml:space="preserve">i </w:t>
-            </w:r>
-            <w:r>
-              <w:rPr>
-                <w:sz w:val="18"/>
-                <w:szCs w:val="18"/>
-                <w:lang w:bidi="fa-IR"/>
-              </w:rPr>
-              <w:t xml:space="preserve">StudentMessageId </w:t>
-            </w:r>
-          </w:p>
-          <w:p>
-            <w:pPr>
-              <w:rPr>
-                <w:sz w:val="18"/>
-                <w:szCs w:val="18"/>
-                <w:lang w:bidi="fa-IR"/>
-              </w:rPr>
-            </w:pPr>
-            <w:r>
-              <w:rPr>
-                <w:sz w:val="18"/>
-                <w:szCs w:val="18"/>
-                <w:lang w:bidi="fa-IR"/>
-              </w:rPr>
-              <w:t xml:space="preserve">i </w:t>
-            </w:r>
-            <w:r>
-              <w:rPr>
-                <w:sz w:val="18"/>
-                <w:szCs w:val="18"/>
-                <w:lang w:bidi="fa-IR"/>
-              </w:rPr>
-              <w:t xml:space="preserve">MessageId </w:t>
-            </w:r>
-          </w:p>
-          <w:p>
-            <w:pPr>
-              <w:rPr>
-                <w:sz w:val="18"/>
-                <w:szCs w:val="18"/>
-                <w:lang w:bidi="fa-IR"/>
-              </w:rPr>
-            </w:pPr>
-            <w:r>
-              <w:rPr>
-                <w:sz w:val="18"/>
-                <w:szCs w:val="18"/>
-                <w:lang w:bidi="fa-IR"/>
-              </w:rPr>
-              <w:t xml:space="preserve">i </w:t>
-            </w:r>
-            <w:r>
-              <w:rPr>
-                <w:sz w:val="18"/>
-                <w:szCs w:val="18"/>
-                <w:lang w:bidi="fa-IR"/>
-              </w:rPr>
-              <w:t xml:space="preserve">StudentId </w:t>
-            </w:r>
-          </w:p>
-          <w:p>
-            <w:pPr>
-              <w:rPr>
-                <w:sz w:val="18"/>
-                <w:szCs w:val="18"/>
-                <w:lang w:bidi="fa-IR"/>
-              </w:rPr>
-            </w:pPr>
-            <w:r>
-              <w:rPr>
-                <w:sz w:val="18"/>
-                <w:szCs w:val="18"/>
-                <w:lang w:bidi="fa-IR"/>
-              </w:rPr>
-              <w:t xml:space="preserve">s </w:t>
-            </w:r>
-            <w:r>
-              <w:rPr>
-                <w:sz w:val="18"/>
-                <w:szCs w:val="18"/>
-                <w:lang w:bidi="fa-IR"/>
-              </w:rPr>
-              <w:t>StudentName</w:t>
-            </w:r>
-          </w:p>
-          <w:p>
-            <w:pPr>
-              <w:rPr>
-                <w:sz w:val="18"/>
-                <w:szCs w:val="18"/>
-                <w:lang w:bidi="fa-IR"/>
-              </w:rPr>
-            </w:pPr>
-            <w:r>
-              <w:rPr>
-                <w:sz w:val="18"/>
-                <w:szCs w:val="18"/>
-                <w:lang w:bidi="fa-IR"/>
-              </w:rPr>
-              <w:t xml:space="preserve">s </w:t>
-            </w:r>
-            <w:r>
-              <w:rPr>
-                <w:sz w:val="18"/>
-                <w:szCs w:val="18"/>
-                <w:lang w:bidi="fa-IR"/>
-              </w:rPr>
-              <w:t>StudentN</w:t>
-            </w:r>
-            <w:r>
-              <w:rPr>
-                <w:sz w:val="18"/>
-                <w:szCs w:val="18"/>
-                <w:lang w:bidi="fa-IR"/>
-              </w:rPr>
-              <w:t>ickn</w:t>
-            </w:r>
-            <w:r>
-              <w:rPr>
-                <w:sz w:val="18"/>
-                <w:szCs w:val="18"/>
-                <w:lang w:bidi="fa-IR"/>
-              </w:rPr>
-              <w:t>ame</w:t>
-            </w:r>
-          </w:p>
-          <w:p>
-            <w:pPr>
-              <w:rPr>
-                <w:sz w:val="18"/>
-                <w:szCs w:val="18"/>
-                <w:lang w:bidi="fa-IR"/>
-              </w:rPr>
-            </w:pPr>
-            <w:r>
-              <w:rPr>
-                <w:sz w:val="18"/>
-                <w:szCs w:val="18"/>
-                <w:lang w:bidi="fa-IR"/>
-              </w:rPr>
-              <w:t xml:space="preserve">s </w:t>
-            </w:r>
-            <w:r>
-              <w:rPr>
-                <w:sz w:val="18"/>
-                <w:szCs w:val="18"/>
-                <w:lang w:bidi="fa-IR"/>
-              </w:rPr>
-              <w:t>DateTime</w:t>
-            </w:r>
-            <w:r>
-              <w:rPr>
-                <w:sz w:val="18"/>
-                <w:szCs w:val="18"/>
-                <w:lang w:bidi="fa-IR"/>
-              </w:rPr>
-              <w:t>Created</w:t>
-            </w:r>
-            <w:r>
-              <w:rPr>
-                <w:sz w:val="18"/>
-                <w:szCs w:val="18"/>
-                <w:lang w:bidi="fa-IR"/>
-              </w:rPr>
-              <w:t xml:space="preserve"> </w:t>
-            </w:r>
-          </w:p>
-          <w:p>
-            <w:pPr>
-              <w:rPr>
-                <w:sz w:val="18"/>
-                <w:szCs w:val="18"/>
-                <w:lang w:bidi="fa-IR"/>
-              </w:rPr>
-            </w:pPr>
-            <w:r>
-              <w:rPr>
-                <w:sz w:val="18"/>
-                <w:szCs w:val="18"/>
-                <w:lang w:bidi="fa-IR"/>
-              </w:rPr>
-              <w:t xml:space="preserve">s </w:t>
-            </w:r>
-            <w:r>
-              <w:rPr>
-                <w:sz w:val="18"/>
-                <w:szCs w:val="18"/>
-                <w:lang w:bidi="fa-IR"/>
-              </w:rPr>
-              <w:t xml:space="preserve">DateTimeSent </w:t>
-            </w:r>
-          </w:p>
-          <w:p>
-            <w:pPr>
-              <w:rPr>
-                <w:sz w:val="18"/>
-                <w:szCs w:val="18"/>
-                <w:lang w:bidi="fa-IR"/>
-              </w:rPr>
-            </w:pPr>
-            <w:r>
-              <w:rPr>
-                <w:sz w:val="18"/>
-                <w:szCs w:val="18"/>
-                <w:lang w:bidi="fa-IR"/>
-              </w:rPr>
-              <w:t xml:space="preserve">s </w:t>
-            </w:r>
-            <w:r>
-              <w:rPr>
-                <w:sz w:val="18"/>
-                <w:szCs w:val="18"/>
-                <w:lang w:bidi="fa-IR"/>
-              </w:rPr>
-              <w:t xml:space="preserve">DateTimeRead </w:t>
-            </w:r>
-          </w:p>
-          <w:p>
-            <w:pPr>
-              <w:rPr>
-                <w:sz w:val="18"/>
-                <w:szCs w:val="18"/>
-                <w:lang w:bidi="fa-IR"/>
-              </w:rPr>
-            </w:pPr>
-            <w:r>
-              <w:rPr>
-                <w:sz w:val="18"/>
-                <w:szCs w:val="18"/>
-                <w:lang w:bidi="fa-IR"/>
-              </w:rPr>
-              <w:t>i Student</w:t>
-            </w:r>
-            <w:r>
-              <w:rPr>
-                <w:sz w:val="18"/>
-                <w:szCs w:val="18"/>
-                <w:lang w:bidi="fa-IR"/>
-              </w:rPr>
-              <w:t>Message</w:t>
-            </w:r>
-            <w:r>
-              <w:rPr>
-                <w:color w:val="FF0000"/>
-                <w:sz w:val="18"/>
-                <w:szCs w:val="18"/>
-                <w:lang w:bidi="fa-IR"/>
-              </w:rPr>
-              <w:t>Tags</w:t>
             </w:r>
           </w:p>
           <w:p>
@@ -3714,6 +3824,711 @@
               <w:pStyle w:val="Heading1"/>
             </w:pPr>
             <w:r>
+              <w:t>M</w:t>
+            </w:r>
+            <w:r>
+              <w:t xml:space="preserve"> </w:t>
+            </w:r>
+          </w:p>
+          <w:p>
+            <w:pPr>
+              <w:rPr>
+                <w:sz w:val="18"/>
+                <w:szCs w:val="18"/>
+                <w:lang w:bidi="fa-IR"/>
+              </w:rPr>
+            </w:pPr>
+            <w:r>
+              <w:rPr>
+                <w:sz w:val="18"/>
+                <w:szCs w:val="18"/>
+                <w:lang w:bidi="fa-IR"/>
+              </w:rPr>
+              <w:t xml:space="preserve">i </w:t>
+            </w:r>
+            <w:r>
+              <w:rPr>
+                <w:sz w:val="18"/>
+                <w:szCs w:val="18"/>
+                <w:lang w:bidi="fa-IR"/>
+              </w:rPr>
+              <w:t xml:space="preserve">MessageId </w:t>
+            </w:r>
+          </w:p>
+          <w:p>
+            <w:pPr>
+              <w:rPr>
+                <w:sz w:val="18"/>
+                <w:szCs w:val="18"/>
+                <w:lang w:bidi="fa-IR"/>
+              </w:rPr>
+            </w:pPr>
+            <w:r>
+              <w:rPr>
+                <w:sz w:val="18"/>
+                <w:szCs w:val="18"/>
+                <w:lang w:bidi="fa-IR"/>
+              </w:rPr>
+              <w:t xml:space="preserve">i </w:t>
+            </w:r>
+            <w:r>
+              <w:rPr>
+                <w:sz w:val="18"/>
+                <w:szCs w:val="18"/>
+                <w:lang w:bidi="fa-IR"/>
+              </w:rPr>
+              <w:t xml:space="preserve">UserId </w:t>
+            </w:r>
+          </w:p>
+          <w:p>
+            <w:pPr>
+              <w:rPr>
+                <w:sz w:val="18"/>
+                <w:szCs w:val="18"/>
+                <w:lang w:bidi="fa-IR"/>
+              </w:rPr>
+            </w:pPr>
+            <w:r>
+              <w:rPr>
+                <w:sz w:val="18"/>
+                <w:szCs w:val="18"/>
+                <w:lang w:bidi="fa-IR"/>
+              </w:rPr>
+              <w:t xml:space="preserve">s </w:t>
+            </w:r>
+            <w:r>
+              <w:rPr>
+                <w:sz w:val="18"/>
+                <w:szCs w:val="18"/>
+                <w:lang w:bidi="fa-IR"/>
+              </w:rPr>
+              <w:t>DateTimeCreated</w:t>
+            </w:r>
+          </w:p>
+          <w:p>
+            <w:pPr>
+              <w:rPr>
+                <w:sz w:val="18"/>
+                <w:szCs w:val="18"/>
+                <w:lang w:bidi="fa-IR"/>
+              </w:rPr>
+            </w:pPr>
+            <w:r>
+              <w:rPr>
+                <w:sz w:val="18"/>
+                <w:szCs w:val="18"/>
+                <w:lang w:bidi="fa-IR"/>
+              </w:rPr>
+              <w:t xml:space="preserve">s </w:t>
+            </w:r>
+            <w:r>
+              <w:rPr>
+                <w:sz w:val="18"/>
+                <w:szCs w:val="18"/>
+                <w:lang w:bidi="fa-IR"/>
+              </w:rPr>
+              <w:t>Message</w:t>
+            </w:r>
+            <w:r>
+              <w:rPr>
+                <w:sz w:val="18"/>
+                <w:szCs w:val="18"/>
+                <w:lang w:bidi="fa-IR"/>
+              </w:rPr>
+              <w:t>Title</w:t>
+            </w:r>
+          </w:p>
+          <w:p>
+            <w:pPr>
+              <w:rPr>
+                <w:sz w:val="18"/>
+                <w:szCs w:val="18"/>
+                <w:lang w:bidi="fa-IR"/>
+              </w:rPr>
+            </w:pPr>
+            <w:r>
+              <w:rPr>
+                <w:sz w:val="18"/>
+                <w:szCs w:val="18"/>
+                <w:lang w:bidi="fa-IR"/>
+              </w:rPr>
+              <w:t xml:space="preserve">s </w:t>
+            </w:r>
+            <w:r>
+              <w:rPr>
+                <w:sz w:val="18"/>
+                <w:szCs w:val="18"/>
+                <w:lang w:bidi="fa-IR"/>
+              </w:rPr>
+              <w:t>Message</w:t>
+            </w:r>
+            <w:r>
+              <w:rPr>
+                <w:sz w:val="18"/>
+                <w:szCs w:val="18"/>
+                <w:lang w:bidi="fa-IR"/>
+              </w:rPr>
+              <w:t>Body</w:t>
+            </w:r>
+            <w:r>
+              <w:rPr>
+                <w:sz w:val="18"/>
+                <w:szCs w:val="18"/>
+                <w:lang w:bidi="fa-IR"/>
+              </w:rPr>
+              <w:t xml:space="preserve"> </w:t>
+            </w:r>
+          </w:p>
+          <w:p>
+            <w:pPr>
+              <w:rPr>
+                <w:sz w:val="18"/>
+                <w:szCs w:val="18"/>
+                <w:lang w:bidi="fa-IR"/>
+              </w:rPr>
+            </w:pPr>
+            <w:r>
+              <w:rPr>
+                <w:color w:val="FF0000"/>
+                <w:sz w:val="18"/>
+                <w:szCs w:val="18"/>
+                <w:lang w:bidi="fa-IR"/>
+              </w:rPr>
+              <w:t>L</w:t>
+            </w:r>
+            <w:r>
+              <w:rPr>
+                <w:sz w:val="18"/>
+                <w:szCs w:val="18"/>
+                <w:lang w:bidi="fa-IR"/>
+              </w:rPr>
+              <w:t>&lt;</w:t>
+            </w:r>
+            <w:r>
+              <w:rPr>
+                <w:sz w:val="18"/>
+                <w:szCs w:val="18"/>
+                <w:lang w:bidi="fa-IR"/>
+              </w:rPr>
+              <w:t>SM</w:t>
+            </w:r>
+            <w:r>
+              <w:rPr>
+                <w:sz w:val="18"/>
+                <w:szCs w:val="18"/>
+                <w:lang w:bidi="fa-IR"/>
+              </w:rPr>
+              <w:t>&gt;Student</w:t>
+            </w:r>
+            <w:r>
+              <w:rPr>
+                <w:sz w:val="18"/>
+                <w:szCs w:val="18"/>
+                <w:lang w:bidi="fa-IR"/>
+              </w:rPr>
+              <w:t>s</w:t>
+            </w:r>
+          </w:p>
+          <w:p>
+            <w:pPr>
+              <w:pStyle w:val="Heading1"/>
+            </w:pPr>
+            <w:r>
+              <w:t xml:space="preserve">SM </w:t>
+            </w:r>
+          </w:p>
+          <w:p>
+            <w:pPr>
+              <w:rPr>
+                <w:sz w:val="18"/>
+                <w:szCs w:val="18"/>
+                <w:lang w:bidi="fa-IR"/>
+              </w:rPr>
+            </w:pPr>
+            <w:r>
+              <w:rPr>
+                <w:sz w:val="18"/>
+                <w:szCs w:val="18"/>
+                <w:lang w:bidi="fa-IR"/>
+              </w:rPr>
+              <w:t xml:space="preserve">i </w:t>
+            </w:r>
+            <w:r>
+              <w:rPr>
+                <w:sz w:val="18"/>
+                <w:szCs w:val="18"/>
+                <w:lang w:bidi="fa-IR"/>
+              </w:rPr>
+              <w:t xml:space="preserve">StudentMessageId </w:t>
+            </w:r>
+          </w:p>
+          <w:p>
+            <w:pPr>
+              <w:rPr>
+                <w:sz w:val="18"/>
+                <w:szCs w:val="18"/>
+                <w:lang w:bidi="fa-IR"/>
+              </w:rPr>
+            </w:pPr>
+            <w:r>
+              <w:rPr>
+                <w:sz w:val="18"/>
+                <w:szCs w:val="18"/>
+                <w:lang w:bidi="fa-IR"/>
+              </w:rPr>
+              <w:t xml:space="preserve">i </w:t>
+            </w:r>
+            <w:r>
+              <w:rPr>
+                <w:sz w:val="18"/>
+                <w:szCs w:val="18"/>
+                <w:lang w:bidi="fa-IR"/>
+              </w:rPr>
+              <w:t xml:space="preserve">MessageId </w:t>
+            </w:r>
+          </w:p>
+          <w:p>
+            <w:pPr>
+              <w:rPr>
+                <w:sz w:val="18"/>
+                <w:szCs w:val="18"/>
+                <w:lang w:bidi="fa-IR"/>
+              </w:rPr>
+            </w:pPr>
+            <w:r>
+              <w:rPr>
+                <w:sz w:val="18"/>
+                <w:szCs w:val="18"/>
+                <w:lang w:bidi="fa-IR"/>
+              </w:rPr>
+              <w:t xml:space="preserve">i </w:t>
+            </w:r>
+            <w:r>
+              <w:rPr>
+                <w:sz w:val="18"/>
+                <w:szCs w:val="18"/>
+                <w:lang w:bidi="fa-IR"/>
+              </w:rPr>
+              <w:t xml:space="preserve">StudentId </w:t>
+            </w:r>
+          </w:p>
+          <w:p>
+            <w:pPr>
+              <w:rPr>
+                <w:sz w:val="18"/>
+                <w:szCs w:val="18"/>
+                <w:lang w:bidi="fa-IR"/>
+              </w:rPr>
+            </w:pPr>
+            <w:r>
+              <w:rPr>
+                <w:sz w:val="18"/>
+                <w:szCs w:val="18"/>
+                <w:lang w:bidi="fa-IR"/>
+              </w:rPr>
+              <w:t xml:space="preserve">s </w:t>
+            </w:r>
+            <w:r>
+              <w:rPr>
+                <w:sz w:val="18"/>
+                <w:szCs w:val="18"/>
+                <w:lang w:bidi="fa-IR"/>
+              </w:rPr>
+              <w:t>StudentName</w:t>
+            </w:r>
+          </w:p>
+          <w:p>
+            <w:pPr>
+              <w:rPr>
+                <w:sz w:val="18"/>
+                <w:szCs w:val="18"/>
+                <w:lang w:bidi="fa-IR"/>
+              </w:rPr>
+            </w:pPr>
+            <w:r>
+              <w:rPr>
+                <w:sz w:val="18"/>
+                <w:szCs w:val="18"/>
+                <w:lang w:bidi="fa-IR"/>
+              </w:rPr>
+              <w:t xml:space="preserve">s </w:t>
+            </w:r>
+            <w:r>
+              <w:rPr>
+                <w:sz w:val="18"/>
+                <w:szCs w:val="18"/>
+                <w:lang w:bidi="fa-IR"/>
+              </w:rPr>
+              <w:t>StudentN</w:t>
+            </w:r>
+            <w:r>
+              <w:rPr>
+                <w:sz w:val="18"/>
+                <w:szCs w:val="18"/>
+                <w:lang w:bidi="fa-IR"/>
+              </w:rPr>
+              <w:t>ickn</w:t>
+            </w:r>
+            <w:r>
+              <w:rPr>
+                <w:sz w:val="18"/>
+                <w:szCs w:val="18"/>
+                <w:lang w:bidi="fa-IR"/>
+              </w:rPr>
+              <w:t>ame</w:t>
+            </w:r>
+          </w:p>
+          <w:p>
+            <w:pPr>
+              <w:rPr>
+                <w:sz w:val="18"/>
+                <w:szCs w:val="18"/>
+                <w:lang w:bidi="fa-IR"/>
+              </w:rPr>
+            </w:pPr>
+            <w:r>
+              <w:rPr>
+                <w:sz w:val="18"/>
+                <w:szCs w:val="18"/>
+                <w:lang w:bidi="fa-IR"/>
+              </w:rPr>
+              <w:t xml:space="preserve">s </w:t>
+            </w:r>
+            <w:r>
+              <w:rPr>
+                <w:sz w:val="18"/>
+                <w:szCs w:val="18"/>
+                <w:lang w:bidi="fa-IR"/>
+              </w:rPr>
+              <w:t>DateTime</w:t>
+            </w:r>
+            <w:r>
+              <w:rPr>
+                <w:sz w:val="18"/>
+                <w:szCs w:val="18"/>
+                <w:lang w:bidi="fa-IR"/>
+              </w:rPr>
+              <w:t>Created</w:t>
+            </w:r>
+            <w:r>
+              <w:rPr>
+                <w:sz w:val="18"/>
+                <w:szCs w:val="18"/>
+                <w:lang w:bidi="fa-IR"/>
+              </w:rPr>
+              <w:t xml:space="preserve"> </w:t>
+            </w:r>
+          </w:p>
+          <w:p>
+            <w:pPr>
+              <w:rPr>
+                <w:sz w:val="18"/>
+                <w:szCs w:val="18"/>
+                <w:lang w:bidi="fa-IR"/>
+              </w:rPr>
+            </w:pPr>
+            <w:r>
+              <w:rPr>
+                <w:sz w:val="18"/>
+                <w:szCs w:val="18"/>
+                <w:lang w:bidi="fa-IR"/>
+              </w:rPr>
+              <w:t xml:space="preserve">s </w:t>
+            </w:r>
+            <w:r>
+              <w:rPr>
+                <w:sz w:val="18"/>
+                <w:szCs w:val="18"/>
+                <w:lang w:bidi="fa-IR"/>
+              </w:rPr>
+              <w:t xml:space="preserve">DateTimeSent </w:t>
+            </w:r>
+          </w:p>
+          <w:p>
+            <w:pPr>
+              <w:rPr>
+                <w:sz w:val="18"/>
+                <w:szCs w:val="18"/>
+                <w:lang w:bidi="fa-IR"/>
+              </w:rPr>
+            </w:pPr>
+            <w:r>
+              <w:rPr>
+                <w:sz w:val="18"/>
+                <w:szCs w:val="18"/>
+                <w:lang w:bidi="fa-IR"/>
+              </w:rPr>
+              <w:t xml:space="preserve">s </w:t>
+            </w:r>
+            <w:r>
+              <w:rPr>
+                <w:sz w:val="18"/>
+                <w:szCs w:val="18"/>
+                <w:lang w:bidi="fa-IR"/>
+              </w:rPr>
+              <w:t xml:space="preserve">DateTimeRead </w:t>
+            </w:r>
+          </w:p>
+          <w:p>
+            <w:pPr>
+              <w:rPr>
+                <w:sz w:val="18"/>
+                <w:szCs w:val="18"/>
+                <w:lang w:bidi="fa-IR"/>
+              </w:rPr>
+            </w:pPr>
+            <w:r>
+              <w:rPr>
+                <w:sz w:val="18"/>
+                <w:szCs w:val="18"/>
+                <w:lang w:bidi="fa-IR"/>
+              </w:rPr>
+              <w:t>i Student</w:t>
+            </w:r>
+            <w:r>
+              <w:rPr>
+                <w:sz w:val="18"/>
+                <w:szCs w:val="18"/>
+                <w:lang w:bidi="fa-IR"/>
+              </w:rPr>
+              <w:t>Message</w:t>
+            </w:r>
+            <w:r>
+              <w:rPr>
+                <w:color w:val="FF0000"/>
+                <w:sz w:val="18"/>
+                <w:szCs w:val="18"/>
+                <w:lang w:bidi="fa-IR"/>
+              </w:rPr>
+              <w:t>Tags</w:t>
+            </w:r>
+          </w:p>
+          <w:p>
+            <w:pPr>
+              <w:rPr>
+                <w:sz w:val="14"/>
+                <w:szCs w:val="14"/>
+                <w:rtl/>
+                <w:lang w:bidi="fa-IR"/>
+              </w:rPr>
+            </w:pPr>
+            <w:r>
+              <w:rPr>
+                <w:sz w:val="14"/>
+                <w:szCs w:val="14"/>
+                <w:lang w:bidi="fa-IR"/>
+              </w:rPr>
+              <w:t xml:space="preserve">   </w:t>
+            </w:r>
+            <w:r>
+              <w:rPr>
+                <w:sz w:val="14"/>
+                <w:szCs w:val="14"/>
+                <w:lang w:bidi="fa-IR"/>
+              </w:rPr>
+              <w:t>1</w:t>
+            </w:r>
+            <w:r>
+              <w:rPr>
+                <w:sz w:val="14"/>
+                <w:szCs w:val="14"/>
+                <w:lang w:bidi="fa-IR"/>
+              </w:rPr>
+              <w:t>:</w:t>
+            </w:r>
+            <w:r>
+              <w:rPr>
+                <w:sz w:val="14"/>
+                <w:szCs w:val="14"/>
+                <w:lang w:bidi="fa-IR"/>
+              </w:rPr>
+              <w:t>read</w:t>
+            </w:r>
+            <w:r>
+              <w:rPr>
+                <w:sz w:val="14"/>
+                <w:szCs w:val="14"/>
+                <w:lang w:bidi="fa-IR"/>
+              </w:rPr>
+              <w:t xml:space="preserve">       </w:t>
+            </w:r>
+            <w:r>
+              <w:rPr>
+                <w:sz w:val="14"/>
+                <w:szCs w:val="14"/>
+                <w:lang w:bidi="fa-IR"/>
+              </w:rPr>
+              <w:t>2</w:t>
+            </w:r>
+            <w:r>
+              <w:rPr>
+                <w:sz w:val="14"/>
+                <w:szCs w:val="14"/>
+                <w:lang w:bidi="fa-IR"/>
+              </w:rPr>
+              <w:t>:</w:t>
+            </w:r>
+            <w:r>
+              <w:rPr>
+                <w:sz w:val="14"/>
+                <w:szCs w:val="14"/>
+                <w:lang w:bidi="fa-IR"/>
+              </w:rPr>
+              <w:t>bookmarked</w:t>
+            </w:r>
+          </w:p>
+          <w:p>
+            <w:pPr>
+              <w:rPr>
+                <w:sz w:val="14"/>
+                <w:szCs w:val="14"/>
+                <w:rtl/>
+                <w:lang w:bidi="fa-IR"/>
+              </w:rPr>
+            </w:pPr>
+            <w:r>
+              <w:rPr>
+                <w:sz w:val="14"/>
+                <w:szCs w:val="14"/>
+                <w:lang w:bidi="fa-IR"/>
+              </w:rPr>
+              <w:t xml:space="preserve">   </w:t>
+            </w:r>
+            <w:r>
+              <w:rPr>
+                <w:sz w:val="14"/>
+                <w:szCs w:val="14"/>
+                <w:lang w:bidi="fa-IR"/>
+              </w:rPr>
+              <w:t>4</w:t>
+            </w:r>
+            <w:r>
+              <w:rPr>
+                <w:sz w:val="14"/>
+                <w:szCs w:val="14"/>
+                <w:lang w:bidi="fa-IR"/>
+              </w:rPr>
+              <w:t>:</w:t>
+            </w:r>
+            <w:r>
+              <w:rPr>
+                <w:sz w:val="14"/>
+                <w:szCs w:val="14"/>
+                <w:lang w:bidi="fa-IR"/>
+              </w:rPr>
+              <w:t>deleted</w:t>
+            </w:r>
+            <w:r>
+              <w:rPr>
+                <w:sz w:val="14"/>
+                <w:szCs w:val="14"/>
+                <w:lang w:bidi="fa-IR"/>
+              </w:rPr>
+              <w:t xml:space="preserve">    </w:t>
+            </w:r>
+            <w:r>
+              <w:rPr>
+                <w:sz w:val="14"/>
+                <w:szCs w:val="14"/>
+                <w:lang w:bidi="fa-IR"/>
+              </w:rPr>
+              <w:t>8</w:t>
+            </w:r>
+            <w:r>
+              <w:rPr>
+                <w:sz w:val="14"/>
+                <w:szCs w:val="14"/>
+                <w:lang w:bidi="fa-IR"/>
+              </w:rPr>
+              <w:t>:</w:t>
+            </w:r>
+            <w:r>
+              <w:rPr>
+                <w:sz w:val="14"/>
+                <w:szCs w:val="14"/>
+                <w:lang w:bidi="fa-IR"/>
+              </w:rPr>
+              <w:t>Feedback</w:t>
+            </w:r>
+          </w:p>
+          <w:p>
+            <w:pPr>
+              <w:rPr>
+                <w:sz w:val="14"/>
+                <w:szCs w:val="14"/>
+                <w:lang w:bidi="fa-IR"/>
+              </w:rPr>
+            </w:pPr>
+            <w:r>
+              <w:rPr>
+                <w:sz w:val="14"/>
+                <w:szCs w:val="14"/>
+                <w:lang w:bidi="fa-IR"/>
+              </w:rPr>
+              <w:t xml:space="preserve">   </w:t>
+            </w:r>
+            <w:r>
+              <w:rPr>
+                <w:sz w:val="14"/>
+                <w:szCs w:val="14"/>
+                <w:lang w:bidi="fa-IR"/>
+              </w:rPr>
+              <w:t>16</w:t>
+            </w:r>
+            <w:r>
+              <w:rPr>
+                <w:sz w:val="14"/>
+                <w:szCs w:val="14"/>
+                <w:lang w:bidi="fa-IR"/>
+              </w:rPr>
+              <w:t>:</w:t>
+            </w:r>
+            <w:r>
+              <w:rPr>
+                <w:sz w:val="14"/>
+                <w:szCs w:val="14"/>
+                <w:lang w:bidi="fa-IR"/>
+              </w:rPr>
+              <w:t>ans:Yes</w:t>
+            </w:r>
+            <w:r>
+              <w:rPr>
+                <w:sz w:val="14"/>
+                <w:szCs w:val="14"/>
+                <w:lang w:bidi="fa-IR"/>
+              </w:rPr>
+              <w:t xml:space="preserve">  </w:t>
+            </w:r>
+            <w:r>
+              <w:rPr>
+                <w:sz w:val="14"/>
+                <w:szCs w:val="14"/>
+                <w:lang w:bidi="fa-IR"/>
+              </w:rPr>
+              <w:t>32</w:t>
+            </w:r>
+            <w:r>
+              <w:rPr>
+                <w:sz w:val="14"/>
+                <w:szCs w:val="14"/>
+                <w:lang w:bidi="fa-IR"/>
+              </w:rPr>
+              <w:t>:</w:t>
+            </w:r>
+            <w:r>
+              <w:rPr>
+                <w:sz w:val="14"/>
+                <w:szCs w:val="14"/>
+                <w:lang w:bidi="fa-IR"/>
+              </w:rPr>
+              <w:t>ans:No</w:t>
+            </w:r>
+          </w:p>
+          <w:p>
+            <w:pPr>
+              <w:pStyle w:val="Heading1"/>
+            </w:pPr>
+            <w:r>
               <w:t>P</w:t>
             </w:r>
             <w:r>
@@ -4191,7 +5006,20 @@
           </w:p>
           <w:p>
             <w:pPr>
-              <w:pStyle w:val="Heading1"/>
+              <w:rPr>
+                <w:sz w:val="18"/>
+                <w:szCs w:val="18"/>
+                <w:lang w:bidi="fa-IR"/>
+              </w:rPr>
+            </w:pPr>
+          </w:p>
+          <w:p>
+            <w:pPr>
+              <w:rPr>
+                <w:sz w:val="18"/>
+                <w:szCs w:val="18"/>
+                <w:lang w:bidi="fa-IR"/>
+              </w:rPr>
             </w:pPr>
           </w:p>
         </w:tc>
@@ -4720,7 +5548,7 @@
   <w:style w:type="paragraph" w:default="1" w:styleId="Normal">
     <w:name w:val="Normal"/>
     <w:qFormat/>
-    <w:rsid w:val="002C1BEB"/>
+    <w:rsid w:val="00037CA1"/>
     <w:rPr>
       <w:rFonts w:ascii="Consolas" w:eastAsia="Calibri" w:hAnsi="Consolas" w:cstheme="majorHAnsi"/>
       <w:sz w:val="20"/>
@@ -4924,7 +5752,6 @@
   <w:style w:type="character" w:default="1" w:styleId="DefaultParagraphFont">
     <w:name w:val="Default Paragraph Font"/>
     <w:uiPriority w:val="1"/>
-    <w:semiHidden/>
     <w:unhideWhenUsed/>
   </w:style>
   <w:style w:type="table" w:default="1" w:styleId="TableNormal">

</xml_diff>